<commit_message>
OS2sync-AD code updated to OS2sync version 2.1.0
</commit_message>
<xml_diff>
--- a/os2sync-ad/Doc/Installationsvejledning.docx
+++ b/os2sync-ad/Doc/Installationsvejledning.docx
@@ -8,8 +8,6 @@
           <w:lang w:val="da-DK"/>
         </w:rPr>
       </w:pPr>
-      <w:bookmarkStart w:id="0" w:name="_GoBack"/>
-      <w:bookmarkEnd w:id="0"/>
     </w:p>
     <w:p>
       <w:pPr>
@@ -235,7 +233,7 @@
         <w:rPr>
           <w:lang w:val="da-DK"/>
         </w:rPr>
-        <w:t>0</w:t>
+        <w:t>1</w:t>
       </w:r>
       <w:r>
         <w:rPr>
@@ -281,7 +279,7 @@
         <w:rPr>
           <w:lang w:val="da-DK"/>
         </w:rPr>
-        <w:t>25</w:t>
+        <w:t>19</w:t>
       </w:r>
       <w:r>
         <w:rPr>
@@ -293,7 +291,13 @@
         <w:rPr>
           <w:lang w:val="da-DK"/>
         </w:rPr>
-        <w:t>03</w:t>
+        <w:t>0</w:t>
+      </w:r>
+      <w:r>
+        <w:rPr>
+          <w:lang w:val="da-DK"/>
+        </w:rPr>
+        <w:t>5</w:t>
       </w:r>
       <w:r>
         <w:rPr>
@@ -422,7 +426,7 @@
             </w:rPr>
             <w:fldChar w:fldCharType="separate"/>
           </w:r>
-          <w:hyperlink w:anchor="_Toc36033059" w:history="1">
+          <w:hyperlink w:anchor="_Toc40774831" w:history="1">
             <w:r>
               <w:rPr>
                 <w:rStyle w:val="Hyperlink"/>
@@ -468,7 +472,7 @@
                 <w:noProof/>
                 <w:webHidden/>
               </w:rPr>
-              <w:instrText xml:space="preserve"> PAGEREF _Toc36033059 \h </w:instrText>
+              <w:instrText xml:space="preserve"> PAGEREF _Toc40774831 \h </w:instrText>
             </w:r>
             <w:r>
               <w:rPr>
@@ -514,7 +518,7 @@
               <w:lang w:val="da-DK" w:eastAsia="da-DK"/>
             </w:rPr>
           </w:pPr>
-          <w:hyperlink w:anchor="_Toc36033060" w:history="1">
+          <w:hyperlink w:anchor="_Toc40774832" w:history="1">
             <w:r>
               <w:rPr>
                 <w:rStyle w:val="Hyperlink"/>
@@ -560,7 +564,7 @@
                 <w:noProof/>
                 <w:webHidden/>
               </w:rPr>
-              <w:instrText xml:space="preserve"> PAGEREF _Toc36033060 \h </w:instrText>
+              <w:instrText xml:space="preserve"> PAGEREF _Toc40774832 \h </w:instrText>
             </w:r>
             <w:r>
               <w:rPr>
@@ -606,7 +610,7 @@
               <w:lang w:val="da-DK" w:eastAsia="da-DK"/>
             </w:rPr>
           </w:pPr>
-          <w:hyperlink w:anchor="_Toc36033061" w:history="1">
+          <w:hyperlink w:anchor="_Toc40774833" w:history="1">
             <w:r>
               <w:rPr>
                 <w:rStyle w:val="Hyperlink"/>
@@ -652,7 +656,7 @@
                 <w:noProof/>
                 <w:webHidden/>
               </w:rPr>
-              <w:instrText xml:space="preserve"> PAGEREF _Toc36033061 \h </w:instrText>
+              <w:instrText xml:space="preserve"> PAGEREF _Toc40774833 \h </w:instrText>
             </w:r>
             <w:r>
               <w:rPr>
@@ -698,7 +702,7 @@
               <w:lang w:val="da-DK" w:eastAsia="da-DK"/>
             </w:rPr>
           </w:pPr>
-          <w:hyperlink w:anchor="_Toc36033062" w:history="1">
+          <w:hyperlink w:anchor="_Toc40774834" w:history="1">
             <w:r>
               <w:rPr>
                 <w:rStyle w:val="Hyperlink"/>
@@ -744,7 +748,7 @@
                 <w:noProof/>
                 <w:webHidden/>
               </w:rPr>
-              <w:instrText xml:space="preserve"> PAGEREF _Toc36033062 \h </w:instrText>
+              <w:instrText xml:space="preserve"> PAGEREF _Toc40774834 \h </w:instrText>
             </w:r>
             <w:r>
               <w:rPr>
@@ -790,7 +794,7 @@
               <w:lang w:val="da-DK" w:eastAsia="da-DK"/>
             </w:rPr>
           </w:pPr>
-          <w:hyperlink w:anchor="_Toc36033063" w:history="1">
+          <w:hyperlink w:anchor="_Toc40774835" w:history="1">
             <w:r>
               <w:rPr>
                 <w:rStyle w:val="Hyperlink"/>
@@ -836,7 +840,7 @@
                 <w:noProof/>
                 <w:webHidden/>
               </w:rPr>
-              <w:instrText xml:space="preserve"> PAGEREF _Toc36033063 \h </w:instrText>
+              <w:instrText xml:space="preserve"> PAGEREF _Toc40774835 \h </w:instrText>
             </w:r>
             <w:r>
               <w:rPr>
@@ -882,7 +886,7 @@
               <w:lang w:val="da-DK" w:eastAsia="da-DK"/>
             </w:rPr>
           </w:pPr>
-          <w:hyperlink w:anchor="_Toc36033064" w:history="1">
+          <w:hyperlink w:anchor="_Toc40774836" w:history="1">
             <w:r>
               <w:rPr>
                 <w:rStyle w:val="Hyperlink"/>
@@ -928,7 +932,7 @@
                 <w:noProof/>
                 <w:webHidden/>
               </w:rPr>
-              <w:instrText xml:space="preserve"> PAGEREF _Toc36033064 \h </w:instrText>
+              <w:instrText xml:space="preserve"> PAGEREF _Toc40774836 \h </w:instrText>
             </w:r>
             <w:r>
               <w:rPr>
@@ -974,7 +978,7 @@
               <w:lang w:val="da-DK" w:eastAsia="da-DK"/>
             </w:rPr>
           </w:pPr>
-          <w:hyperlink w:anchor="_Toc36033065" w:history="1">
+          <w:hyperlink w:anchor="_Toc40774837" w:history="1">
             <w:r>
               <w:rPr>
                 <w:rStyle w:val="Hyperlink"/>
@@ -1020,7 +1024,7 @@
                 <w:noProof/>
                 <w:webHidden/>
               </w:rPr>
-              <w:instrText xml:space="preserve"> PAGEREF _Toc36033065 \h </w:instrText>
+              <w:instrText xml:space="preserve"> PAGEREF _Toc40774837 \h </w:instrText>
             </w:r>
             <w:r>
               <w:rPr>
@@ -1066,7 +1070,7 @@
               <w:lang w:val="da-DK" w:eastAsia="da-DK"/>
             </w:rPr>
           </w:pPr>
-          <w:hyperlink w:anchor="_Toc36033066" w:history="1">
+          <w:hyperlink w:anchor="_Toc40774838" w:history="1">
             <w:r>
               <w:rPr>
                 <w:rStyle w:val="Hyperlink"/>
@@ -1112,7 +1116,7 @@
                 <w:noProof/>
                 <w:webHidden/>
               </w:rPr>
-              <w:instrText xml:space="preserve"> PAGEREF _Toc36033066 \h </w:instrText>
+              <w:instrText xml:space="preserve"> PAGEREF _Toc40774838 \h </w:instrText>
             </w:r>
             <w:r>
               <w:rPr>
@@ -1158,7 +1162,7 @@
               <w:lang w:val="da-DK" w:eastAsia="da-DK"/>
             </w:rPr>
           </w:pPr>
-          <w:hyperlink w:anchor="_Toc36033067" w:history="1">
+          <w:hyperlink w:anchor="_Toc40774839" w:history="1">
             <w:r>
               <w:rPr>
                 <w:rStyle w:val="Hyperlink"/>
@@ -1204,7 +1208,7 @@
                 <w:noProof/>
                 <w:webHidden/>
               </w:rPr>
-              <w:instrText xml:space="preserve"> PAGEREF _Toc36033067 \h </w:instrText>
+              <w:instrText xml:space="preserve"> PAGEREF _Toc40774839 \h </w:instrText>
             </w:r>
             <w:r>
               <w:rPr>
@@ -1250,7 +1254,7 @@
               <w:lang w:val="da-DK" w:eastAsia="da-DK"/>
             </w:rPr>
           </w:pPr>
-          <w:hyperlink w:anchor="_Toc36033068" w:history="1">
+          <w:hyperlink w:anchor="_Toc40774840" w:history="1">
             <w:r>
               <w:rPr>
                 <w:rStyle w:val="Hyperlink"/>
@@ -1296,7 +1300,7 @@
                 <w:noProof/>
                 <w:webHidden/>
               </w:rPr>
-              <w:instrText xml:space="preserve"> PAGEREF _Toc36033068 \h </w:instrText>
+              <w:instrText xml:space="preserve"> PAGEREF _Toc40774840 \h </w:instrText>
             </w:r>
             <w:r>
               <w:rPr>
@@ -1342,7 +1346,7 @@
               <w:lang w:val="da-DK" w:eastAsia="da-DK"/>
             </w:rPr>
           </w:pPr>
-          <w:hyperlink w:anchor="_Toc36033069" w:history="1">
+          <w:hyperlink w:anchor="_Toc40774841" w:history="1">
             <w:r>
               <w:rPr>
                 <w:rStyle w:val="Hyperlink"/>
@@ -1388,7 +1392,191 @@
                 <w:noProof/>
                 <w:webHidden/>
               </w:rPr>
-              <w:instrText xml:space="preserve"> PAGEREF _Toc36033069 \h </w:instrText>
+              <w:instrText xml:space="preserve"> PAGEREF _Toc40774841 \h </w:instrText>
+            </w:r>
+            <w:r>
+              <w:rPr>
+                <w:noProof/>
+                <w:webHidden/>
+              </w:rPr>
+            </w:r>
+            <w:r>
+              <w:rPr>
+                <w:noProof/>
+                <w:webHidden/>
+              </w:rPr>
+              <w:fldChar w:fldCharType="separate"/>
+            </w:r>
+            <w:r>
+              <w:rPr>
+                <w:noProof/>
+                <w:webHidden/>
+              </w:rPr>
+              <w:t>6</w:t>
+            </w:r>
+            <w:r>
+              <w:rPr>
+                <w:noProof/>
+                <w:webHidden/>
+              </w:rPr>
+              <w:fldChar w:fldCharType="end"/>
+            </w:r>
+          </w:hyperlink>
+        </w:p>
+        <w:p>
+          <w:pPr>
+            <w:pStyle w:val="TOC1"/>
+            <w:tabs>
+              <w:tab w:val="left" w:pos="400"/>
+              <w:tab w:val="right" w:leader="dot" w:pos="9628"/>
+            </w:tabs>
+            <w:rPr>
+              <w:rFonts w:asciiTheme="minorHAnsi" w:eastAsiaTheme="minorEastAsia" w:hAnsiTheme="minorHAnsi"/>
+              <w:noProof/>
+              <w:sz w:val="22"/>
+              <w:szCs w:val="22"/>
+              <w:lang w:val="da-DK" w:eastAsia="da-DK"/>
+            </w:rPr>
+          </w:pPr>
+          <w:hyperlink w:anchor="_Toc40774842" w:history="1">
+            <w:r>
+              <w:rPr>
+                <w:rStyle w:val="Hyperlink"/>
+                <w:noProof/>
+                <w:lang w:val="da-DK"/>
+              </w:rPr>
+              <w:t>5</w:t>
+            </w:r>
+            <w:r>
+              <w:rPr>
+                <w:rFonts w:asciiTheme="minorHAnsi" w:eastAsiaTheme="minorEastAsia" w:hAnsiTheme="minorHAnsi"/>
+                <w:noProof/>
+                <w:sz w:val="22"/>
+                <w:szCs w:val="22"/>
+                <w:lang w:val="da-DK" w:eastAsia="da-DK"/>
+              </w:rPr>
+              <w:tab/>
+            </w:r>
+            <w:r>
+              <w:rPr>
+                <w:rStyle w:val="Hyperlink"/>
+                <w:noProof/>
+                <w:lang w:val="da-DK"/>
+              </w:rPr>
+              <w:t>Opdatering til nyere version</w:t>
+            </w:r>
+            <w:r>
+              <w:rPr>
+                <w:noProof/>
+                <w:webHidden/>
+              </w:rPr>
+              <w:tab/>
+            </w:r>
+            <w:r>
+              <w:rPr>
+                <w:noProof/>
+                <w:webHidden/>
+              </w:rPr>
+              <w:fldChar w:fldCharType="begin"/>
+            </w:r>
+            <w:r>
+              <w:rPr>
+                <w:noProof/>
+                <w:webHidden/>
+              </w:rPr>
+              <w:instrText xml:space="preserve"> PAGEREF _Toc40774842 \h </w:instrText>
+            </w:r>
+            <w:r>
+              <w:rPr>
+                <w:noProof/>
+                <w:webHidden/>
+              </w:rPr>
+            </w:r>
+            <w:r>
+              <w:rPr>
+                <w:noProof/>
+                <w:webHidden/>
+              </w:rPr>
+              <w:fldChar w:fldCharType="separate"/>
+            </w:r>
+            <w:r>
+              <w:rPr>
+                <w:noProof/>
+                <w:webHidden/>
+              </w:rPr>
+              <w:t>6</w:t>
+            </w:r>
+            <w:r>
+              <w:rPr>
+                <w:noProof/>
+                <w:webHidden/>
+              </w:rPr>
+              <w:fldChar w:fldCharType="end"/>
+            </w:r>
+          </w:hyperlink>
+        </w:p>
+        <w:p>
+          <w:pPr>
+            <w:pStyle w:val="TOC2"/>
+            <w:tabs>
+              <w:tab w:val="left" w:pos="880"/>
+              <w:tab w:val="right" w:leader="dot" w:pos="9628"/>
+            </w:tabs>
+            <w:rPr>
+              <w:rFonts w:asciiTheme="minorHAnsi" w:eastAsiaTheme="minorEastAsia" w:hAnsiTheme="minorHAnsi"/>
+              <w:noProof/>
+              <w:sz w:val="22"/>
+              <w:szCs w:val="22"/>
+              <w:lang w:val="da-DK" w:eastAsia="da-DK"/>
+            </w:rPr>
+          </w:pPr>
+          <w:hyperlink w:anchor="_Toc40774843" w:history="1">
+            <w:r>
+              <w:rPr>
+                <w:rStyle w:val="Hyperlink"/>
+                <w:noProof/>
+                <w:lang w:val="da-DK"/>
+              </w:rPr>
+              <w:t>5.1</w:t>
+            </w:r>
+            <w:r>
+              <w:rPr>
+                <w:rFonts w:asciiTheme="minorHAnsi" w:eastAsiaTheme="minorEastAsia" w:hAnsiTheme="minorHAnsi"/>
+                <w:noProof/>
+                <w:sz w:val="22"/>
+                <w:szCs w:val="22"/>
+                <w:lang w:val="da-DK" w:eastAsia="da-DK"/>
+              </w:rPr>
+              <w:tab/>
+            </w:r>
+            <w:r>
+              <w:rPr>
+                <w:rStyle w:val="Hyperlink"/>
+                <w:noProof/>
+                <w:lang w:val="da-DK"/>
+              </w:rPr>
+              <w:t>Opdatering til 2.1.0</w:t>
+            </w:r>
+            <w:r>
+              <w:rPr>
+                <w:noProof/>
+                <w:webHidden/>
+              </w:rPr>
+              <w:tab/>
+            </w:r>
+            <w:r>
+              <w:rPr>
+                <w:noProof/>
+                <w:webHidden/>
+              </w:rPr>
+              <w:fldChar w:fldCharType="begin"/>
+            </w:r>
+            <w:r>
+              <w:rPr>
+                <w:noProof/>
+                <w:webHidden/>
+              </w:rPr>
+              <w:instrText xml:space="preserve"> PAGEREF _Toc40774843 \h </w:instrText>
             </w:r>
             <w:r>
               <w:rPr>
@@ -1456,6 +1644,8 @@
         </w:rPr>
         <w:br w:type="page"/>
       </w:r>
+      <w:bookmarkStart w:id="0" w:name="_GoBack"/>
+      <w:bookmarkEnd w:id="0"/>
     </w:p>
     <w:p>
       <w:pPr>
@@ -1464,7 +1654,7 @@
           <w:lang w:val="da-DK"/>
         </w:rPr>
       </w:pPr>
-      <w:bookmarkStart w:id="1" w:name="_Toc36033059"/>
+      <w:bookmarkStart w:id="1" w:name="_Toc40774831"/>
       <w:r>
         <w:rPr>
           <w:lang w:val="da-DK"/>
@@ -1494,7 +1684,7 @@
           <w:lang w:val="da-DK"/>
         </w:rPr>
       </w:pPr>
-      <w:bookmarkStart w:id="2" w:name="_Toc36033060"/>
+      <w:bookmarkStart w:id="2" w:name="_Toc40774832"/>
       <w:r>
         <w:rPr>
           <w:lang w:val="da-DK"/>
@@ -1510,7 +1700,7 @@
           <w:lang w:val="da-DK"/>
         </w:rPr>
       </w:pPr>
-      <w:bookmarkStart w:id="3" w:name="_Toc36033061"/>
+      <w:bookmarkStart w:id="3" w:name="_Toc40774833"/>
       <w:r>
         <w:rPr>
           <w:lang w:val="da-DK"/>
@@ -1539,7 +1729,7 @@
           <w:lang w:val="da-DK"/>
         </w:rPr>
       </w:pPr>
-      <w:bookmarkStart w:id="4" w:name="_Toc36033062"/>
+      <w:bookmarkStart w:id="4" w:name="_Toc40774834"/>
       <w:r>
         <w:rPr>
           <w:lang w:val="da-DK"/>
@@ -1574,7 +1764,7 @@
           <w:lang w:val="da-DK"/>
         </w:rPr>
       </w:pPr>
-      <w:bookmarkStart w:id="5" w:name="_Toc36033063"/>
+      <w:bookmarkStart w:id="5" w:name="_Toc40774835"/>
       <w:r>
         <w:rPr>
           <w:lang w:val="da-DK"/>
@@ -1816,7 +2006,7 @@
           <w:lang w:val="da-DK"/>
         </w:rPr>
       </w:pPr>
-      <w:bookmarkStart w:id="6" w:name="_Toc36033064"/>
+      <w:bookmarkStart w:id="6" w:name="_Toc40774836"/>
       <w:r>
         <w:rPr>
           <w:lang w:val="da-DK"/>
@@ -2169,7 +2359,7 @@
           <w:lang w:val="da-DK"/>
         </w:rPr>
       </w:pPr>
-      <w:bookmarkStart w:id="7" w:name="_Toc36033065"/>
+      <w:bookmarkStart w:id="7" w:name="_Toc40774837"/>
       <w:r>
         <w:rPr>
           <w:lang w:val="da-DK"/>
@@ -2288,7 +2478,7 @@
           <w:lang w:val="da-DK"/>
         </w:rPr>
       </w:pPr>
-      <w:bookmarkStart w:id="8" w:name="_Toc36033066"/>
+      <w:bookmarkStart w:id="8" w:name="_Toc40774838"/>
       <w:r>
         <w:rPr>
           <w:lang w:val="da-DK"/>
@@ -2632,7 +2822,7 @@
           <w:lang w:val="da-DK"/>
         </w:rPr>
       </w:pPr>
-      <w:bookmarkStart w:id="9" w:name="_Toc36033067"/>
+      <w:bookmarkStart w:id="9" w:name="_Toc40774839"/>
       <w:r>
         <w:rPr>
           <w:lang w:val="da-DK"/>
@@ -2692,7 +2882,7 @@
           <w:lang w:val="da-DK"/>
         </w:rPr>
       </w:pPr>
-      <w:bookmarkStart w:id="10" w:name="_Toc36033068"/>
+      <w:bookmarkStart w:id="10" w:name="_Toc40774840"/>
       <w:r>
         <w:rPr>
           <w:lang w:val="da-DK"/>
@@ -2779,7 +2969,7 @@
           <w:lang w:val="da-DK"/>
         </w:rPr>
       </w:pPr>
-      <w:bookmarkStart w:id="11" w:name="_Toc36033069"/>
+      <w:bookmarkStart w:id="11" w:name="_Toc40774841"/>
       <w:r>
         <w:rPr>
           <w:lang w:val="da-DK"/>
@@ -2919,10 +3109,321 @@
     </w:p>
     <w:p>
       <w:pPr>
-        <w:rPr>
-          <w:lang w:val="da-DK"/>
-        </w:rPr>
-      </w:pPr>
+        <w:pStyle w:val="Heading1"/>
+        <w:rPr>
+          <w:lang w:val="da-DK"/>
+        </w:rPr>
+      </w:pPr>
+      <w:bookmarkStart w:id="12" w:name="_Toc40774842"/>
+      <w:r>
+        <w:rPr>
+          <w:lang w:val="da-DK"/>
+        </w:rPr>
+        <w:t>Opdatering til nyere version</w:t>
+      </w:r>
+      <w:bookmarkEnd w:id="12"/>
+    </w:p>
+    <w:p>
+      <w:pPr>
+        <w:rPr>
+          <w:lang w:val="da-DK"/>
+        </w:rPr>
+      </w:pPr>
+      <w:r>
+        <w:rPr>
+          <w:lang w:val="da-DK"/>
+        </w:rPr>
+        <w:t>I forbindelse med en opdatering fra en ældre version af OS2sync til en nyere udgave, fx fra version 2.0.0 til 2.1.0, kan der være ændringer til konfigurationsfilen som skal behandles. Da konfigurationsfilen ikke overskrives når man opdaterer, skal man sikre at evt ny funktionalitet man ønsker at gøre brug af, bliver tilføjet til konfigurationsfilen i forbindelse med en opdatering.</w:t>
+      </w:r>
+    </w:p>
+    <w:p>
+      <w:pPr>
+        <w:pStyle w:val="Heading2"/>
+        <w:rPr>
+          <w:lang w:val="da-DK"/>
+        </w:rPr>
+      </w:pPr>
+      <w:bookmarkStart w:id="13" w:name="_Toc40774843"/>
+      <w:r>
+        <w:rPr>
+          <w:lang w:val="da-DK"/>
+        </w:rPr>
+        <w:t>Opdatering til 2.1.0</w:t>
+      </w:r>
+      <w:bookmarkEnd w:id="13"/>
+    </w:p>
+    <w:p>
+      <w:pPr>
+        <w:rPr>
+          <w:lang w:val="da-DK"/>
+        </w:rPr>
+      </w:pPr>
+      <w:r>
+        <w:rPr>
+          <w:lang w:val="da-DK"/>
+        </w:rPr>
+        <w:t>I forbindelse med version 2.1.0 er der tilføjet 2 nye indgange i konfigurationsfilen, som man skal tilføje manuelt hvis man ønsker at gøre brug af disse. De to værdier er hhv ”LOSId” og ”RacfID”, som kan tilføjes til de respektive afsnit illustreret nedenfor.</w:t>
+      </w:r>
+    </w:p>
+    <w:p>
+      <w:pPr>
+        <w:rPr>
+          <w:lang w:val="da-DK"/>
+        </w:rPr>
+      </w:pPr>
+    </w:p>
+    <w:p>
+      <w:pPr>
+        <w:rPr>
+          <w:lang w:val="da-DK"/>
+        </w:rPr>
+      </w:pPr>
+    </w:p>
+    <w:p>
+      <w:pPr>
+        <w:rPr>
+          <w:lang w:val="da-DK"/>
+        </w:rPr>
+      </w:pPr>
+    </w:p>
+    <w:p>
+      <w:pPr>
+        <w:rPr>
+          <w:lang w:val="da-DK"/>
+        </w:rPr>
+      </w:pPr>
+    </w:p>
+    <w:p>
+      <w:pPr>
+        <w:rPr>
+          <w:lang w:val="da-DK"/>
+        </w:rPr>
+      </w:pPr>
+    </w:p>
+    <w:p>
+      <w:pPr>
+        <w:rPr>
+          <w:lang w:val="da-DK"/>
+        </w:rPr>
+      </w:pPr>
+    </w:p>
+    <w:p>
+      <w:pPr>
+        <w:spacing w:after="40"/>
+        <w:rPr>
+          <w:rFonts w:ascii="Courier New" w:hAnsi="Courier New" w:cs="Courier New"/>
+          <w:lang w:val="da-DK"/>
+        </w:rPr>
+      </w:pPr>
+      <w:r>
+        <w:rPr>
+          <w:rFonts w:ascii="Courier New" w:hAnsi="Courier New" w:cs="Courier New"/>
+          <w:lang w:val="da-DK"/>
+        </w:rPr>
+        <w:t xml:space="preserve">  "AD": {</w:t>
+      </w:r>
+    </w:p>
+    <w:p>
+      <w:pPr>
+        <w:spacing w:after="40"/>
+        <w:rPr>
+          <w:rFonts w:ascii="Courier New" w:hAnsi="Courier New" w:cs="Courier New"/>
+          <w:lang w:val="da-DK"/>
+        </w:rPr>
+      </w:pPr>
+      <w:r>
+        <w:rPr>
+          <w:rFonts w:ascii="Courier New" w:hAnsi="Courier New" w:cs="Courier New"/>
+          <w:lang w:val="da-DK"/>
+        </w:rPr>
+        <w:t xml:space="preserve">    "OrgUnitAttributes": {</w:t>
+      </w:r>
+    </w:p>
+    <w:p>
+      <w:pPr>
+        <w:spacing w:after="40"/>
+        <w:rPr>
+          <w:rFonts w:ascii="Courier New" w:hAnsi="Courier New" w:cs="Courier New"/>
+          <w:b/>
+          <w:bCs/>
+          <w:lang w:val="da-DK"/>
+        </w:rPr>
+      </w:pPr>
+      <w:r>
+        <w:rPr>
+          <w:rFonts w:ascii="Courier New" w:hAnsi="Courier New" w:cs="Courier New"/>
+          <w:b/>
+          <w:bCs/>
+          <w:lang w:val="da-DK"/>
+        </w:rPr>
+        <w:t xml:space="preserve">      "LOSId": "",</w:t>
+      </w:r>
+    </w:p>
+    <w:p>
+      <w:pPr>
+        <w:spacing w:after="40"/>
+        <w:rPr>
+          <w:rFonts w:ascii="Courier New" w:hAnsi="Courier New" w:cs="Courier New"/>
+          <w:lang w:val="da-DK"/>
+        </w:rPr>
+      </w:pPr>
+      <w:r>
+        <w:rPr>
+          <w:rFonts w:ascii="Courier New" w:hAnsi="Courier New" w:cs="Courier New"/>
+          <w:lang w:val="da-DK"/>
+        </w:rPr>
+        <w:t xml:space="preserve">  </w:t>
+      </w:r>
+      <w:r>
+        <w:rPr>
+          <w:rFonts w:ascii="Courier New" w:hAnsi="Courier New" w:cs="Courier New"/>
+          <w:lang w:val="da-DK"/>
+        </w:rPr>
+        <w:t xml:space="preserve">    ....</w:t>
+      </w:r>
+    </w:p>
+    <w:p>
+      <w:pPr>
+        <w:spacing w:after="40"/>
+        <w:rPr>
+          <w:rFonts w:ascii="Courier New" w:hAnsi="Courier New" w:cs="Courier New"/>
+          <w:lang w:val="da-DK"/>
+        </w:rPr>
+      </w:pPr>
+      <w:r>
+        <w:rPr>
+          <w:rFonts w:ascii="Courier New" w:hAnsi="Courier New" w:cs="Courier New"/>
+          <w:lang w:val="da-DK"/>
+        </w:rPr>
+        <w:t xml:space="preserve">    },</w:t>
+      </w:r>
+    </w:p>
+    <w:p>
+      <w:pPr>
+        <w:spacing w:after="40"/>
+        <w:rPr>
+          <w:rFonts w:ascii="Courier New" w:hAnsi="Courier New" w:cs="Courier New"/>
+          <w:lang w:val="da-DK"/>
+        </w:rPr>
+      </w:pPr>
+      <w:r>
+        <w:rPr>
+          <w:rFonts w:ascii="Courier New" w:hAnsi="Courier New" w:cs="Courier New"/>
+          <w:lang w:val="da-DK"/>
+        </w:rPr>
+        <w:t xml:space="preserve">    "UserAttributes": {</w:t>
+      </w:r>
+    </w:p>
+    <w:p>
+      <w:pPr>
+        <w:spacing w:after="40"/>
+        <w:rPr>
+          <w:rFonts w:ascii="Courier New" w:hAnsi="Courier New" w:cs="Courier New"/>
+          <w:b/>
+          <w:bCs/>
+          <w:lang w:val="da-DK"/>
+        </w:rPr>
+      </w:pPr>
+      <w:r>
+        <w:rPr>
+          <w:rFonts w:ascii="Courier New" w:hAnsi="Courier New" w:cs="Courier New"/>
+          <w:b/>
+          <w:bCs/>
+          <w:lang w:val="da-DK"/>
+        </w:rPr>
+        <w:t xml:space="preserve">      "RacfId": ""</w:t>
+      </w:r>
+      <w:r>
+        <w:rPr>
+          <w:rFonts w:ascii="Courier New" w:hAnsi="Courier New" w:cs="Courier New"/>
+          <w:b/>
+          <w:bCs/>
+          <w:lang w:val="da-DK"/>
+        </w:rPr>
+        <w:t>,</w:t>
+      </w:r>
+    </w:p>
+    <w:p>
+      <w:pPr>
+        <w:spacing w:after="40"/>
+        <w:rPr>
+          <w:rFonts w:ascii="Courier New" w:hAnsi="Courier New" w:cs="Courier New"/>
+          <w:lang w:val="da-DK"/>
+        </w:rPr>
+      </w:pPr>
+      <w:r>
+        <w:rPr>
+          <w:rFonts w:ascii="Courier New" w:hAnsi="Courier New" w:cs="Courier New"/>
+          <w:lang w:val="da-DK"/>
+        </w:rPr>
+        <w:t xml:space="preserve">  </w:t>
+      </w:r>
+      <w:r>
+        <w:rPr>
+          <w:rFonts w:ascii="Courier New" w:hAnsi="Courier New" w:cs="Courier New"/>
+          <w:lang w:val="da-DK"/>
+        </w:rPr>
+        <w:t xml:space="preserve">  </w:t>
+      </w:r>
+      <w:r>
+        <w:rPr>
+          <w:rFonts w:ascii="Courier New" w:hAnsi="Courier New" w:cs="Courier New"/>
+          <w:lang w:val="da-DK"/>
+        </w:rPr>
+        <w:t xml:space="preserve">  ....</w:t>
+      </w:r>
+    </w:p>
+    <w:p>
+      <w:pPr>
+        <w:spacing w:after="40"/>
+        <w:rPr>
+          <w:rFonts w:ascii="Courier New" w:hAnsi="Courier New" w:cs="Courier New"/>
+          <w:lang w:val="da-DK"/>
+        </w:rPr>
+      </w:pPr>
+      <w:r>
+        <w:rPr>
+          <w:rFonts w:ascii="Courier New" w:hAnsi="Courier New" w:cs="Courier New"/>
+          <w:lang w:val="da-DK"/>
+        </w:rPr>
+        <w:t xml:space="preserve">    }</w:t>
+      </w:r>
+    </w:p>
+    <w:p>
+      <w:pPr>
+        <w:spacing w:after="40"/>
+        <w:rPr>
+          <w:rFonts w:ascii="Courier New" w:hAnsi="Courier New" w:cs="Courier New"/>
+          <w:lang w:val="da-DK"/>
+        </w:rPr>
+      </w:pPr>
+      <w:r>
+        <w:rPr>
+          <w:rFonts w:ascii="Courier New" w:hAnsi="Courier New" w:cs="Courier New"/>
+          <w:lang w:val="da-DK"/>
+        </w:rPr>
+        <w:t xml:space="preserve">  }</w:t>
+      </w:r>
+    </w:p>
+    <w:p>
+      <w:pPr>
+        <w:rPr>
+          <w:lang w:val="da-DK"/>
+        </w:rPr>
+      </w:pPr>
+    </w:p>
+    <w:p>
+      <w:pPr>
+        <w:rPr>
+          <w:lang w:val="da-DK"/>
+        </w:rPr>
+      </w:pPr>
+      <w:r>
+        <w:rPr>
+          <w:lang w:val="da-DK"/>
+        </w:rPr>
+        <w:t>Tilføj blot de to fremhævede rækker til den eksisterende konfigurationsfil, og peg dem på de attributter i AD som indeholder hhv LOS-ID’et på en enhed og RacfID’et på en medarbejder.</w:t>
+      </w:r>
     </w:p>
     <w:sectPr>
       <w:headerReference w:type="default" r:id="rId10"/>
@@ -5288,7 +5789,7 @@
 </file>
 
 <file path=customXml/itemProps1.xml><?xml version="1.0" encoding="utf-8"?>
-<ds:datastoreItem xmlns:ds="http://schemas.openxmlformats.org/officeDocument/2006/customXml" ds:itemID="{4DA54748-BBC5-4A81-A4F4-03B8EEDE3223}">
+<ds:datastoreItem xmlns:ds="http://schemas.openxmlformats.org/officeDocument/2006/customXml" ds:itemID="{3CC727F6-D897-40DC-BC8B-08E3689D22D7}">
   <ds:schemaRefs>
     <ds:schemaRef ds:uri="http://schemas.openxmlformats.org/officeDocument/2006/bibliography"/>
   </ds:schemaRefs>

</xml_diff>

<commit_message>
updated ad sync to 2.5.2
</commit_message>
<xml_diff>
--- a/os2sync-ad/Doc/Installationsvejledning.docx
+++ b/os2sync-ad/Doc/Installationsvejledning.docx
@@ -1,6 +1,6 @@
 
 <file path=word/document.xml><?xml version="1.0" encoding="utf-8"?>
-<w:document xmlns:wpc="http://schemas.microsoft.com/office/word/2010/wordprocessingCanvas" xmlns:cx="http://schemas.microsoft.com/office/drawing/2014/chartex" xmlns:cx1="http://schemas.microsoft.com/office/drawing/2015/9/8/chartex" xmlns:cx2="http://schemas.microsoft.com/office/drawing/2015/10/21/chartex" xmlns:cx3="http://schemas.microsoft.com/office/drawing/2016/5/9/chartex" xmlns:cx4="http://schemas.microsoft.com/office/drawing/2016/5/10/chartex" xmlns:cx5="http://schemas.microsoft.com/office/drawing/2016/5/11/chartex" xmlns:cx6="http://schemas.microsoft.com/office/drawing/2016/5/12/chartex" xmlns:cx7="http://schemas.microsoft.com/office/drawing/2016/5/13/chartex" xmlns:cx8="http://schemas.microsoft.com/office/drawing/2016/5/14/chartex" xmlns:mc="http://schemas.openxmlformats.org/markup-compatibility/2006" xmlns:aink="http://schemas.microsoft.com/office/drawing/2016/ink" xmlns:am3d="http://schemas.microsoft.com/office/drawing/2017/model3d" xmlns:o="urn:schemas-microsoft-com:office:office" xmlns:r="http://schemas.openxmlformats.org/officeDocument/2006/relationships" xmlns:m="http://schemas.openxmlformats.org/officeDocument/2006/math" xmlns:v="urn:schemas-microsoft-com:vml" xmlns:wp14="http://schemas.microsoft.com/office/word/2010/wordprocessingDrawing" xmlns:wp="http://schemas.openxmlformats.org/drawingml/2006/wordprocessingDrawing" xmlns:w10="urn:schemas-microsoft-com:office:word" xmlns:w="http://schemas.openxmlformats.org/wordprocessingml/2006/main" xmlns:w14="http://schemas.microsoft.com/office/word/2010/wordml" xmlns:w15="http://schemas.microsoft.com/office/word/2012/wordml" xmlns:w16cid="http://schemas.microsoft.com/office/word/2016/wordml/cid" xmlns:w16se="http://schemas.microsoft.com/office/word/2015/wordml/symex" xmlns:wpg="http://schemas.microsoft.com/office/word/2010/wordprocessingGroup" xmlns:wpi="http://schemas.microsoft.com/office/word/2010/wordprocessingInk" xmlns:wne="http://schemas.microsoft.com/office/word/2006/wordml" xmlns:wps="http://schemas.microsoft.com/office/word/2010/wordprocessingShape" mc:Ignorable="w14 w15 w16se w16cid wp14">
+<w:document xmlns:wpc="http://schemas.microsoft.com/office/word/2010/wordprocessingCanvas" xmlns:cx="http://schemas.microsoft.com/office/drawing/2014/chartex" xmlns:cx1="http://schemas.microsoft.com/office/drawing/2015/9/8/chartex" xmlns:cx2="http://schemas.microsoft.com/office/drawing/2015/10/21/chartex" xmlns:cx3="http://schemas.microsoft.com/office/drawing/2016/5/9/chartex" xmlns:cx4="http://schemas.microsoft.com/office/drawing/2016/5/10/chartex" xmlns:cx5="http://schemas.microsoft.com/office/drawing/2016/5/11/chartex" xmlns:cx6="http://schemas.microsoft.com/office/drawing/2016/5/12/chartex" xmlns:cx7="http://schemas.microsoft.com/office/drawing/2016/5/13/chartex" xmlns:cx8="http://schemas.microsoft.com/office/drawing/2016/5/14/chartex" xmlns:mc="http://schemas.openxmlformats.org/markup-compatibility/2006" xmlns:aink="http://schemas.microsoft.com/office/drawing/2016/ink" xmlns:am3d="http://schemas.microsoft.com/office/drawing/2017/model3d" xmlns:o="urn:schemas-microsoft-com:office:office" xmlns:r="http://schemas.openxmlformats.org/officeDocument/2006/relationships" xmlns:m="http://schemas.openxmlformats.org/officeDocument/2006/math" xmlns:v="urn:schemas-microsoft-com:vml" xmlns:wp14="http://schemas.microsoft.com/office/word/2010/wordprocessingDrawing" xmlns:wp="http://schemas.openxmlformats.org/drawingml/2006/wordprocessingDrawing" xmlns:w10="urn:schemas-microsoft-com:office:word" xmlns:w="http://schemas.openxmlformats.org/wordprocessingml/2006/main" xmlns:w14="http://schemas.microsoft.com/office/word/2010/wordml" xmlns:w15="http://schemas.microsoft.com/office/word/2012/wordml" xmlns:w16cex="http://schemas.microsoft.com/office/word/2018/wordml/cex" xmlns:w16cid="http://schemas.microsoft.com/office/word/2016/wordml/cid" xmlns:w16="http://schemas.microsoft.com/office/word/2018/wordml" xmlns:w16se="http://schemas.microsoft.com/office/word/2015/wordml/symex" xmlns:wpg="http://schemas.microsoft.com/office/word/2010/wordprocessingGroup" xmlns:wpi="http://schemas.microsoft.com/office/word/2010/wordprocessingInk" xmlns:wne="http://schemas.microsoft.com/office/word/2006/wordml" xmlns:wps="http://schemas.microsoft.com/office/word/2010/wordprocessingShape" mc:Ignorable="w14 w15 w16se w16cid w16 w16cex wp14">
   <w:body>
     <w:p>
       <w:pPr>
@@ -233,7 +233,7 @@
         <w:rPr>
           <w:lang w:val="da-DK"/>
         </w:rPr>
-        <w:t>1</w:t>
+        <w:t>5</w:t>
       </w:r>
       <w:r>
         <w:rPr>
@@ -279,7 +279,7 @@
         <w:rPr>
           <w:lang w:val="da-DK"/>
         </w:rPr>
-        <w:t>19</w:t>
+        <w:t>25</w:t>
       </w:r>
       <w:r>
         <w:rPr>
@@ -297,7 +297,7 @@
         <w:rPr>
           <w:lang w:val="da-DK"/>
         </w:rPr>
-        <w:t>5</w:t>
+        <w:t>1</w:t>
       </w:r>
       <w:r>
         <w:rPr>
@@ -309,7 +309,13 @@
         <w:rPr>
           <w:lang w:val="da-DK"/>
         </w:rPr>
-        <w:t>20</w:t>
+        <w:t>2</w:t>
+      </w:r>
+      <w:r>
+        <w:rPr>
+          <w:lang w:val="da-DK"/>
+        </w:rPr>
+        <w:t>1</w:t>
       </w:r>
     </w:p>
     <w:p>
@@ -426,7 +432,7 @@
             </w:rPr>
             <w:fldChar w:fldCharType="separate"/>
           </w:r>
-          <w:hyperlink w:anchor="_Toc40774831" w:history="1">
+          <w:hyperlink w:anchor="_Toc62459435" w:history="1">
             <w:r>
               <w:rPr>
                 <w:rStyle w:val="Hyperlink"/>
@@ -472,7 +478,7 @@
                 <w:noProof/>
                 <w:webHidden/>
               </w:rPr>
-              <w:instrText xml:space="preserve"> PAGEREF _Toc40774831 \h </w:instrText>
+              <w:instrText xml:space="preserve"> PAGEREF _Toc62459435 \h </w:instrText>
             </w:r>
             <w:r>
               <w:rPr>
@@ -518,7 +524,7 @@
               <w:lang w:val="da-DK" w:eastAsia="da-DK"/>
             </w:rPr>
           </w:pPr>
-          <w:hyperlink w:anchor="_Toc40774832" w:history="1">
+          <w:hyperlink w:anchor="_Toc62459436" w:history="1">
             <w:r>
               <w:rPr>
                 <w:rStyle w:val="Hyperlink"/>
@@ -564,7 +570,7 @@
                 <w:noProof/>
                 <w:webHidden/>
               </w:rPr>
-              <w:instrText xml:space="preserve"> PAGEREF _Toc40774832 \h </w:instrText>
+              <w:instrText xml:space="preserve"> PAGEREF _Toc62459436 \h </w:instrText>
             </w:r>
             <w:r>
               <w:rPr>
@@ -610,7 +616,7 @@
               <w:lang w:val="da-DK" w:eastAsia="da-DK"/>
             </w:rPr>
           </w:pPr>
-          <w:hyperlink w:anchor="_Toc40774833" w:history="1">
+          <w:hyperlink w:anchor="_Toc62459437" w:history="1">
             <w:r>
               <w:rPr>
                 <w:rStyle w:val="Hyperlink"/>
@@ -656,7 +662,7 @@
                 <w:noProof/>
                 <w:webHidden/>
               </w:rPr>
-              <w:instrText xml:space="preserve"> PAGEREF _Toc40774833 \h </w:instrText>
+              <w:instrText xml:space="preserve"> PAGEREF _Toc62459437 \h </w:instrText>
             </w:r>
             <w:r>
               <w:rPr>
@@ -702,7 +708,7 @@
               <w:lang w:val="da-DK" w:eastAsia="da-DK"/>
             </w:rPr>
           </w:pPr>
-          <w:hyperlink w:anchor="_Toc40774834" w:history="1">
+          <w:hyperlink w:anchor="_Toc62459438" w:history="1">
             <w:r>
               <w:rPr>
                 <w:rStyle w:val="Hyperlink"/>
@@ -748,7 +754,7 @@
                 <w:noProof/>
                 <w:webHidden/>
               </w:rPr>
-              <w:instrText xml:space="preserve"> PAGEREF _Toc40774834 \h </w:instrText>
+              <w:instrText xml:space="preserve"> PAGEREF _Toc62459438 \h </w:instrText>
             </w:r>
             <w:r>
               <w:rPr>
@@ -794,7 +800,7 @@
               <w:lang w:val="da-DK" w:eastAsia="da-DK"/>
             </w:rPr>
           </w:pPr>
-          <w:hyperlink w:anchor="_Toc40774835" w:history="1">
+          <w:hyperlink w:anchor="_Toc62459439" w:history="1">
             <w:r>
               <w:rPr>
                 <w:rStyle w:val="Hyperlink"/>
@@ -840,7 +846,7 @@
                 <w:noProof/>
                 <w:webHidden/>
               </w:rPr>
-              <w:instrText xml:space="preserve"> PAGEREF _Toc40774835 \h </w:instrText>
+              <w:instrText xml:space="preserve"> PAGEREF _Toc62459439 \h </w:instrText>
             </w:r>
             <w:r>
               <w:rPr>
@@ -886,7 +892,7 @@
               <w:lang w:val="da-DK" w:eastAsia="da-DK"/>
             </w:rPr>
           </w:pPr>
-          <w:hyperlink w:anchor="_Toc40774836" w:history="1">
+          <w:hyperlink w:anchor="_Toc62459440" w:history="1">
             <w:r>
               <w:rPr>
                 <w:rStyle w:val="Hyperlink"/>
@@ -932,7 +938,7 @@
                 <w:noProof/>
                 <w:webHidden/>
               </w:rPr>
-              <w:instrText xml:space="preserve"> PAGEREF _Toc40774836 \h </w:instrText>
+              <w:instrText xml:space="preserve"> PAGEREF _Toc62459440 \h </w:instrText>
             </w:r>
             <w:r>
               <w:rPr>
@@ -978,7 +984,7 @@
               <w:lang w:val="da-DK" w:eastAsia="da-DK"/>
             </w:rPr>
           </w:pPr>
-          <w:hyperlink w:anchor="_Toc40774837" w:history="1">
+          <w:hyperlink w:anchor="_Toc62459441" w:history="1">
             <w:r>
               <w:rPr>
                 <w:rStyle w:val="Hyperlink"/>
@@ -1024,7 +1030,7 @@
                 <w:noProof/>
                 <w:webHidden/>
               </w:rPr>
-              <w:instrText xml:space="preserve"> PAGEREF _Toc40774837 \h </w:instrText>
+              <w:instrText xml:space="preserve"> PAGEREF _Toc62459441 \h </w:instrText>
             </w:r>
             <w:r>
               <w:rPr>
@@ -1070,7 +1076,7 @@
               <w:lang w:val="da-DK" w:eastAsia="da-DK"/>
             </w:rPr>
           </w:pPr>
-          <w:hyperlink w:anchor="_Toc40774838" w:history="1">
+          <w:hyperlink w:anchor="_Toc62459442" w:history="1">
             <w:r>
               <w:rPr>
                 <w:rStyle w:val="Hyperlink"/>
@@ -1116,7 +1122,7 @@
                 <w:noProof/>
                 <w:webHidden/>
               </w:rPr>
-              <w:instrText xml:space="preserve"> PAGEREF _Toc40774838 \h </w:instrText>
+              <w:instrText xml:space="preserve"> PAGEREF _Toc62459442 \h </w:instrText>
             </w:r>
             <w:r>
               <w:rPr>
@@ -1162,7 +1168,7 @@
               <w:lang w:val="da-DK" w:eastAsia="da-DK"/>
             </w:rPr>
           </w:pPr>
-          <w:hyperlink w:anchor="_Toc40774839" w:history="1">
+          <w:hyperlink w:anchor="_Toc62459443" w:history="1">
             <w:r>
               <w:rPr>
                 <w:rStyle w:val="Hyperlink"/>
@@ -1208,7 +1214,7 @@
                 <w:noProof/>
                 <w:webHidden/>
               </w:rPr>
-              <w:instrText xml:space="preserve"> PAGEREF _Toc40774839 \h </w:instrText>
+              <w:instrText xml:space="preserve"> PAGEREF _Toc62459443 \h </w:instrText>
             </w:r>
             <w:r>
               <w:rPr>
@@ -1254,7 +1260,7 @@
               <w:lang w:val="da-DK" w:eastAsia="da-DK"/>
             </w:rPr>
           </w:pPr>
-          <w:hyperlink w:anchor="_Toc40774840" w:history="1">
+          <w:hyperlink w:anchor="_Toc62459444" w:history="1">
             <w:r>
               <w:rPr>
                 <w:rStyle w:val="Hyperlink"/>
@@ -1300,7 +1306,7 @@
                 <w:noProof/>
                 <w:webHidden/>
               </w:rPr>
-              <w:instrText xml:space="preserve"> PAGEREF _Toc40774840 \h </w:instrText>
+              <w:instrText xml:space="preserve"> PAGEREF _Toc62459444 \h </w:instrText>
             </w:r>
             <w:r>
               <w:rPr>
@@ -1346,7 +1352,7 @@
               <w:lang w:val="da-DK" w:eastAsia="da-DK"/>
             </w:rPr>
           </w:pPr>
-          <w:hyperlink w:anchor="_Toc40774841" w:history="1">
+          <w:hyperlink w:anchor="_Toc62459445" w:history="1">
             <w:r>
               <w:rPr>
                 <w:rStyle w:val="Hyperlink"/>
@@ -1392,7 +1398,7 @@
                 <w:noProof/>
                 <w:webHidden/>
               </w:rPr>
-              <w:instrText xml:space="preserve"> PAGEREF _Toc40774841 \h </w:instrText>
+              <w:instrText xml:space="preserve"> PAGEREF _Toc62459445 \h </w:instrText>
             </w:r>
             <w:r>
               <w:rPr>
@@ -1438,7 +1444,7 @@
               <w:lang w:val="da-DK" w:eastAsia="da-DK"/>
             </w:rPr>
           </w:pPr>
-          <w:hyperlink w:anchor="_Toc40774842" w:history="1">
+          <w:hyperlink w:anchor="_Toc62459446" w:history="1">
             <w:r>
               <w:rPr>
                 <w:rStyle w:val="Hyperlink"/>
@@ -1484,7 +1490,7 @@
                 <w:noProof/>
                 <w:webHidden/>
               </w:rPr>
-              <w:instrText xml:space="preserve"> PAGEREF _Toc40774842 \h </w:instrText>
+              <w:instrText xml:space="preserve"> PAGEREF _Toc62459446 \h </w:instrText>
             </w:r>
             <w:r>
               <w:rPr>
@@ -1530,7 +1536,7 @@
               <w:lang w:val="da-DK" w:eastAsia="da-DK"/>
             </w:rPr>
           </w:pPr>
-          <w:hyperlink w:anchor="_Toc40774843" w:history="1">
+          <w:hyperlink w:anchor="_Toc62459447" w:history="1">
             <w:r>
               <w:rPr>
                 <w:rStyle w:val="Hyperlink"/>
@@ -1576,7 +1582,7 @@
                 <w:noProof/>
                 <w:webHidden/>
               </w:rPr>
-              <w:instrText xml:space="preserve"> PAGEREF _Toc40774843 \h </w:instrText>
+              <w:instrText xml:space="preserve"> PAGEREF _Toc62459447 \h </w:instrText>
             </w:r>
             <w:r>
               <w:rPr>
@@ -1597,6 +1603,98 @@
                 <w:webHidden/>
               </w:rPr>
               <w:t>6</w:t>
+            </w:r>
+            <w:r>
+              <w:rPr>
+                <w:noProof/>
+                <w:webHidden/>
+              </w:rPr>
+              <w:fldChar w:fldCharType="end"/>
+            </w:r>
+          </w:hyperlink>
+        </w:p>
+        <w:p>
+          <w:pPr>
+            <w:pStyle w:val="TOC2"/>
+            <w:tabs>
+              <w:tab w:val="left" w:pos="880"/>
+              <w:tab w:val="right" w:leader="dot" w:pos="9628"/>
+            </w:tabs>
+            <w:rPr>
+              <w:rFonts w:asciiTheme="minorHAnsi" w:eastAsiaTheme="minorEastAsia" w:hAnsiTheme="minorHAnsi"/>
+              <w:noProof/>
+              <w:sz w:val="22"/>
+              <w:szCs w:val="22"/>
+              <w:lang w:val="da-DK" w:eastAsia="da-DK"/>
+            </w:rPr>
+          </w:pPr>
+          <w:hyperlink w:anchor="_Toc62459448" w:history="1">
+            <w:r>
+              <w:rPr>
+                <w:rStyle w:val="Hyperlink"/>
+                <w:noProof/>
+                <w:lang w:val="da-DK"/>
+              </w:rPr>
+              <w:t>5.2</w:t>
+            </w:r>
+            <w:r>
+              <w:rPr>
+                <w:rFonts w:asciiTheme="minorHAnsi" w:eastAsiaTheme="minorEastAsia" w:hAnsiTheme="minorHAnsi"/>
+                <w:noProof/>
+                <w:sz w:val="22"/>
+                <w:szCs w:val="22"/>
+                <w:lang w:val="da-DK" w:eastAsia="da-DK"/>
+              </w:rPr>
+              <w:tab/>
+            </w:r>
+            <w:r>
+              <w:rPr>
+                <w:rStyle w:val="Hyperlink"/>
+                <w:noProof/>
+                <w:lang w:val="da-DK"/>
+              </w:rPr>
+              <w:t>Opdatering til 2.5.0</w:t>
+            </w:r>
+            <w:r>
+              <w:rPr>
+                <w:noProof/>
+                <w:webHidden/>
+              </w:rPr>
+              <w:tab/>
+            </w:r>
+            <w:r>
+              <w:rPr>
+                <w:noProof/>
+                <w:webHidden/>
+              </w:rPr>
+              <w:fldChar w:fldCharType="begin"/>
+            </w:r>
+            <w:r>
+              <w:rPr>
+                <w:noProof/>
+                <w:webHidden/>
+              </w:rPr>
+              <w:instrText xml:space="preserve"> PAGEREF _Toc62459448 \h </w:instrText>
+            </w:r>
+            <w:r>
+              <w:rPr>
+                <w:noProof/>
+                <w:webHidden/>
+              </w:rPr>
+            </w:r>
+            <w:r>
+              <w:rPr>
+                <w:noProof/>
+                <w:webHidden/>
+              </w:rPr>
+              <w:fldChar w:fldCharType="separate"/>
+            </w:r>
+            <w:r>
+              <w:rPr>
+                <w:noProof/>
+                <w:webHidden/>
+              </w:rPr>
+              <w:t>7</w:t>
             </w:r>
             <w:r>
               <w:rPr>
@@ -1644,8 +1742,6 @@
         </w:rPr>
         <w:br w:type="page"/>
       </w:r>
-      <w:bookmarkStart w:id="0" w:name="_GoBack"/>
-      <w:bookmarkEnd w:id="0"/>
     </w:p>
     <w:p>
       <w:pPr>
@@ -1654,7 +1750,7 @@
           <w:lang w:val="da-DK"/>
         </w:rPr>
       </w:pPr>
-      <w:bookmarkStart w:id="1" w:name="_Toc40774831"/>
+      <w:bookmarkStart w:id="0" w:name="_Toc62459435"/>
       <w:r>
         <w:rPr>
           <w:lang w:val="da-DK"/>
@@ -1662,50 +1758,85 @@
         <w:lastRenderedPageBreak/>
         <w:t>Indledning</w:t>
       </w:r>
+      <w:bookmarkEnd w:id="0"/>
+    </w:p>
+    <w:p>
+      <w:pPr>
+        <w:rPr>
+          <w:lang w:val="da-DK"/>
+        </w:rPr>
+      </w:pPr>
+      <w:r>
+        <w:rPr>
+          <w:lang w:val="da-DK"/>
+        </w:rPr>
+        <w:t>Formålet med dokument er at dække installation og konfiguration af STS synkroniseringsmodulet, der kan synkronisere organisationsdata fra Active Directory, til støttesystemet Organisation.</w:t>
+      </w:r>
+    </w:p>
+    <w:p>
+      <w:pPr>
+        <w:pStyle w:val="Heading1"/>
+        <w:rPr>
+          <w:lang w:val="da-DK"/>
+        </w:rPr>
+      </w:pPr>
+      <w:bookmarkStart w:id="1" w:name="_Toc62459436"/>
+      <w:r>
+        <w:rPr>
+          <w:lang w:val="da-DK"/>
+        </w:rPr>
+        <w:t>Installation</w:t>
+      </w:r>
       <w:bookmarkEnd w:id="1"/>
     </w:p>
     <w:p>
       <w:pPr>
-        <w:rPr>
-          <w:lang w:val="da-DK"/>
-        </w:rPr>
-      </w:pPr>
-      <w:r>
-        <w:rPr>
-          <w:lang w:val="da-DK"/>
-        </w:rPr>
-        <w:t>Formålet med dokument er at dække installation og konfiguration af STS synkroniseringsmodulet, der kan synkronisere organisationsdata fra Active Directory, til støttesystemet Organisation.</w:t>
-      </w:r>
-    </w:p>
-    <w:p>
-      <w:pPr>
-        <w:pStyle w:val="Heading1"/>
-        <w:rPr>
-          <w:lang w:val="da-DK"/>
-        </w:rPr>
-      </w:pPr>
-      <w:bookmarkStart w:id="2" w:name="_Toc40774832"/>
-      <w:r>
-        <w:rPr>
-          <w:lang w:val="da-DK"/>
-        </w:rPr>
-        <w:t>Installation</w:t>
+        <w:pStyle w:val="Heading2"/>
+        <w:rPr>
+          <w:lang w:val="da-DK"/>
+        </w:rPr>
+      </w:pPr>
+      <w:bookmarkStart w:id="2" w:name="_Toc62459437"/>
+      <w:r>
+        <w:rPr>
+          <w:lang w:val="da-DK"/>
+        </w:rPr>
+        <w:t>Forudsætninger</w:t>
       </w:r>
       <w:bookmarkEnd w:id="2"/>
     </w:p>
     <w:p>
       <w:pPr>
-        <w:pStyle w:val="Heading2"/>
-        <w:rPr>
-          <w:lang w:val="da-DK"/>
-        </w:rPr>
-      </w:pPr>
-      <w:bookmarkStart w:id="3" w:name="_Toc40774833"/>
-      <w:r>
-        <w:rPr>
-          <w:lang w:val="da-DK"/>
-        </w:rPr>
-        <w:t>Forudsætninger</w:t>
+        <w:rPr>
+          <w:lang w:val="da-DK"/>
+        </w:rPr>
+      </w:pPr>
+      <w:r>
+        <w:rPr>
+          <w:lang w:val="da-DK"/>
+        </w:rPr>
+        <w:t>For at kunne anvende softwaren, er der en række forudsætninger der skal være på plads. Disse er</w:t>
+      </w:r>
+    </w:p>
+    <w:p>
+      <w:pPr>
+        <w:pStyle w:val="Heading3"/>
+        <w:rPr>
+          <w:lang w:val="da-DK"/>
+        </w:rPr>
+      </w:pPr>
+      <w:bookmarkStart w:id="3" w:name="_Toc62459438"/>
+      <w:r>
+        <w:rPr>
+          <w:lang w:val="da-DK"/>
+        </w:rPr>
+        <w:t xml:space="preserve">Et </w:t>
+      </w:r>
+      <w:r>
+        <w:rPr>
+          <w:lang w:val="da-DK"/>
+        </w:rPr>
+        <w:t>FOCES certifikat</w:t>
       </w:r>
       <w:bookmarkEnd w:id="3"/>
     </w:p>
@@ -1719,7 +1850,7 @@
         <w:rPr>
           <w:lang w:val="da-DK"/>
         </w:rPr>
-        <w:t>For at kunne anvende softwaren, er der en række forudsætninger der skal være på plads. Disse er</w:t>
+        <w:t>For at anvende løsningen, skal der bruges et FOCES certifikat, som er krævet for at kalde organisationsservicen. Dette kan være et vilkårligt FOCES certifikat bestilt hos NETS/DanID, men det skal være gyldigt (ikke udløbet, og ikke spærret).</w:t>
       </w:r>
     </w:p>
     <w:p>
@@ -1729,49 +1860,14 @@
           <w:lang w:val="da-DK"/>
         </w:rPr>
       </w:pPr>
-      <w:bookmarkStart w:id="4" w:name="_Toc40774834"/>
-      <w:r>
-        <w:rPr>
-          <w:lang w:val="da-DK"/>
-        </w:rPr>
-        <w:t xml:space="preserve">Et </w:t>
-      </w:r>
-      <w:r>
-        <w:rPr>
-          <w:lang w:val="da-DK"/>
-        </w:rPr>
-        <w:t>FOCES certifikat</w:t>
+      <w:bookmarkStart w:id="4" w:name="_Toc62459439"/>
+      <w:r>
+        <w:rPr>
+          <w:lang w:val="da-DK"/>
+        </w:rPr>
+        <w:t>Serviceaftale på støttesystemerne</w:t>
       </w:r>
       <w:bookmarkEnd w:id="4"/>
-    </w:p>
-    <w:p>
-      <w:pPr>
-        <w:rPr>
-          <w:lang w:val="da-DK"/>
-        </w:rPr>
-      </w:pPr>
-      <w:r>
-        <w:rPr>
-          <w:lang w:val="da-DK"/>
-        </w:rPr>
-        <w:t>For at anvende løsningen, skal der bruges et FOCES certifikat, som er krævet for at kalde organisationsservicen. Dette kan være et vilkårligt FOCES certifikat bestilt hos NETS/DanID, men det skal være gyldigt (ikke udløbet, og ikke spærret).</w:t>
-      </w:r>
-    </w:p>
-    <w:p>
-      <w:pPr>
-        <w:pStyle w:val="Heading3"/>
-        <w:rPr>
-          <w:lang w:val="da-DK"/>
-        </w:rPr>
-      </w:pPr>
-      <w:bookmarkStart w:id="5" w:name="_Toc40774835"/>
-      <w:r>
-        <w:rPr>
-          <w:lang w:val="da-DK"/>
-        </w:rPr>
-        <w:t>Serviceaftale på støttesystemerne</w:t>
-      </w:r>
-      <w:bookmarkEnd w:id="5"/>
     </w:p>
     <w:p>
       <w:pPr>
@@ -2006,14 +2102,14 @@
           <w:lang w:val="da-DK"/>
         </w:rPr>
       </w:pPr>
-      <w:bookmarkStart w:id="6" w:name="_Toc40774836"/>
+      <w:bookmarkStart w:id="5" w:name="_Toc62459440"/>
       <w:r>
         <w:rPr>
           <w:lang w:val="da-DK"/>
         </w:rPr>
         <w:t>Windows Server og systembruger konto</w:t>
       </w:r>
-      <w:bookmarkEnd w:id="6"/>
+      <w:bookmarkEnd w:id="5"/>
     </w:p>
     <w:p>
       <w:pPr>
@@ -2359,14 +2455,14 @@
           <w:lang w:val="da-DK"/>
         </w:rPr>
       </w:pPr>
-      <w:bookmarkStart w:id="7" w:name="_Toc40774837"/>
+      <w:bookmarkStart w:id="6" w:name="_Toc62459441"/>
       <w:r>
         <w:rPr>
           <w:lang w:val="da-DK"/>
         </w:rPr>
         <w:t>Installation</w:t>
       </w:r>
-      <w:bookmarkEnd w:id="7"/>
+      <w:bookmarkEnd w:id="6"/>
     </w:p>
     <w:p>
       <w:pPr>
@@ -2478,14 +2574,14 @@
           <w:lang w:val="da-DK"/>
         </w:rPr>
       </w:pPr>
-      <w:bookmarkStart w:id="8" w:name="_Toc40774838"/>
+      <w:bookmarkStart w:id="7" w:name="_Toc62459442"/>
       <w:r>
         <w:rPr>
           <w:lang w:val="da-DK"/>
         </w:rPr>
         <w:t>Konfiguration</w:t>
       </w:r>
-      <w:bookmarkEnd w:id="8"/>
+      <w:bookmarkEnd w:id="7"/>
     </w:p>
     <w:p>
       <w:pPr>
@@ -2822,80 +2918,80 @@
           <w:lang w:val="da-DK"/>
         </w:rPr>
       </w:pPr>
-      <w:bookmarkStart w:id="9" w:name="_Toc40774839"/>
+      <w:bookmarkStart w:id="8" w:name="_Toc62459443"/>
       <w:r>
         <w:rPr>
           <w:lang w:val="da-DK"/>
         </w:rPr>
         <w:t>Opstart</w:t>
       </w:r>
+      <w:bookmarkEnd w:id="8"/>
+    </w:p>
+    <w:p>
+      <w:pPr>
+        <w:rPr>
+          <w:lang w:val="da-DK"/>
+        </w:rPr>
+      </w:pPr>
+      <w:r>
+        <w:rPr>
+          <w:lang w:val="da-DK"/>
+        </w:rPr>
+        <w:t xml:space="preserve">Når konfiguration er gennemført, åbnes Windows Services, og servicen </w:t>
+      </w:r>
+      <w:r>
+        <w:rPr>
+          <w:lang w:val="da-DK"/>
+        </w:rPr>
+        <w:t>OS2syncAD</w:t>
+      </w:r>
+      <w:r>
+        <w:rPr>
+          <w:lang w:val="da-DK"/>
+        </w:rPr>
+        <w:t xml:space="preserve"> findes. </w:t>
+      </w:r>
+      <w:r>
+        <w:rPr>
+          <w:lang w:val="da-DK"/>
+        </w:rPr>
+        <w:t>På fanen ”Log on” vælges den systembruger der er oprettet til at køre servicen, og på fanen ”General” skifter man servicens ”startup type” fra ”Manuel” til ”Automatisk”.</w:t>
+      </w:r>
+    </w:p>
+    <w:p>
+      <w:pPr>
+        <w:rPr>
+          <w:lang w:val="da-DK"/>
+        </w:rPr>
+      </w:pPr>
+      <w:r>
+        <w:rPr>
+          <w:lang w:val="da-DK"/>
+        </w:rPr>
+        <w:t>Herefter starter man servicen.</w:t>
+      </w:r>
+    </w:p>
+    <w:p>
+      <w:pPr>
+        <w:pStyle w:val="Heading1"/>
+        <w:rPr>
+          <w:lang w:val="da-DK"/>
+        </w:rPr>
+      </w:pPr>
+      <w:bookmarkStart w:id="9" w:name="_Toc62459444"/>
+      <w:r>
+        <w:rPr>
+          <w:lang w:val="da-DK"/>
+        </w:rPr>
+        <w:t>Log</w:t>
+      </w:r>
+      <w:r>
+        <w:rPr>
+          <w:lang w:val="da-DK"/>
+        </w:rPr>
+        <w:t>filer</w:t>
+      </w:r>
       <w:bookmarkEnd w:id="9"/>
-    </w:p>
-    <w:p>
-      <w:pPr>
-        <w:rPr>
-          <w:lang w:val="da-DK"/>
-        </w:rPr>
-      </w:pPr>
-      <w:r>
-        <w:rPr>
-          <w:lang w:val="da-DK"/>
-        </w:rPr>
-        <w:t xml:space="preserve">Når konfiguration er gennemført, åbnes Windows Services, og servicen </w:t>
-      </w:r>
-      <w:r>
-        <w:rPr>
-          <w:lang w:val="da-DK"/>
-        </w:rPr>
-        <w:t>OS2syncAD</w:t>
-      </w:r>
-      <w:r>
-        <w:rPr>
-          <w:lang w:val="da-DK"/>
-        </w:rPr>
-        <w:t xml:space="preserve"> findes. </w:t>
-      </w:r>
-      <w:r>
-        <w:rPr>
-          <w:lang w:val="da-DK"/>
-        </w:rPr>
-        <w:t>På fanen ”Log on” vælges den systembruger der er oprettet til at køre servicen, og på fanen ”General” skifter man servicens ”startup type” fra ”Manuel” til ”Automatisk”.</w:t>
-      </w:r>
-    </w:p>
-    <w:p>
-      <w:pPr>
-        <w:rPr>
-          <w:lang w:val="da-DK"/>
-        </w:rPr>
-      </w:pPr>
-      <w:r>
-        <w:rPr>
-          <w:lang w:val="da-DK"/>
-        </w:rPr>
-        <w:t>Herefter starter man servicen.</w:t>
-      </w:r>
-    </w:p>
-    <w:p>
-      <w:pPr>
-        <w:pStyle w:val="Heading1"/>
-        <w:rPr>
-          <w:lang w:val="da-DK"/>
-        </w:rPr>
-      </w:pPr>
-      <w:bookmarkStart w:id="10" w:name="_Toc40774840"/>
-      <w:r>
-        <w:rPr>
-          <w:lang w:val="da-DK"/>
-        </w:rPr>
-        <w:t>Log</w:t>
-      </w:r>
-      <w:r>
-        <w:rPr>
-          <w:lang w:val="da-DK"/>
-        </w:rPr>
-        <w:t>filer</w:t>
-      </w:r>
-      <w:bookmarkEnd w:id="10"/>
     </w:p>
     <w:p>
       <w:pPr>
@@ -2969,14 +3065,14 @@
           <w:lang w:val="da-DK"/>
         </w:rPr>
       </w:pPr>
-      <w:bookmarkStart w:id="11" w:name="_Toc40774841"/>
+      <w:bookmarkStart w:id="10" w:name="_Toc62459445"/>
       <w:r>
         <w:rPr>
           <w:lang w:val="da-DK"/>
         </w:rPr>
         <w:t>Håndtering af konfigurationsændringer</w:t>
       </w:r>
-      <w:bookmarkEnd w:id="11"/>
+      <w:bookmarkEnd w:id="10"/>
     </w:p>
     <w:p>
       <w:pPr>
@@ -3114,13 +3210,42 @@
           <w:lang w:val="da-DK"/>
         </w:rPr>
       </w:pPr>
-      <w:bookmarkStart w:id="12" w:name="_Toc40774842"/>
+      <w:bookmarkStart w:id="11" w:name="_Toc62459446"/>
       <w:r>
         <w:rPr>
           <w:lang w:val="da-DK"/>
         </w:rPr>
         <w:t>Opdatering til nyere version</w:t>
       </w:r>
+      <w:bookmarkEnd w:id="11"/>
+    </w:p>
+    <w:p>
+      <w:pPr>
+        <w:rPr>
+          <w:lang w:val="da-DK"/>
+        </w:rPr>
+      </w:pPr>
+      <w:r>
+        <w:rPr>
+          <w:lang w:val="da-DK"/>
+        </w:rPr>
+        <w:t>I forbindelse med en opdatering fra en ældre version af OS2sync til en nyere udgave, fx fra version 2.0.0 til 2.1.0, kan der være ændringer til konfigurationsfilen som skal behandles. Da konfigurationsfilen ikke overskrives når man opdaterer, skal man sikre at evt ny funktionalitet man ønsker at gøre brug af, bliver tilføjet til konfigurationsfilen i forbindelse med en opdatering.</w:t>
+      </w:r>
+    </w:p>
+    <w:p>
+      <w:pPr>
+        <w:pStyle w:val="Heading2"/>
+        <w:rPr>
+          <w:lang w:val="da-DK"/>
+        </w:rPr>
+      </w:pPr>
+      <w:bookmarkStart w:id="12" w:name="_Toc62459447"/>
+      <w:r>
+        <w:rPr>
+          <w:lang w:val="da-DK"/>
+        </w:rPr>
+        <w:t>Opdatering til 2.1.0</w:t>
+      </w:r>
       <w:bookmarkEnd w:id="12"/>
     </w:p>
     <w:p>
@@ -3133,35 +3258,6 @@
         <w:rPr>
           <w:lang w:val="da-DK"/>
         </w:rPr>
-        <w:t>I forbindelse med en opdatering fra en ældre version af OS2sync til en nyere udgave, fx fra version 2.0.0 til 2.1.0, kan der være ændringer til konfigurationsfilen som skal behandles. Da konfigurationsfilen ikke overskrives når man opdaterer, skal man sikre at evt ny funktionalitet man ønsker at gøre brug af, bliver tilføjet til konfigurationsfilen i forbindelse med en opdatering.</w:t>
-      </w:r>
-    </w:p>
-    <w:p>
-      <w:pPr>
-        <w:pStyle w:val="Heading2"/>
-        <w:rPr>
-          <w:lang w:val="da-DK"/>
-        </w:rPr>
-      </w:pPr>
-      <w:bookmarkStart w:id="13" w:name="_Toc40774843"/>
-      <w:r>
-        <w:rPr>
-          <w:lang w:val="da-DK"/>
-        </w:rPr>
-        <w:t>Opdatering til 2.1.0</w:t>
-      </w:r>
-      <w:bookmarkEnd w:id="13"/>
-    </w:p>
-    <w:p>
-      <w:pPr>
-        <w:rPr>
-          <w:lang w:val="da-DK"/>
-        </w:rPr>
-      </w:pPr>
-      <w:r>
-        <w:rPr>
-          <w:lang w:val="da-DK"/>
-        </w:rPr>
         <w:t>I forbindelse med version 2.1.0 er der tilføjet 2 nye indgange i konfigurationsfilen, som man skal tilføje manuelt hvis man ønsker at gøre brug af disse. De to værdier er hhv ”LOSId” og ”RacfID”, som kan tilføjes til de respektive afsnit illustreret nedenfor.</w:t>
       </w:r>
     </w:p>
@@ -3212,15 +3308,20 @@
         <w:spacing w:after="40"/>
         <w:rPr>
           <w:rFonts w:ascii="Courier New" w:hAnsi="Courier New" w:cs="Courier New"/>
-          <w:lang w:val="da-DK"/>
-        </w:rPr>
-      </w:pPr>
-      <w:r>
-        <w:rPr>
-          <w:rFonts w:ascii="Courier New" w:hAnsi="Courier New" w:cs="Courier New"/>
-          <w:lang w:val="da-DK"/>
-        </w:rPr>
-        <w:t xml:space="preserve">  "AD": {</w:t>
+        </w:rPr>
+      </w:pPr>
+      <w:r>
+        <w:rPr>
+          <w:rFonts w:ascii="Courier New" w:hAnsi="Courier New" w:cs="Courier New"/>
+          <w:lang w:val="da-DK"/>
+        </w:rPr>
+        <w:t xml:space="preserve">  </w:t>
+      </w:r>
+      <w:r>
+        <w:rPr>
+          <w:rFonts w:ascii="Courier New" w:hAnsi="Courier New" w:cs="Courier New"/>
+        </w:rPr>
+        <w:t>"AD": {</w:t>
       </w:r>
     </w:p>
     <w:p>
@@ -3228,15 +3329,27 @@
         <w:spacing w:after="40"/>
         <w:rPr>
           <w:rFonts w:ascii="Courier New" w:hAnsi="Courier New" w:cs="Courier New"/>
-          <w:lang w:val="da-DK"/>
-        </w:rPr>
-      </w:pPr>
-      <w:r>
-        <w:rPr>
-          <w:rFonts w:ascii="Courier New" w:hAnsi="Courier New" w:cs="Courier New"/>
-          <w:lang w:val="da-DK"/>
-        </w:rPr>
-        <w:t xml:space="preserve">    "OrgUnitAttributes": {</w:t>
+        </w:rPr>
+      </w:pPr>
+      <w:r>
+        <w:rPr>
+          <w:rFonts w:ascii="Courier New" w:hAnsi="Courier New" w:cs="Courier New"/>
+        </w:rPr>
+        <w:t xml:space="preserve">    "</w:t>
+      </w:r>
+      <w:proofErr w:type="spellStart"/>
+      <w:r>
+        <w:rPr>
+          <w:rFonts w:ascii="Courier New" w:hAnsi="Courier New" w:cs="Courier New"/>
+        </w:rPr>
+        <w:t>OrgUnitAttributes</w:t>
+      </w:r>
+      <w:proofErr w:type="spellEnd"/>
+      <w:r>
+        <w:rPr>
+          <w:rFonts w:ascii="Courier New" w:hAnsi="Courier New" w:cs="Courier New"/>
+        </w:rPr>
+        <w:t>": {</w:t>
       </w:r>
     </w:p>
     <w:p>
@@ -3246,7 +3359,6 @@
           <w:rFonts w:ascii="Courier New" w:hAnsi="Courier New" w:cs="Courier New"/>
           <w:b/>
           <w:bCs/>
-          <w:lang w:val="da-DK"/>
         </w:rPr>
       </w:pPr>
       <w:r>
@@ -3254,91 +3366,331 @@
           <w:rFonts w:ascii="Courier New" w:hAnsi="Courier New" w:cs="Courier New"/>
           <w:b/>
           <w:bCs/>
-          <w:lang w:val="da-DK"/>
-        </w:rPr>
-        <w:t xml:space="preserve">      "LOSId": "",</w:t>
-      </w:r>
-    </w:p>
-    <w:p>
-      <w:pPr>
-        <w:spacing w:after="40"/>
-        <w:rPr>
-          <w:rFonts w:ascii="Courier New" w:hAnsi="Courier New" w:cs="Courier New"/>
-          <w:lang w:val="da-DK"/>
-        </w:rPr>
-      </w:pPr>
-      <w:r>
-        <w:rPr>
-          <w:rFonts w:ascii="Courier New" w:hAnsi="Courier New" w:cs="Courier New"/>
-          <w:lang w:val="da-DK"/>
-        </w:rPr>
-        <w:t xml:space="preserve">  </w:t>
-      </w:r>
-      <w:r>
-        <w:rPr>
-          <w:rFonts w:ascii="Courier New" w:hAnsi="Courier New" w:cs="Courier New"/>
-          <w:lang w:val="da-DK"/>
-        </w:rPr>
-        <w:t xml:space="preserve">    ....</w:t>
-      </w:r>
-    </w:p>
-    <w:p>
-      <w:pPr>
-        <w:spacing w:after="40"/>
-        <w:rPr>
-          <w:rFonts w:ascii="Courier New" w:hAnsi="Courier New" w:cs="Courier New"/>
-          <w:lang w:val="da-DK"/>
-        </w:rPr>
-      </w:pPr>
-      <w:r>
-        <w:rPr>
-          <w:rFonts w:ascii="Courier New" w:hAnsi="Courier New" w:cs="Courier New"/>
-          <w:lang w:val="da-DK"/>
-        </w:rPr>
-        <w:t xml:space="preserve">    },</w:t>
-      </w:r>
-    </w:p>
-    <w:p>
-      <w:pPr>
-        <w:spacing w:after="40"/>
-        <w:rPr>
-          <w:rFonts w:ascii="Courier New" w:hAnsi="Courier New" w:cs="Courier New"/>
-          <w:lang w:val="da-DK"/>
-        </w:rPr>
-      </w:pPr>
-      <w:r>
-        <w:rPr>
-          <w:rFonts w:ascii="Courier New" w:hAnsi="Courier New" w:cs="Courier New"/>
-          <w:lang w:val="da-DK"/>
-        </w:rPr>
-        <w:t xml:space="preserve">    "UserAttributes": {</w:t>
-      </w:r>
-    </w:p>
-    <w:p>
-      <w:pPr>
-        <w:spacing w:after="40"/>
+        </w:rPr>
+        <w:t xml:space="preserve">      "</w:t>
+      </w:r>
+      <w:proofErr w:type="spellStart"/>
+      <w:r>
         <w:rPr>
           <w:rFonts w:ascii="Courier New" w:hAnsi="Courier New" w:cs="Courier New"/>
           <w:b/>
           <w:bCs/>
-          <w:lang w:val="da-DK"/>
-        </w:rPr>
-      </w:pPr>
+        </w:rPr>
+        <w:t>LOSId</w:t>
+      </w:r>
+      <w:proofErr w:type="spellEnd"/>
       <w:r>
         <w:rPr>
           <w:rFonts w:ascii="Courier New" w:hAnsi="Courier New" w:cs="Courier New"/>
           <w:b/>
           <w:bCs/>
-          <w:lang w:val="da-DK"/>
-        </w:rPr>
-        <w:t xml:space="preserve">      "RacfId": ""</w:t>
-      </w:r>
-      <w:r>
+        </w:rPr>
+        <w:t>": "",</w:t>
+      </w:r>
+    </w:p>
+    <w:p>
+      <w:pPr>
+        <w:spacing w:after="40"/>
+        <w:rPr>
+          <w:rFonts w:ascii="Courier New" w:hAnsi="Courier New" w:cs="Courier New"/>
+        </w:rPr>
+      </w:pPr>
+      <w:r>
+        <w:rPr>
+          <w:rFonts w:ascii="Courier New" w:hAnsi="Courier New" w:cs="Courier New"/>
+        </w:rPr>
+        <w:t xml:space="preserve">      ....</w:t>
+      </w:r>
+    </w:p>
+    <w:p>
+      <w:pPr>
+        <w:spacing w:after="40"/>
+        <w:rPr>
+          <w:rFonts w:ascii="Courier New" w:hAnsi="Courier New" w:cs="Courier New"/>
+        </w:rPr>
+      </w:pPr>
+      <w:r>
+        <w:rPr>
+          <w:rFonts w:ascii="Courier New" w:hAnsi="Courier New" w:cs="Courier New"/>
+        </w:rPr>
+        <w:t xml:space="preserve">    },</w:t>
+      </w:r>
+    </w:p>
+    <w:p>
+      <w:pPr>
+        <w:spacing w:after="40"/>
+        <w:rPr>
+          <w:rFonts w:ascii="Courier New" w:hAnsi="Courier New" w:cs="Courier New"/>
+        </w:rPr>
+      </w:pPr>
+      <w:r>
+        <w:rPr>
+          <w:rFonts w:ascii="Courier New" w:hAnsi="Courier New" w:cs="Courier New"/>
+        </w:rPr>
+        <w:t xml:space="preserve">    "</w:t>
+      </w:r>
+      <w:proofErr w:type="spellStart"/>
+      <w:r>
+        <w:rPr>
+          <w:rFonts w:ascii="Courier New" w:hAnsi="Courier New" w:cs="Courier New"/>
+        </w:rPr>
+        <w:t>UserAttributes</w:t>
+      </w:r>
+      <w:proofErr w:type="spellEnd"/>
+      <w:r>
+        <w:rPr>
+          <w:rFonts w:ascii="Courier New" w:hAnsi="Courier New" w:cs="Courier New"/>
+        </w:rPr>
+        <w:t>": {</w:t>
+      </w:r>
+    </w:p>
+    <w:p>
+      <w:pPr>
+        <w:spacing w:after="40"/>
         <w:rPr>
           <w:rFonts w:ascii="Courier New" w:hAnsi="Courier New" w:cs="Courier New"/>
           <w:b/>
           <w:bCs/>
-          <w:lang w:val="da-DK"/>
+        </w:rPr>
+      </w:pPr>
+      <w:r>
+        <w:rPr>
+          <w:rFonts w:ascii="Courier New" w:hAnsi="Courier New" w:cs="Courier New"/>
+          <w:b/>
+          <w:bCs/>
+        </w:rPr>
+        <w:t xml:space="preserve">      "</w:t>
+      </w:r>
+      <w:proofErr w:type="spellStart"/>
+      <w:r>
+        <w:rPr>
+          <w:rFonts w:ascii="Courier New" w:hAnsi="Courier New" w:cs="Courier New"/>
+          <w:b/>
+          <w:bCs/>
+        </w:rPr>
+        <w:t>RacfId</w:t>
+      </w:r>
+      <w:proofErr w:type="spellEnd"/>
+      <w:r>
+        <w:rPr>
+          <w:rFonts w:ascii="Courier New" w:hAnsi="Courier New" w:cs="Courier New"/>
+          <w:b/>
+          <w:bCs/>
+        </w:rPr>
+        <w:t>": "",</w:t>
+      </w:r>
+    </w:p>
+    <w:p>
+      <w:pPr>
+        <w:spacing w:after="40"/>
+        <w:rPr>
+          <w:rFonts w:ascii="Courier New" w:hAnsi="Courier New" w:cs="Courier New"/>
+          <w:lang w:val="da-DK"/>
+        </w:rPr>
+      </w:pPr>
+      <w:r>
+        <w:rPr>
+          <w:rFonts w:ascii="Courier New" w:hAnsi="Courier New" w:cs="Courier New"/>
+        </w:rPr>
+        <w:t xml:space="preserve">      </w:t>
+      </w:r>
+      <w:r>
+        <w:rPr>
+          <w:rFonts w:ascii="Courier New" w:hAnsi="Courier New" w:cs="Courier New"/>
+          <w:lang w:val="da-DK"/>
+        </w:rPr>
+        <w:t>....</w:t>
+      </w:r>
+    </w:p>
+    <w:p>
+      <w:pPr>
+        <w:spacing w:after="40"/>
+        <w:rPr>
+          <w:rFonts w:ascii="Courier New" w:hAnsi="Courier New" w:cs="Courier New"/>
+          <w:lang w:val="da-DK"/>
+        </w:rPr>
+      </w:pPr>
+      <w:r>
+        <w:rPr>
+          <w:rFonts w:ascii="Courier New" w:hAnsi="Courier New" w:cs="Courier New"/>
+          <w:lang w:val="da-DK"/>
+        </w:rPr>
+        <w:t xml:space="preserve">    }</w:t>
+      </w:r>
+    </w:p>
+    <w:p>
+      <w:pPr>
+        <w:spacing w:after="40"/>
+        <w:rPr>
+          <w:rFonts w:ascii="Courier New" w:hAnsi="Courier New" w:cs="Courier New"/>
+          <w:lang w:val="da-DK"/>
+        </w:rPr>
+      </w:pPr>
+      <w:r>
+        <w:rPr>
+          <w:rFonts w:ascii="Courier New" w:hAnsi="Courier New" w:cs="Courier New"/>
+          <w:lang w:val="da-DK"/>
+        </w:rPr>
+        <w:t xml:space="preserve">  }</w:t>
+      </w:r>
+    </w:p>
+    <w:p>
+      <w:pPr>
+        <w:rPr>
+          <w:lang w:val="da-DK"/>
+        </w:rPr>
+      </w:pPr>
+    </w:p>
+    <w:p>
+      <w:pPr>
+        <w:rPr>
+          <w:lang w:val="da-DK"/>
+        </w:rPr>
+      </w:pPr>
+      <w:r>
+        <w:rPr>
+          <w:lang w:val="da-DK"/>
+        </w:rPr>
+        <w:t>Tilføj blot de to fremhævede rækker til den eksisterende konfigurationsfil, og peg dem på de attributter i AD som indeholder hhv LOS-ID’et på en enhed og RacfID’et på en medarbejder.</w:t>
+      </w:r>
+    </w:p>
+    <w:p>
+      <w:pPr>
+        <w:pStyle w:val="Heading2"/>
+        <w:rPr>
+          <w:lang w:val="da-DK"/>
+        </w:rPr>
+      </w:pPr>
+      <w:bookmarkStart w:id="13" w:name="_Toc62459448"/>
+      <w:r>
+        <w:rPr>
+          <w:lang w:val="da-DK"/>
+        </w:rPr>
+        <w:t>Opdatering til 2.5.0</w:t>
+      </w:r>
+      <w:bookmarkEnd w:id="13"/>
+    </w:p>
+    <w:p>
+      <w:pPr>
+        <w:rPr>
+          <w:lang w:val="da-DK"/>
+        </w:rPr>
+      </w:pPr>
+      <w:r>
+        <w:rPr>
+          <w:lang w:val="da-DK"/>
+        </w:rPr>
+        <w:t>Som ved 2.1.0 er der ændringer til konfigurationsfilen. Der er kommet en ny adressetype til dagtilbud (DTR ID), som kan konfigureres på følgende måde</w:t>
+      </w:r>
+    </w:p>
+    <w:p>
+      <w:pPr>
+        <w:spacing w:after="40"/>
+        <w:rPr>
+          <w:rFonts w:ascii="Courier New" w:hAnsi="Courier New" w:cs="Courier New"/>
+        </w:rPr>
+      </w:pPr>
+      <w:r>
+        <w:rPr>
+          <w:rFonts w:ascii="Courier New" w:hAnsi="Courier New" w:cs="Courier New"/>
+        </w:rPr>
+        <w:t xml:space="preserve">  "AD": {</w:t>
+      </w:r>
+    </w:p>
+    <w:p>
+      <w:pPr>
+        <w:spacing w:after="40"/>
+        <w:rPr>
+          <w:rFonts w:ascii="Courier New" w:hAnsi="Courier New" w:cs="Courier New"/>
+        </w:rPr>
+      </w:pPr>
+      <w:r>
+        <w:rPr>
+          <w:rFonts w:ascii="Courier New" w:hAnsi="Courier New" w:cs="Courier New"/>
+        </w:rPr>
+        <w:t xml:space="preserve">    "</w:t>
+      </w:r>
+      <w:proofErr w:type="spellStart"/>
+      <w:r>
+        <w:rPr>
+          <w:rFonts w:ascii="Courier New" w:hAnsi="Courier New" w:cs="Courier New"/>
+        </w:rPr>
+        <w:t>OrgUnitAttributes</w:t>
+      </w:r>
+      <w:proofErr w:type="spellEnd"/>
+      <w:r>
+        <w:rPr>
+          <w:rFonts w:ascii="Courier New" w:hAnsi="Courier New" w:cs="Courier New"/>
+        </w:rPr>
+        <w:t>": {</w:t>
+      </w:r>
+    </w:p>
+    <w:p>
+      <w:pPr>
+        <w:spacing w:after="40"/>
+        <w:rPr>
+          <w:rFonts w:ascii="Courier New" w:hAnsi="Courier New" w:cs="Courier New"/>
+          <w:b/>
+          <w:bCs/>
+        </w:rPr>
+      </w:pPr>
+      <w:r>
+        <w:rPr>
+          <w:rFonts w:ascii="Courier New" w:hAnsi="Courier New" w:cs="Courier New"/>
+          <w:b/>
+          <w:bCs/>
+        </w:rPr>
+        <w:t xml:space="preserve">      "</w:t>
+      </w:r>
+      <w:proofErr w:type="spellStart"/>
+      <w:r>
+        <w:rPr>
+          <w:rFonts w:ascii="Courier New" w:hAnsi="Courier New" w:cs="Courier New"/>
+          <w:b/>
+          <w:bCs/>
+        </w:rPr>
+        <w:t>DtrId</w:t>
+      </w:r>
+      <w:proofErr w:type="spellEnd"/>
+      <w:r>
+        <w:rPr>
+          <w:rFonts w:ascii="Courier New" w:hAnsi="Courier New" w:cs="Courier New"/>
+          <w:b/>
+          <w:bCs/>
+        </w:rPr>
+        <w:t>": "",</w:t>
+      </w:r>
+    </w:p>
+    <w:p>
+      <w:pPr>
+        <w:spacing w:after="40"/>
+        <w:rPr>
+          <w:rFonts w:ascii="Courier New" w:hAnsi="Courier New" w:cs="Courier New"/>
+        </w:rPr>
+      </w:pPr>
+      <w:r>
+        <w:rPr>
+          <w:rFonts w:ascii="Courier New" w:hAnsi="Courier New" w:cs="Courier New"/>
+        </w:rPr>
+        <w:t xml:space="preserve">      ....</w:t>
+      </w:r>
+    </w:p>
+    <w:p>
+      <w:pPr>
+        <w:spacing w:after="40"/>
+        <w:rPr>
+          <w:rFonts w:ascii="Courier New" w:hAnsi="Courier New" w:cs="Courier New"/>
+        </w:rPr>
+      </w:pPr>
+      <w:r>
+        <w:rPr>
+          <w:rFonts w:ascii="Courier New" w:hAnsi="Courier New" w:cs="Courier New"/>
+        </w:rPr>
+        <w:t xml:space="preserve">    }</w:t>
+      </w:r>
+      <w:r>
+        <w:rPr>
+          <w:rFonts w:ascii="Courier New" w:hAnsi="Courier New" w:cs="Courier New"/>
         </w:rPr>
         <w:t>,</w:t>
       </w:r>
@@ -3354,23 +3706,15 @@
       <w:r>
         <w:rPr>
           <w:rFonts w:ascii="Courier New" w:hAnsi="Courier New" w:cs="Courier New"/>
-          <w:lang w:val="da-DK"/>
-        </w:rPr>
-        <w:t xml:space="preserve">  </w:t>
-      </w:r>
-      <w:r>
-        <w:rPr>
-          <w:rFonts w:ascii="Courier New" w:hAnsi="Courier New" w:cs="Courier New"/>
-          <w:lang w:val="da-DK"/>
-        </w:rPr>
-        <w:t xml:space="preserve">  </w:t>
-      </w:r>
-      <w:r>
-        <w:rPr>
-          <w:rFonts w:ascii="Courier New" w:hAnsi="Courier New" w:cs="Courier New"/>
-          <w:lang w:val="da-DK"/>
-        </w:rPr>
-        <w:t xml:space="preserve">  ....</w:t>
+        </w:rPr>
+        <w:t xml:space="preserve">    </w:t>
+      </w:r>
+      <w:r>
+        <w:rPr>
+          <w:rFonts w:ascii="Courier New" w:hAnsi="Courier New" w:cs="Courier New"/>
+          <w:lang w:val="da-DK"/>
+        </w:rPr>
+        <w:t>....</w:t>
       </w:r>
     </w:p>
     <w:p>
@@ -3386,22 +3730,6 @@
           <w:rFonts w:ascii="Courier New" w:hAnsi="Courier New" w:cs="Courier New"/>
           <w:lang w:val="da-DK"/>
         </w:rPr>
-        <w:t xml:space="preserve">    }</w:t>
-      </w:r>
-    </w:p>
-    <w:p>
-      <w:pPr>
-        <w:spacing w:after="40"/>
-        <w:rPr>
-          <w:rFonts w:ascii="Courier New" w:hAnsi="Courier New" w:cs="Courier New"/>
-          <w:lang w:val="da-DK"/>
-        </w:rPr>
-      </w:pPr>
-      <w:r>
-        <w:rPr>
-          <w:rFonts w:ascii="Courier New" w:hAnsi="Courier New" w:cs="Courier New"/>
-          <w:lang w:val="da-DK"/>
-        </w:rPr>
         <w:t xml:space="preserve">  }</w:t>
       </w:r>
     </w:p>
@@ -3411,19 +3739,6 @@
           <w:lang w:val="da-DK"/>
         </w:rPr>
       </w:pPr>
-    </w:p>
-    <w:p>
-      <w:pPr>
-        <w:rPr>
-          <w:lang w:val="da-DK"/>
-        </w:rPr>
-      </w:pPr>
-      <w:r>
-        <w:rPr>
-          <w:lang w:val="da-DK"/>
-        </w:rPr>
-        <w:t>Tilføj blot de to fremhævede rækker til den eksisterende konfigurationsfil, og peg dem på de attributter i AD som indeholder hhv LOS-ID’et på en enhed og RacfID’et på en medarbejder.</w:t>
-      </w:r>
     </w:p>
     <w:sectPr>
       <w:headerReference w:type="default" r:id="rId10"/>
@@ -3439,7 +3754,7 @@
 </file>
 
 <file path=word/endnotes.xml><?xml version="1.0" encoding="utf-8"?>
-<w:endnotes xmlns:wpc="http://schemas.microsoft.com/office/word/2010/wordprocessingCanvas" xmlns:cx="http://schemas.microsoft.com/office/drawing/2014/chartex" xmlns:cx1="http://schemas.microsoft.com/office/drawing/2015/9/8/chartex" xmlns:cx2="http://schemas.microsoft.com/office/drawing/2015/10/21/chartex" xmlns:cx3="http://schemas.microsoft.com/office/drawing/2016/5/9/chartex" xmlns:cx4="http://schemas.microsoft.com/office/drawing/2016/5/10/chartex" xmlns:cx5="http://schemas.microsoft.com/office/drawing/2016/5/11/chartex" xmlns:cx6="http://schemas.microsoft.com/office/drawing/2016/5/12/chartex" xmlns:cx7="http://schemas.microsoft.com/office/drawing/2016/5/13/chartex" xmlns:cx8="http://schemas.microsoft.com/office/drawing/2016/5/14/chartex" xmlns:mc="http://schemas.openxmlformats.org/markup-compatibility/2006" xmlns:aink="http://schemas.microsoft.com/office/drawing/2016/ink" xmlns:am3d="http://schemas.microsoft.com/office/drawing/2017/model3d" xmlns:o="urn:schemas-microsoft-com:office:office" xmlns:r="http://schemas.openxmlformats.org/officeDocument/2006/relationships" xmlns:m="http://schemas.openxmlformats.org/officeDocument/2006/math" xmlns:v="urn:schemas-microsoft-com:vml" xmlns:wp14="http://schemas.microsoft.com/office/word/2010/wordprocessingDrawing" xmlns:wp="http://schemas.openxmlformats.org/drawingml/2006/wordprocessingDrawing" xmlns:w10="urn:schemas-microsoft-com:office:word" xmlns:w="http://schemas.openxmlformats.org/wordprocessingml/2006/main" xmlns:w14="http://schemas.microsoft.com/office/word/2010/wordml" xmlns:w15="http://schemas.microsoft.com/office/word/2012/wordml" xmlns:w16cid="http://schemas.microsoft.com/office/word/2016/wordml/cid" xmlns:w16se="http://schemas.microsoft.com/office/word/2015/wordml/symex" xmlns:wpg="http://schemas.microsoft.com/office/word/2010/wordprocessingGroup" xmlns:wpi="http://schemas.microsoft.com/office/word/2010/wordprocessingInk" xmlns:wne="http://schemas.microsoft.com/office/word/2006/wordml" xmlns:wps="http://schemas.microsoft.com/office/word/2010/wordprocessingShape" mc:Ignorable="w14 w15 w16se w16cid wp14">
+<w:endnotes xmlns:wpc="http://schemas.microsoft.com/office/word/2010/wordprocessingCanvas" xmlns:cx="http://schemas.microsoft.com/office/drawing/2014/chartex" xmlns:cx1="http://schemas.microsoft.com/office/drawing/2015/9/8/chartex" xmlns:cx2="http://schemas.microsoft.com/office/drawing/2015/10/21/chartex" xmlns:cx3="http://schemas.microsoft.com/office/drawing/2016/5/9/chartex" xmlns:cx4="http://schemas.microsoft.com/office/drawing/2016/5/10/chartex" xmlns:cx5="http://schemas.microsoft.com/office/drawing/2016/5/11/chartex" xmlns:cx6="http://schemas.microsoft.com/office/drawing/2016/5/12/chartex" xmlns:cx7="http://schemas.microsoft.com/office/drawing/2016/5/13/chartex" xmlns:cx8="http://schemas.microsoft.com/office/drawing/2016/5/14/chartex" xmlns:mc="http://schemas.openxmlformats.org/markup-compatibility/2006" xmlns:aink="http://schemas.microsoft.com/office/drawing/2016/ink" xmlns:am3d="http://schemas.microsoft.com/office/drawing/2017/model3d" xmlns:o="urn:schemas-microsoft-com:office:office" xmlns:r="http://schemas.openxmlformats.org/officeDocument/2006/relationships" xmlns:m="http://schemas.openxmlformats.org/officeDocument/2006/math" xmlns:v="urn:schemas-microsoft-com:vml" xmlns:wp14="http://schemas.microsoft.com/office/word/2010/wordprocessingDrawing" xmlns:wp="http://schemas.openxmlformats.org/drawingml/2006/wordprocessingDrawing" xmlns:w10="urn:schemas-microsoft-com:office:word" xmlns:w="http://schemas.openxmlformats.org/wordprocessingml/2006/main" xmlns:w14="http://schemas.microsoft.com/office/word/2010/wordml" xmlns:w15="http://schemas.microsoft.com/office/word/2012/wordml" xmlns:w16cex="http://schemas.microsoft.com/office/word/2018/wordml/cex" xmlns:w16cid="http://schemas.microsoft.com/office/word/2016/wordml/cid" xmlns:w16="http://schemas.microsoft.com/office/word/2018/wordml" xmlns:w16se="http://schemas.microsoft.com/office/word/2015/wordml/symex" xmlns:wpg="http://schemas.microsoft.com/office/word/2010/wordprocessingGroup" xmlns:wpi="http://schemas.microsoft.com/office/word/2010/wordprocessingInk" xmlns:wne="http://schemas.microsoft.com/office/word/2006/wordml" xmlns:wps="http://schemas.microsoft.com/office/word/2010/wordprocessingShape" mc:Ignorable="w14 w15 w16se w16cid w16 w16cex wp14">
   <w:endnote w:type="separator" w:id="-1">
     <w:p>
       <w:pPr>
@@ -3464,7 +3779,7 @@
 </file>
 
 <file path=word/footer1.xml><?xml version="1.0" encoding="utf-8"?>
-<w:ftr xmlns:wpc="http://schemas.microsoft.com/office/word/2010/wordprocessingCanvas" xmlns:cx="http://schemas.microsoft.com/office/drawing/2014/chartex" xmlns:cx1="http://schemas.microsoft.com/office/drawing/2015/9/8/chartex" xmlns:cx2="http://schemas.microsoft.com/office/drawing/2015/10/21/chartex" xmlns:cx3="http://schemas.microsoft.com/office/drawing/2016/5/9/chartex" xmlns:cx4="http://schemas.microsoft.com/office/drawing/2016/5/10/chartex" xmlns:cx5="http://schemas.microsoft.com/office/drawing/2016/5/11/chartex" xmlns:cx6="http://schemas.microsoft.com/office/drawing/2016/5/12/chartex" xmlns:cx7="http://schemas.microsoft.com/office/drawing/2016/5/13/chartex" xmlns:cx8="http://schemas.microsoft.com/office/drawing/2016/5/14/chartex" xmlns:mc="http://schemas.openxmlformats.org/markup-compatibility/2006" xmlns:aink="http://schemas.microsoft.com/office/drawing/2016/ink" xmlns:am3d="http://schemas.microsoft.com/office/drawing/2017/model3d" xmlns:o="urn:schemas-microsoft-com:office:office" xmlns:r="http://schemas.openxmlformats.org/officeDocument/2006/relationships" xmlns:m="http://schemas.openxmlformats.org/officeDocument/2006/math" xmlns:v="urn:schemas-microsoft-com:vml" xmlns:wp14="http://schemas.microsoft.com/office/word/2010/wordprocessingDrawing" xmlns:wp="http://schemas.openxmlformats.org/drawingml/2006/wordprocessingDrawing" xmlns:w10="urn:schemas-microsoft-com:office:word" xmlns:w="http://schemas.openxmlformats.org/wordprocessingml/2006/main" xmlns:w14="http://schemas.microsoft.com/office/word/2010/wordml" xmlns:w15="http://schemas.microsoft.com/office/word/2012/wordml" xmlns:w16cid="http://schemas.microsoft.com/office/word/2016/wordml/cid" xmlns:w16se="http://schemas.microsoft.com/office/word/2015/wordml/symex" xmlns:wpg="http://schemas.microsoft.com/office/word/2010/wordprocessingGroup" xmlns:wpi="http://schemas.microsoft.com/office/word/2010/wordprocessingInk" xmlns:wne="http://schemas.microsoft.com/office/word/2006/wordml" xmlns:wps="http://schemas.microsoft.com/office/word/2010/wordprocessingShape" mc:Ignorable="w14 w15 w16se w16cid wp14">
+<w:ftr xmlns:wpc="http://schemas.microsoft.com/office/word/2010/wordprocessingCanvas" xmlns:cx="http://schemas.microsoft.com/office/drawing/2014/chartex" xmlns:cx1="http://schemas.microsoft.com/office/drawing/2015/9/8/chartex" xmlns:cx2="http://schemas.microsoft.com/office/drawing/2015/10/21/chartex" xmlns:cx3="http://schemas.microsoft.com/office/drawing/2016/5/9/chartex" xmlns:cx4="http://schemas.microsoft.com/office/drawing/2016/5/10/chartex" xmlns:cx5="http://schemas.microsoft.com/office/drawing/2016/5/11/chartex" xmlns:cx6="http://schemas.microsoft.com/office/drawing/2016/5/12/chartex" xmlns:cx7="http://schemas.microsoft.com/office/drawing/2016/5/13/chartex" xmlns:cx8="http://schemas.microsoft.com/office/drawing/2016/5/14/chartex" xmlns:mc="http://schemas.openxmlformats.org/markup-compatibility/2006" xmlns:aink="http://schemas.microsoft.com/office/drawing/2016/ink" xmlns:am3d="http://schemas.microsoft.com/office/drawing/2017/model3d" xmlns:o="urn:schemas-microsoft-com:office:office" xmlns:r="http://schemas.openxmlformats.org/officeDocument/2006/relationships" xmlns:m="http://schemas.openxmlformats.org/officeDocument/2006/math" xmlns:v="urn:schemas-microsoft-com:vml" xmlns:wp14="http://schemas.microsoft.com/office/word/2010/wordprocessingDrawing" xmlns:wp="http://schemas.openxmlformats.org/drawingml/2006/wordprocessingDrawing" xmlns:w10="urn:schemas-microsoft-com:office:word" xmlns:w="http://schemas.openxmlformats.org/wordprocessingml/2006/main" xmlns:w14="http://schemas.microsoft.com/office/word/2010/wordml" xmlns:w15="http://schemas.microsoft.com/office/word/2012/wordml" xmlns:w16cex="http://schemas.microsoft.com/office/word/2018/wordml/cex" xmlns:w16cid="http://schemas.microsoft.com/office/word/2016/wordml/cid" xmlns:w16="http://schemas.microsoft.com/office/word/2018/wordml" xmlns:w16se="http://schemas.microsoft.com/office/word/2015/wordml/symex" xmlns:wpg="http://schemas.microsoft.com/office/word/2010/wordprocessingGroup" xmlns:wpi="http://schemas.microsoft.com/office/word/2010/wordprocessingInk" xmlns:wne="http://schemas.microsoft.com/office/word/2006/wordml" xmlns:wps="http://schemas.microsoft.com/office/word/2010/wordprocessingShape" mc:Ignorable="w14 w15 w16se w16cid w16 w16cex wp14">
   <w:sdt>
     <w:sdtPr>
       <w:rPr>
@@ -3653,7 +3968,7 @@
 </file>
 
 <file path=word/footnotes.xml><?xml version="1.0" encoding="utf-8"?>
-<w:footnotes xmlns:wpc="http://schemas.microsoft.com/office/word/2010/wordprocessingCanvas" xmlns:cx="http://schemas.microsoft.com/office/drawing/2014/chartex" xmlns:cx1="http://schemas.microsoft.com/office/drawing/2015/9/8/chartex" xmlns:cx2="http://schemas.microsoft.com/office/drawing/2015/10/21/chartex" xmlns:cx3="http://schemas.microsoft.com/office/drawing/2016/5/9/chartex" xmlns:cx4="http://schemas.microsoft.com/office/drawing/2016/5/10/chartex" xmlns:cx5="http://schemas.microsoft.com/office/drawing/2016/5/11/chartex" xmlns:cx6="http://schemas.microsoft.com/office/drawing/2016/5/12/chartex" xmlns:cx7="http://schemas.microsoft.com/office/drawing/2016/5/13/chartex" xmlns:cx8="http://schemas.microsoft.com/office/drawing/2016/5/14/chartex" xmlns:mc="http://schemas.openxmlformats.org/markup-compatibility/2006" xmlns:aink="http://schemas.microsoft.com/office/drawing/2016/ink" xmlns:am3d="http://schemas.microsoft.com/office/drawing/2017/model3d" xmlns:o="urn:schemas-microsoft-com:office:office" xmlns:r="http://schemas.openxmlformats.org/officeDocument/2006/relationships" xmlns:m="http://schemas.openxmlformats.org/officeDocument/2006/math" xmlns:v="urn:schemas-microsoft-com:vml" xmlns:wp14="http://schemas.microsoft.com/office/word/2010/wordprocessingDrawing" xmlns:wp="http://schemas.openxmlformats.org/drawingml/2006/wordprocessingDrawing" xmlns:w10="urn:schemas-microsoft-com:office:word" xmlns:w="http://schemas.openxmlformats.org/wordprocessingml/2006/main" xmlns:w14="http://schemas.microsoft.com/office/word/2010/wordml" xmlns:w15="http://schemas.microsoft.com/office/word/2012/wordml" xmlns:w16cid="http://schemas.microsoft.com/office/word/2016/wordml/cid" xmlns:w16se="http://schemas.microsoft.com/office/word/2015/wordml/symex" xmlns:wpg="http://schemas.microsoft.com/office/word/2010/wordprocessingGroup" xmlns:wpi="http://schemas.microsoft.com/office/word/2010/wordprocessingInk" xmlns:wne="http://schemas.microsoft.com/office/word/2006/wordml" xmlns:wps="http://schemas.microsoft.com/office/word/2010/wordprocessingShape" mc:Ignorable="w14 w15 w16se w16cid wp14">
+<w:footnotes xmlns:wpc="http://schemas.microsoft.com/office/word/2010/wordprocessingCanvas" xmlns:cx="http://schemas.microsoft.com/office/drawing/2014/chartex" xmlns:cx1="http://schemas.microsoft.com/office/drawing/2015/9/8/chartex" xmlns:cx2="http://schemas.microsoft.com/office/drawing/2015/10/21/chartex" xmlns:cx3="http://schemas.microsoft.com/office/drawing/2016/5/9/chartex" xmlns:cx4="http://schemas.microsoft.com/office/drawing/2016/5/10/chartex" xmlns:cx5="http://schemas.microsoft.com/office/drawing/2016/5/11/chartex" xmlns:cx6="http://schemas.microsoft.com/office/drawing/2016/5/12/chartex" xmlns:cx7="http://schemas.microsoft.com/office/drawing/2016/5/13/chartex" xmlns:cx8="http://schemas.microsoft.com/office/drawing/2016/5/14/chartex" xmlns:mc="http://schemas.openxmlformats.org/markup-compatibility/2006" xmlns:aink="http://schemas.microsoft.com/office/drawing/2016/ink" xmlns:am3d="http://schemas.microsoft.com/office/drawing/2017/model3d" xmlns:o="urn:schemas-microsoft-com:office:office" xmlns:r="http://schemas.openxmlformats.org/officeDocument/2006/relationships" xmlns:m="http://schemas.openxmlformats.org/officeDocument/2006/math" xmlns:v="urn:schemas-microsoft-com:vml" xmlns:wp14="http://schemas.microsoft.com/office/word/2010/wordprocessingDrawing" xmlns:wp="http://schemas.openxmlformats.org/drawingml/2006/wordprocessingDrawing" xmlns:w10="urn:schemas-microsoft-com:office:word" xmlns:w="http://schemas.openxmlformats.org/wordprocessingml/2006/main" xmlns:w14="http://schemas.microsoft.com/office/word/2010/wordml" xmlns:w15="http://schemas.microsoft.com/office/word/2012/wordml" xmlns:w16cex="http://schemas.microsoft.com/office/word/2018/wordml/cex" xmlns:w16cid="http://schemas.microsoft.com/office/word/2016/wordml/cid" xmlns:w16="http://schemas.microsoft.com/office/word/2018/wordml" xmlns:w16se="http://schemas.microsoft.com/office/word/2015/wordml/symex" xmlns:wpg="http://schemas.microsoft.com/office/word/2010/wordprocessingGroup" xmlns:wpi="http://schemas.microsoft.com/office/word/2010/wordprocessingInk" xmlns:wne="http://schemas.microsoft.com/office/word/2006/wordml" xmlns:wps="http://schemas.microsoft.com/office/word/2010/wordprocessingShape" mc:Ignorable="w14 w15 w16se w16cid w16 w16cex wp14">
   <w:footnote w:type="separator" w:id="-1">
     <w:p>
       <w:pPr>
@@ -3678,7 +3993,7 @@
 </file>
 
 <file path=word/header1.xml><?xml version="1.0" encoding="utf-8"?>
-<w:hdr xmlns:wpc="http://schemas.microsoft.com/office/word/2010/wordprocessingCanvas" xmlns:cx="http://schemas.microsoft.com/office/drawing/2014/chartex" xmlns:cx1="http://schemas.microsoft.com/office/drawing/2015/9/8/chartex" xmlns:cx2="http://schemas.microsoft.com/office/drawing/2015/10/21/chartex" xmlns:cx3="http://schemas.microsoft.com/office/drawing/2016/5/9/chartex" xmlns:cx4="http://schemas.microsoft.com/office/drawing/2016/5/10/chartex" xmlns:cx5="http://schemas.microsoft.com/office/drawing/2016/5/11/chartex" xmlns:cx6="http://schemas.microsoft.com/office/drawing/2016/5/12/chartex" xmlns:cx7="http://schemas.microsoft.com/office/drawing/2016/5/13/chartex" xmlns:cx8="http://schemas.microsoft.com/office/drawing/2016/5/14/chartex" xmlns:mc="http://schemas.openxmlformats.org/markup-compatibility/2006" xmlns:aink="http://schemas.microsoft.com/office/drawing/2016/ink" xmlns:am3d="http://schemas.microsoft.com/office/drawing/2017/model3d" xmlns:o="urn:schemas-microsoft-com:office:office" xmlns:r="http://schemas.openxmlformats.org/officeDocument/2006/relationships" xmlns:m="http://schemas.openxmlformats.org/officeDocument/2006/math" xmlns:v="urn:schemas-microsoft-com:vml" xmlns:wp14="http://schemas.microsoft.com/office/word/2010/wordprocessingDrawing" xmlns:wp="http://schemas.openxmlformats.org/drawingml/2006/wordprocessingDrawing" xmlns:w10="urn:schemas-microsoft-com:office:word" xmlns:w="http://schemas.openxmlformats.org/wordprocessingml/2006/main" xmlns:w14="http://schemas.microsoft.com/office/word/2010/wordml" xmlns:w15="http://schemas.microsoft.com/office/word/2012/wordml" xmlns:w16cid="http://schemas.microsoft.com/office/word/2016/wordml/cid" xmlns:w16se="http://schemas.microsoft.com/office/word/2015/wordml/symex" xmlns:wpg="http://schemas.microsoft.com/office/word/2010/wordprocessingGroup" xmlns:wpi="http://schemas.microsoft.com/office/word/2010/wordprocessingInk" xmlns:wne="http://schemas.microsoft.com/office/word/2006/wordml" xmlns:wps="http://schemas.microsoft.com/office/word/2010/wordprocessingShape" mc:Ignorable="w14 w15 w16se w16cid wp14">
+<w:hdr xmlns:wpc="http://schemas.microsoft.com/office/word/2010/wordprocessingCanvas" xmlns:cx="http://schemas.microsoft.com/office/drawing/2014/chartex" xmlns:cx1="http://schemas.microsoft.com/office/drawing/2015/9/8/chartex" xmlns:cx2="http://schemas.microsoft.com/office/drawing/2015/10/21/chartex" xmlns:cx3="http://schemas.microsoft.com/office/drawing/2016/5/9/chartex" xmlns:cx4="http://schemas.microsoft.com/office/drawing/2016/5/10/chartex" xmlns:cx5="http://schemas.microsoft.com/office/drawing/2016/5/11/chartex" xmlns:cx6="http://schemas.microsoft.com/office/drawing/2016/5/12/chartex" xmlns:cx7="http://schemas.microsoft.com/office/drawing/2016/5/13/chartex" xmlns:cx8="http://schemas.microsoft.com/office/drawing/2016/5/14/chartex" xmlns:mc="http://schemas.openxmlformats.org/markup-compatibility/2006" xmlns:aink="http://schemas.microsoft.com/office/drawing/2016/ink" xmlns:am3d="http://schemas.microsoft.com/office/drawing/2017/model3d" xmlns:o="urn:schemas-microsoft-com:office:office" xmlns:r="http://schemas.openxmlformats.org/officeDocument/2006/relationships" xmlns:m="http://schemas.openxmlformats.org/officeDocument/2006/math" xmlns:v="urn:schemas-microsoft-com:vml" xmlns:wp14="http://schemas.microsoft.com/office/word/2010/wordprocessingDrawing" xmlns:wp="http://schemas.openxmlformats.org/drawingml/2006/wordprocessingDrawing" xmlns:w10="urn:schemas-microsoft-com:office:word" xmlns:w="http://schemas.openxmlformats.org/wordprocessingml/2006/main" xmlns:w14="http://schemas.microsoft.com/office/word/2010/wordml" xmlns:w15="http://schemas.microsoft.com/office/word/2012/wordml" xmlns:w16cex="http://schemas.microsoft.com/office/word/2018/wordml/cex" xmlns:w16cid="http://schemas.microsoft.com/office/word/2016/wordml/cid" xmlns:w16="http://schemas.microsoft.com/office/word/2018/wordml" xmlns:w16se="http://schemas.microsoft.com/office/word/2015/wordml/symex" xmlns:wpg="http://schemas.microsoft.com/office/word/2010/wordprocessingGroup" xmlns:wpi="http://schemas.microsoft.com/office/word/2010/wordprocessingInk" xmlns:wne="http://schemas.microsoft.com/office/word/2006/wordml" xmlns:wps="http://schemas.microsoft.com/office/word/2010/wordprocessingShape" mc:Ignorable="w14 w15 w16se w16cid w16 w16cex wp14">
   <w:p>
     <w:pPr>
       <w:pStyle w:val="Header"/>
@@ -3736,7 +4051,7 @@
 </file>
 
 <file path=word/numbering.xml><?xml version="1.0" encoding="utf-8"?>
-<w:numbering xmlns:wpc="http://schemas.microsoft.com/office/word/2010/wordprocessingCanvas" xmlns:cx="http://schemas.microsoft.com/office/drawing/2014/chartex" xmlns:cx1="http://schemas.microsoft.com/office/drawing/2015/9/8/chartex" xmlns:cx2="http://schemas.microsoft.com/office/drawing/2015/10/21/chartex" xmlns:cx3="http://schemas.microsoft.com/office/drawing/2016/5/9/chartex" xmlns:cx4="http://schemas.microsoft.com/office/drawing/2016/5/10/chartex" xmlns:cx5="http://schemas.microsoft.com/office/drawing/2016/5/11/chartex" xmlns:cx6="http://schemas.microsoft.com/office/drawing/2016/5/12/chartex" xmlns:cx7="http://schemas.microsoft.com/office/drawing/2016/5/13/chartex" xmlns:cx8="http://schemas.microsoft.com/office/drawing/2016/5/14/chartex" xmlns:mc="http://schemas.openxmlformats.org/markup-compatibility/2006" xmlns:aink="http://schemas.microsoft.com/office/drawing/2016/ink" xmlns:am3d="http://schemas.microsoft.com/office/drawing/2017/model3d" xmlns:o="urn:schemas-microsoft-com:office:office" xmlns:r="http://schemas.openxmlformats.org/officeDocument/2006/relationships" xmlns:m="http://schemas.openxmlformats.org/officeDocument/2006/math" xmlns:v="urn:schemas-microsoft-com:vml" xmlns:wp14="http://schemas.microsoft.com/office/word/2010/wordprocessingDrawing" xmlns:wp="http://schemas.openxmlformats.org/drawingml/2006/wordprocessingDrawing" xmlns:w10="urn:schemas-microsoft-com:office:word" xmlns:w="http://schemas.openxmlformats.org/wordprocessingml/2006/main" xmlns:w14="http://schemas.microsoft.com/office/word/2010/wordml" xmlns:w15="http://schemas.microsoft.com/office/word/2012/wordml" xmlns:w16cid="http://schemas.microsoft.com/office/word/2016/wordml/cid" xmlns:w16se="http://schemas.microsoft.com/office/word/2015/wordml/symex" xmlns:wpg="http://schemas.microsoft.com/office/word/2010/wordprocessingGroup" xmlns:wpi="http://schemas.microsoft.com/office/word/2010/wordprocessingInk" xmlns:wne="http://schemas.microsoft.com/office/word/2006/wordml" xmlns:wps="http://schemas.microsoft.com/office/word/2010/wordprocessingShape" mc:Ignorable="w14 w15 w16se w16cid wp14">
+<w:numbering xmlns:wpc="http://schemas.microsoft.com/office/word/2010/wordprocessingCanvas" xmlns:cx="http://schemas.microsoft.com/office/drawing/2014/chartex" xmlns:cx1="http://schemas.microsoft.com/office/drawing/2015/9/8/chartex" xmlns:cx2="http://schemas.microsoft.com/office/drawing/2015/10/21/chartex" xmlns:cx3="http://schemas.microsoft.com/office/drawing/2016/5/9/chartex" xmlns:cx4="http://schemas.microsoft.com/office/drawing/2016/5/10/chartex" xmlns:cx5="http://schemas.microsoft.com/office/drawing/2016/5/11/chartex" xmlns:cx6="http://schemas.microsoft.com/office/drawing/2016/5/12/chartex" xmlns:cx7="http://schemas.microsoft.com/office/drawing/2016/5/13/chartex" xmlns:cx8="http://schemas.microsoft.com/office/drawing/2016/5/14/chartex" xmlns:mc="http://schemas.openxmlformats.org/markup-compatibility/2006" xmlns:aink="http://schemas.microsoft.com/office/drawing/2016/ink" xmlns:am3d="http://schemas.microsoft.com/office/drawing/2017/model3d" xmlns:o="urn:schemas-microsoft-com:office:office" xmlns:r="http://schemas.openxmlformats.org/officeDocument/2006/relationships" xmlns:m="http://schemas.openxmlformats.org/officeDocument/2006/math" xmlns:v="urn:schemas-microsoft-com:vml" xmlns:wp14="http://schemas.microsoft.com/office/word/2010/wordprocessingDrawing" xmlns:wp="http://schemas.openxmlformats.org/drawingml/2006/wordprocessingDrawing" xmlns:w10="urn:schemas-microsoft-com:office:word" xmlns:w="http://schemas.openxmlformats.org/wordprocessingml/2006/main" xmlns:w14="http://schemas.microsoft.com/office/word/2010/wordml" xmlns:w15="http://schemas.microsoft.com/office/word/2012/wordml" xmlns:w16cex="http://schemas.microsoft.com/office/word/2018/wordml/cex" xmlns:w16cid="http://schemas.microsoft.com/office/word/2016/wordml/cid" xmlns:w16="http://schemas.microsoft.com/office/word/2018/wordml" xmlns:w16se="http://schemas.microsoft.com/office/word/2015/wordml/symex" xmlns:wpg="http://schemas.microsoft.com/office/word/2010/wordprocessingGroup" xmlns:wpi="http://schemas.microsoft.com/office/word/2010/wordprocessingInk" xmlns:wne="http://schemas.microsoft.com/office/word/2006/wordml" xmlns:wps="http://schemas.microsoft.com/office/word/2010/wordprocessingShape" mc:Ignorable="w14 w15 w16se w16cid w16 w16cex wp14">
   <w:abstractNum w:abstractNumId="0" w15:restartNumberingAfterBreak="0">
     <w:nsid w:val="15407D50"/>
     <w:multiLevelType w:val="hybridMultilevel"/>
@@ -4676,7 +4991,7 @@
 </file>
 
 <file path=word/styles.xml><?xml version="1.0" encoding="utf-8"?>
-<w:styles xmlns:mc="http://schemas.openxmlformats.org/markup-compatibility/2006" xmlns:r="http://schemas.openxmlformats.org/officeDocument/2006/relationships" xmlns:w="http://schemas.openxmlformats.org/wordprocessingml/2006/main" xmlns:w14="http://schemas.microsoft.com/office/word/2010/wordml" xmlns:w15="http://schemas.microsoft.com/office/word/2012/wordml" xmlns:w16cid="http://schemas.microsoft.com/office/word/2016/wordml/cid" xmlns:w16se="http://schemas.microsoft.com/office/word/2015/wordml/symex" mc:Ignorable="w14 w15 w16se w16cid">
+<w:styles xmlns:mc="http://schemas.openxmlformats.org/markup-compatibility/2006" xmlns:r="http://schemas.openxmlformats.org/officeDocument/2006/relationships" xmlns:w="http://schemas.openxmlformats.org/wordprocessingml/2006/main" xmlns:w14="http://schemas.microsoft.com/office/word/2010/wordml" xmlns:w15="http://schemas.microsoft.com/office/word/2012/wordml" xmlns:w16cex="http://schemas.microsoft.com/office/word/2018/wordml/cex" xmlns:w16cid="http://schemas.microsoft.com/office/word/2016/wordml/cid" xmlns:w16="http://schemas.microsoft.com/office/word/2018/wordml" xmlns:w16se="http://schemas.microsoft.com/office/word/2015/wordml/symex" mc:Ignorable="w14 w15 w16se w16cid w16 w16cex">
   <w:docDefaults>
     <w:rPrDefault>
       <w:rPr>
@@ -4692,7 +5007,7 @@
       </w:pPr>
     </w:pPrDefault>
   </w:docDefaults>
-  <w:latentStyles w:defLockedState="0" w:defUIPriority="99" w:defSemiHidden="0" w:defUnhideWhenUsed="0" w:defQFormat="0" w:count="377">
+  <w:latentStyles w:defLockedState="0" w:defUIPriority="99" w:defSemiHidden="0" w:defUnhideWhenUsed="0" w:defQFormat="0" w:count="376">
     <w:lsdException w:name="Normal" w:uiPriority="0" w:qFormat="1"/>
     <w:lsdException w:name="heading 1" w:uiPriority="9" w:qFormat="1"/>
     <w:lsdException w:name="heading 2" w:semiHidden="1" w:uiPriority="9" w:unhideWhenUsed="1" w:qFormat="1"/>
@@ -5069,7 +5384,6 @@
     <w:lsdException w:name="Hashtag" w:semiHidden="1" w:unhideWhenUsed="1"/>
     <w:lsdException w:name="Unresolved Mention" w:semiHidden="1" w:unhideWhenUsed="1"/>
     <w:lsdException w:name="Smart Link" w:semiHidden="1" w:unhideWhenUsed="1"/>
-    <w:lsdException w:name="Smart Link Error" w:semiHidden="1" w:unhideWhenUsed="1"/>
   </w:latentStyles>
   <w:style w:type="paragraph" w:default="1" w:styleId="Normal">
     <w:name w:val="Normal"/>

</xml_diff>

<commit_message>
updated os2sync-ad to release 2.7.0 with new cleanup job for OUs
</commit_message>
<xml_diff>
--- a/os2sync-ad/Doc/Installationsvejledning.docx
+++ b/os2sync-ad/Doc/Installationsvejledning.docx
@@ -1,6 +1,6 @@
 
 <file path=word/document.xml><?xml version="1.0" encoding="utf-8"?>
-<w:document xmlns:wpc="http://schemas.microsoft.com/office/word/2010/wordprocessingCanvas" xmlns:cx="http://schemas.microsoft.com/office/drawing/2014/chartex" xmlns:cx1="http://schemas.microsoft.com/office/drawing/2015/9/8/chartex" xmlns:cx2="http://schemas.microsoft.com/office/drawing/2015/10/21/chartex" xmlns:cx3="http://schemas.microsoft.com/office/drawing/2016/5/9/chartex" xmlns:cx4="http://schemas.microsoft.com/office/drawing/2016/5/10/chartex" xmlns:cx5="http://schemas.microsoft.com/office/drawing/2016/5/11/chartex" xmlns:cx6="http://schemas.microsoft.com/office/drawing/2016/5/12/chartex" xmlns:cx7="http://schemas.microsoft.com/office/drawing/2016/5/13/chartex" xmlns:cx8="http://schemas.microsoft.com/office/drawing/2016/5/14/chartex" xmlns:mc="http://schemas.openxmlformats.org/markup-compatibility/2006" xmlns:aink="http://schemas.microsoft.com/office/drawing/2016/ink" xmlns:am3d="http://schemas.microsoft.com/office/drawing/2017/model3d" xmlns:o="urn:schemas-microsoft-com:office:office" xmlns:r="http://schemas.openxmlformats.org/officeDocument/2006/relationships" xmlns:m="http://schemas.openxmlformats.org/officeDocument/2006/math" xmlns:v="urn:schemas-microsoft-com:vml" xmlns:wp14="http://schemas.microsoft.com/office/word/2010/wordprocessingDrawing" xmlns:wp="http://schemas.openxmlformats.org/drawingml/2006/wordprocessingDrawing" xmlns:w10="urn:schemas-microsoft-com:office:word" xmlns:w="http://schemas.openxmlformats.org/wordprocessingml/2006/main" xmlns:w14="http://schemas.microsoft.com/office/word/2010/wordml" xmlns:w15="http://schemas.microsoft.com/office/word/2012/wordml" xmlns:w16cex="http://schemas.microsoft.com/office/word/2018/wordml/cex" xmlns:w16cid="http://schemas.microsoft.com/office/word/2016/wordml/cid" xmlns:w16="http://schemas.microsoft.com/office/word/2018/wordml" xmlns:w16se="http://schemas.microsoft.com/office/word/2015/wordml/symex" xmlns:wpg="http://schemas.microsoft.com/office/word/2010/wordprocessingGroup" xmlns:wpi="http://schemas.microsoft.com/office/word/2010/wordprocessingInk" xmlns:wne="http://schemas.microsoft.com/office/word/2006/wordml" xmlns:wps="http://schemas.microsoft.com/office/word/2010/wordprocessingShape" mc:Ignorable="w14 w15 w16se w16cid w16 w16cex wp14">
+<w:document xmlns:wpc="http://schemas.microsoft.com/office/word/2010/wordprocessingCanvas" xmlns:cx="http://schemas.microsoft.com/office/drawing/2014/chartex" xmlns:cx1="http://schemas.microsoft.com/office/drawing/2015/9/8/chartex" xmlns:cx2="http://schemas.microsoft.com/office/drawing/2015/10/21/chartex" xmlns:cx3="http://schemas.microsoft.com/office/drawing/2016/5/9/chartex" xmlns:cx4="http://schemas.microsoft.com/office/drawing/2016/5/10/chartex" xmlns:cx5="http://schemas.microsoft.com/office/drawing/2016/5/11/chartex" xmlns:cx6="http://schemas.microsoft.com/office/drawing/2016/5/12/chartex" xmlns:cx7="http://schemas.microsoft.com/office/drawing/2016/5/13/chartex" xmlns:cx8="http://schemas.microsoft.com/office/drawing/2016/5/14/chartex" xmlns:mc="http://schemas.openxmlformats.org/markup-compatibility/2006" xmlns:aink="http://schemas.microsoft.com/office/drawing/2016/ink" xmlns:am3d="http://schemas.microsoft.com/office/drawing/2017/model3d" xmlns:o="urn:schemas-microsoft-com:office:office" xmlns:r="http://schemas.openxmlformats.org/officeDocument/2006/relationships" xmlns:m="http://schemas.openxmlformats.org/officeDocument/2006/math" xmlns:v="urn:schemas-microsoft-com:vml" xmlns:wp14="http://schemas.microsoft.com/office/word/2010/wordprocessingDrawing" xmlns:wp="http://schemas.openxmlformats.org/drawingml/2006/wordprocessingDrawing" xmlns:w10="urn:schemas-microsoft-com:office:word" xmlns:w="http://schemas.openxmlformats.org/wordprocessingml/2006/main" xmlns:w14="http://schemas.microsoft.com/office/word/2010/wordml" xmlns:w15="http://schemas.microsoft.com/office/word/2012/wordml" xmlns:w16cex="http://schemas.microsoft.com/office/word/2018/wordml/cex" xmlns:w16cid="http://schemas.microsoft.com/office/word/2016/wordml/cid" xmlns:w16="http://schemas.microsoft.com/office/word/2018/wordml" xmlns:w16sdtdh="http://schemas.microsoft.com/office/word/2020/wordml/sdtdatahash" xmlns:w16se="http://schemas.microsoft.com/office/word/2015/wordml/symex" xmlns:wpg="http://schemas.microsoft.com/office/word/2010/wordprocessingGroup" xmlns:wpi="http://schemas.microsoft.com/office/word/2010/wordprocessingInk" xmlns:wne="http://schemas.microsoft.com/office/word/2006/wordml" xmlns:wps="http://schemas.microsoft.com/office/word/2010/wordprocessingShape" mc:Ignorable="w14 w15 w16se w16cid w16 w16cex w16sdtdh wp14">
   <w:body>
     <w:p>
       <w:pPr>
@@ -233,7 +233,7 @@
         <w:rPr>
           <w:lang w:val="da-DK"/>
         </w:rPr>
-        <w:t>5</w:t>
+        <w:t>7</w:t>
       </w:r>
       <w:r>
         <w:rPr>
@@ -279,7 +279,7 @@
         <w:rPr>
           <w:lang w:val="da-DK"/>
         </w:rPr>
-        <w:t>25</w:t>
+        <w:t>10</w:t>
       </w:r>
       <w:r>
         <w:rPr>
@@ -291,13 +291,7 @@
         <w:rPr>
           <w:lang w:val="da-DK"/>
         </w:rPr>
-        <w:t>0</w:t>
-      </w:r>
-      <w:r>
-        <w:rPr>
-          <w:lang w:val="da-DK"/>
-        </w:rPr>
-        <w:t>1</w:t>
+        <w:t>11</w:t>
       </w:r>
       <w:r>
         <w:rPr>
@@ -432,7 +426,7 @@
             </w:rPr>
             <w:fldChar w:fldCharType="separate"/>
           </w:r>
-          <w:hyperlink w:anchor="_Toc62459435" w:history="1">
+          <w:hyperlink w:anchor="_Toc87423791" w:history="1">
             <w:r>
               <w:rPr>
                 <w:rStyle w:val="Hyperlink"/>
@@ -478,7 +472,7 @@
                 <w:noProof/>
                 <w:webHidden/>
               </w:rPr>
-              <w:instrText xml:space="preserve"> PAGEREF _Toc62459435 \h </w:instrText>
+              <w:instrText xml:space="preserve"> PAGEREF _Toc87423791 \h </w:instrText>
             </w:r>
             <w:r>
               <w:rPr>
@@ -524,7 +518,7 @@
               <w:lang w:val="da-DK" w:eastAsia="da-DK"/>
             </w:rPr>
           </w:pPr>
-          <w:hyperlink w:anchor="_Toc62459436" w:history="1">
+          <w:hyperlink w:anchor="_Toc87423792" w:history="1">
             <w:r>
               <w:rPr>
                 <w:rStyle w:val="Hyperlink"/>
@@ -570,7 +564,7 @@
                 <w:noProof/>
                 <w:webHidden/>
               </w:rPr>
-              <w:instrText xml:space="preserve"> PAGEREF _Toc62459436 \h </w:instrText>
+              <w:instrText xml:space="preserve"> PAGEREF _Toc87423792 \h </w:instrText>
             </w:r>
             <w:r>
               <w:rPr>
@@ -616,7 +610,7 @@
               <w:lang w:val="da-DK" w:eastAsia="da-DK"/>
             </w:rPr>
           </w:pPr>
-          <w:hyperlink w:anchor="_Toc62459437" w:history="1">
+          <w:hyperlink w:anchor="_Toc87423793" w:history="1">
             <w:r>
               <w:rPr>
                 <w:rStyle w:val="Hyperlink"/>
@@ -662,7 +656,7 @@
                 <w:noProof/>
                 <w:webHidden/>
               </w:rPr>
-              <w:instrText xml:space="preserve"> PAGEREF _Toc62459437 \h </w:instrText>
+              <w:instrText xml:space="preserve"> PAGEREF _Toc87423793 \h </w:instrText>
             </w:r>
             <w:r>
               <w:rPr>
@@ -708,7 +702,7 @@
               <w:lang w:val="da-DK" w:eastAsia="da-DK"/>
             </w:rPr>
           </w:pPr>
-          <w:hyperlink w:anchor="_Toc62459438" w:history="1">
+          <w:hyperlink w:anchor="_Toc87423794" w:history="1">
             <w:r>
               <w:rPr>
                 <w:rStyle w:val="Hyperlink"/>
@@ -754,7 +748,7 @@
                 <w:noProof/>
                 <w:webHidden/>
               </w:rPr>
-              <w:instrText xml:space="preserve"> PAGEREF _Toc62459438 \h </w:instrText>
+              <w:instrText xml:space="preserve"> PAGEREF _Toc87423794 \h </w:instrText>
             </w:r>
             <w:r>
               <w:rPr>
@@ -800,7 +794,7 @@
               <w:lang w:val="da-DK" w:eastAsia="da-DK"/>
             </w:rPr>
           </w:pPr>
-          <w:hyperlink w:anchor="_Toc62459439" w:history="1">
+          <w:hyperlink w:anchor="_Toc87423795" w:history="1">
             <w:r>
               <w:rPr>
                 <w:rStyle w:val="Hyperlink"/>
@@ -846,7 +840,7 @@
                 <w:noProof/>
                 <w:webHidden/>
               </w:rPr>
-              <w:instrText xml:space="preserve"> PAGEREF _Toc62459439 \h </w:instrText>
+              <w:instrText xml:space="preserve"> PAGEREF _Toc87423795 \h </w:instrText>
             </w:r>
             <w:r>
               <w:rPr>
@@ -892,7 +886,7 @@
               <w:lang w:val="da-DK" w:eastAsia="da-DK"/>
             </w:rPr>
           </w:pPr>
-          <w:hyperlink w:anchor="_Toc62459440" w:history="1">
+          <w:hyperlink w:anchor="_Toc87423796" w:history="1">
             <w:r>
               <w:rPr>
                 <w:rStyle w:val="Hyperlink"/>
@@ -938,7 +932,7 @@
                 <w:noProof/>
                 <w:webHidden/>
               </w:rPr>
-              <w:instrText xml:space="preserve"> PAGEREF _Toc62459440 \h </w:instrText>
+              <w:instrText xml:space="preserve"> PAGEREF _Toc87423796 \h </w:instrText>
             </w:r>
             <w:r>
               <w:rPr>
@@ -984,7 +978,7 @@
               <w:lang w:val="da-DK" w:eastAsia="da-DK"/>
             </w:rPr>
           </w:pPr>
-          <w:hyperlink w:anchor="_Toc62459441" w:history="1">
+          <w:hyperlink w:anchor="_Toc87423797" w:history="1">
             <w:r>
               <w:rPr>
                 <w:rStyle w:val="Hyperlink"/>
@@ -1030,7 +1024,7 @@
                 <w:noProof/>
                 <w:webHidden/>
               </w:rPr>
-              <w:instrText xml:space="preserve"> PAGEREF _Toc62459441 \h </w:instrText>
+              <w:instrText xml:space="preserve"> PAGEREF _Toc87423797 \h </w:instrText>
             </w:r>
             <w:r>
               <w:rPr>
@@ -1076,7 +1070,7 @@
               <w:lang w:val="da-DK" w:eastAsia="da-DK"/>
             </w:rPr>
           </w:pPr>
-          <w:hyperlink w:anchor="_Toc62459442" w:history="1">
+          <w:hyperlink w:anchor="_Toc87423798" w:history="1">
             <w:r>
               <w:rPr>
                 <w:rStyle w:val="Hyperlink"/>
@@ -1122,7 +1116,7 @@
                 <w:noProof/>
                 <w:webHidden/>
               </w:rPr>
-              <w:instrText xml:space="preserve"> PAGEREF _Toc62459442 \h </w:instrText>
+              <w:instrText xml:space="preserve"> PAGEREF _Toc87423798 \h </w:instrText>
             </w:r>
             <w:r>
               <w:rPr>
@@ -1168,7 +1162,7 @@
               <w:lang w:val="da-DK" w:eastAsia="da-DK"/>
             </w:rPr>
           </w:pPr>
-          <w:hyperlink w:anchor="_Toc62459443" w:history="1">
+          <w:hyperlink w:anchor="_Toc87423799" w:history="1">
             <w:r>
               <w:rPr>
                 <w:rStyle w:val="Hyperlink"/>
@@ -1193,6 +1187,98 @@
                 <w:noProof/>
                 <w:lang w:val="da-DK"/>
               </w:rPr>
+              <w:t>Automatisk OU oprydning</w:t>
+            </w:r>
+            <w:r>
+              <w:rPr>
+                <w:noProof/>
+                <w:webHidden/>
+              </w:rPr>
+              <w:tab/>
+            </w:r>
+            <w:r>
+              <w:rPr>
+                <w:noProof/>
+                <w:webHidden/>
+              </w:rPr>
+              <w:fldChar w:fldCharType="begin"/>
+            </w:r>
+            <w:r>
+              <w:rPr>
+                <w:noProof/>
+                <w:webHidden/>
+              </w:rPr>
+              <w:instrText xml:space="preserve"> PAGEREF _Toc87423799 \h </w:instrText>
+            </w:r>
+            <w:r>
+              <w:rPr>
+                <w:noProof/>
+                <w:webHidden/>
+              </w:rPr>
+            </w:r>
+            <w:r>
+              <w:rPr>
+                <w:noProof/>
+                <w:webHidden/>
+              </w:rPr>
+              <w:fldChar w:fldCharType="separate"/>
+            </w:r>
+            <w:r>
+              <w:rPr>
+                <w:noProof/>
+                <w:webHidden/>
+              </w:rPr>
+              <w:t>5</w:t>
+            </w:r>
+            <w:r>
+              <w:rPr>
+                <w:noProof/>
+                <w:webHidden/>
+              </w:rPr>
+              <w:fldChar w:fldCharType="end"/>
+            </w:r>
+          </w:hyperlink>
+        </w:p>
+        <w:p>
+          <w:pPr>
+            <w:pStyle w:val="TOC2"/>
+            <w:tabs>
+              <w:tab w:val="left" w:pos="880"/>
+              <w:tab w:val="right" w:leader="dot" w:pos="9628"/>
+            </w:tabs>
+            <w:rPr>
+              <w:rFonts w:asciiTheme="minorHAnsi" w:eastAsiaTheme="minorEastAsia" w:hAnsiTheme="minorHAnsi"/>
+              <w:noProof/>
+              <w:sz w:val="22"/>
+              <w:szCs w:val="22"/>
+              <w:lang w:val="da-DK" w:eastAsia="da-DK"/>
+            </w:rPr>
+          </w:pPr>
+          <w:hyperlink w:anchor="_Toc87423800" w:history="1">
+            <w:r>
+              <w:rPr>
+                <w:rStyle w:val="Hyperlink"/>
+                <w:noProof/>
+                <w:lang w:val="da-DK"/>
+              </w:rPr>
+              <w:t>2.5</w:t>
+            </w:r>
+            <w:r>
+              <w:rPr>
+                <w:rFonts w:asciiTheme="minorHAnsi" w:eastAsiaTheme="minorEastAsia" w:hAnsiTheme="minorHAnsi"/>
+                <w:noProof/>
+                <w:sz w:val="22"/>
+                <w:szCs w:val="22"/>
+                <w:lang w:val="da-DK" w:eastAsia="da-DK"/>
+              </w:rPr>
+              <w:tab/>
+            </w:r>
+            <w:r>
+              <w:rPr>
+                <w:rStyle w:val="Hyperlink"/>
+                <w:noProof/>
+                <w:lang w:val="da-DK"/>
+              </w:rPr>
               <w:t>Opstart</w:t>
             </w:r>
             <w:r>
@@ -1214,7 +1300,7 @@
                 <w:noProof/>
                 <w:webHidden/>
               </w:rPr>
-              <w:instrText xml:space="preserve"> PAGEREF _Toc62459443 \h </w:instrText>
+              <w:instrText xml:space="preserve"> PAGEREF _Toc87423800 \h </w:instrText>
             </w:r>
             <w:r>
               <w:rPr>
@@ -1234,7 +1320,7 @@
                 <w:noProof/>
                 <w:webHidden/>
               </w:rPr>
-              <w:t>5</w:t>
+              <w:t>6</w:t>
             </w:r>
             <w:r>
               <w:rPr>
@@ -1260,7 +1346,7 @@
               <w:lang w:val="da-DK" w:eastAsia="da-DK"/>
             </w:rPr>
           </w:pPr>
-          <w:hyperlink w:anchor="_Toc62459444" w:history="1">
+          <w:hyperlink w:anchor="_Toc87423801" w:history="1">
             <w:r>
               <w:rPr>
                 <w:rStyle w:val="Hyperlink"/>
@@ -1306,7 +1392,7 @@
                 <w:noProof/>
                 <w:webHidden/>
               </w:rPr>
-              <w:instrText xml:space="preserve"> PAGEREF _Toc62459444 \h </w:instrText>
+              <w:instrText xml:space="preserve"> PAGEREF _Toc87423801 \h </w:instrText>
             </w:r>
             <w:r>
               <w:rPr>
@@ -1326,7 +1412,7 @@
                 <w:noProof/>
                 <w:webHidden/>
               </w:rPr>
-              <w:t>5</w:t>
+              <w:t>6</w:t>
             </w:r>
             <w:r>
               <w:rPr>
@@ -1352,7 +1438,7 @@
               <w:lang w:val="da-DK" w:eastAsia="da-DK"/>
             </w:rPr>
           </w:pPr>
-          <w:hyperlink w:anchor="_Toc62459445" w:history="1">
+          <w:hyperlink w:anchor="_Toc87423802" w:history="1">
             <w:r>
               <w:rPr>
                 <w:rStyle w:val="Hyperlink"/>
@@ -1398,7 +1484,7 @@
                 <w:noProof/>
                 <w:webHidden/>
               </w:rPr>
-              <w:instrText xml:space="preserve"> PAGEREF _Toc62459445 \h </w:instrText>
+              <w:instrText xml:space="preserve"> PAGEREF _Toc87423802 \h </w:instrText>
             </w:r>
             <w:r>
               <w:rPr>
@@ -1444,7 +1530,7 @@
               <w:lang w:val="da-DK" w:eastAsia="da-DK"/>
             </w:rPr>
           </w:pPr>
-          <w:hyperlink w:anchor="_Toc62459446" w:history="1">
+          <w:hyperlink w:anchor="_Toc87423803" w:history="1">
             <w:r>
               <w:rPr>
                 <w:rStyle w:val="Hyperlink"/>
@@ -1490,7 +1576,7 @@
                 <w:noProof/>
                 <w:webHidden/>
               </w:rPr>
-              <w:instrText xml:space="preserve"> PAGEREF _Toc62459446 \h </w:instrText>
+              <w:instrText xml:space="preserve"> PAGEREF _Toc87423803 \h </w:instrText>
             </w:r>
             <w:r>
               <w:rPr>
@@ -1510,7 +1596,7 @@
                 <w:noProof/>
                 <w:webHidden/>
               </w:rPr>
-              <w:t>6</w:t>
+              <w:t>7</w:t>
             </w:r>
             <w:r>
               <w:rPr>
@@ -1536,7 +1622,7 @@
               <w:lang w:val="da-DK" w:eastAsia="da-DK"/>
             </w:rPr>
           </w:pPr>
-          <w:hyperlink w:anchor="_Toc62459447" w:history="1">
+          <w:hyperlink w:anchor="_Toc87423804" w:history="1">
             <w:r>
               <w:rPr>
                 <w:rStyle w:val="Hyperlink"/>
@@ -1582,7 +1668,7 @@
                 <w:noProof/>
                 <w:webHidden/>
               </w:rPr>
-              <w:instrText xml:space="preserve"> PAGEREF _Toc62459447 \h </w:instrText>
+              <w:instrText xml:space="preserve"> PAGEREF _Toc87423804 \h </w:instrText>
             </w:r>
             <w:r>
               <w:rPr>
@@ -1602,7 +1688,7 @@
                 <w:noProof/>
                 <w:webHidden/>
               </w:rPr>
-              <w:t>6</w:t>
+              <w:t>7</w:t>
             </w:r>
             <w:r>
               <w:rPr>
@@ -1628,7 +1714,7 @@
               <w:lang w:val="da-DK" w:eastAsia="da-DK"/>
             </w:rPr>
           </w:pPr>
-          <w:hyperlink w:anchor="_Toc62459448" w:history="1">
+          <w:hyperlink w:anchor="_Toc87423805" w:history="1">
             <w:r>
               <w:rPr>
                 <w:rStyle w:val="Hyperlink"/>
@@ -1674,7 +1760,7 @@
                 <w:noProof/>
                 <w:webHidden/>
               </w:rPr>
-              <w:instrText xml:space="preserve"> PAGEREF _Toc62459448 \h </w:instrText>
+              <w:instrText xml:space="preserve"> PAGEREF _Toc87423805 \h </w:instrText>
             </w:r>
             <w:r>
               <w:rPr>
@@ -1695,6 +1781,98 @@
                 <w:webHidden/>
               </w:rPr>
               <w:t>7</w:t>
+            </w:r>
+            <w:r>
+              <w:rPr>
+                <w:noProof/>
+                <w:webHidden/>
+              </w:rPr>
+              <w:fldChar w:fldCharType="end"/>
+            </w:r>
+          </w:hyperlink>
+        </w:p>
+        <w:p>
+          <w:pPr>
+            <w:pStyle w:val="TOC2"/>
+            <w:tabs>
+              <w:tab w:val="left" w:pos="880"/>
+              <w:tab w:val="right" w:leader="dot" w:pos="9628"/>
+            </w:tabs>
+            <w:rPr>
+              <w:rFonts w:asciiTheme="minorHAnsi" w:eastAsiaTheme="minorEastAsia" w:hAnsiTheme="minorHAnsi"/>
+              <w:noProof/>
+              <w:sz w:val="22"/>
+              <w:szCs w:val="22"/>
+              <w:lang w:val="da-DK" w:eastAsia="da-DK"/>
+            </w:rPr>
+          </w:pPr>
+          <w:hyperlink w:anchor="_Toc87423806" w:history="1">
+            <w:r>
+              <w:rPr>
+                <w:rStyle w:val="Hyperlink"/>
+                <w:noProof/>
+                <w:lang w:val="da-DK"/>
+              </w:rPr>
+              <w:t>5.3</w:t>
+            </w:r>
+            <w:r>
+              <w:rPr>
+                <w:rFonts w:asciiTheme="minorHAnsi" w:eastAsiaTheme="minorEastAsia" w:hAnsiTheme="minorHAnsi"/>
+                <w:noProof/>
+                <w:sz w:val="22"/>
+                <w:szCs w:val="22"/>
+                <w:lang w:val="da-DK" w:eastAsia="da-DK"/>
+              </w:rPr>
+              <w:tab/>
+            </w:r>
+            <w:r>
+              <w:rPr>
+                <w:rStyle w:val="Hyperlink"/>
+                <w:noProof/>
+                <w:lang w:val="da-DK"/>
+              </w:rPr>
+              <w:t>Opgradering til 2.7.0</w:t>
+            </w:r>
+            <w:r>
+              <w:rPr>
+                <w:noProof/>
+                <w:webHidden/>
+              </w:rPr>
+              <w:tab/>
+            </w:r>
+            <w:r>
+              <w:rPr>
+                <w:noProof/>
+                <w:webHidden/>
+              </w:rPr>
+              <w:fldChar w:fldCharType="begin"/>
+            </w:r>
+            <w:r>
+              <w:rPr>
+                <w:noProof/>
+                <w:webHidden/>
+              </w:rPr>
+              <w:instrText xml:space="preserve"> PAGEREF _Toc87423806 \h </w:instrText>
+            </w:r>
+            <w:r>
+              <w:rPr>
+                <w:noProof/>
+                <w:webHidden/>
+              </w:rPr>
+            </w:r>
+            <w:r>
+              <w:rPr>
+                <w:noProof/>
+                <w:webHidden/>
+              </w:rPr>
+              <w:fldChar w:fldCharType="separate"/>
+            </w:r>
+            <w:r>
+              <w:rPr>
+                <w:noProof/>
+                <w:webHidden/>
+              </w:rPr>
+              <w:t>8</w:t>
             </w:r>
             <w:r>
               <w:rPr>
@@ -1750,7 +1928,7 @@
           <w:lang w:val="da-DK"/>
         </w:rPr>
       </w:pPr>
-      <w:bookmarkStart w:id="0" w:name="_Toc62459435"/>
+      <w:bookmarkStart w:id="0" w:name="_Toc87423791"/>
       <w:r>
         <w:rPr>
           <w:lang w:val="da-DK"/>
@@ -1780,7 +1958,7 @@
           <w:lang w:val="da-DK"/>
         </w:rPr>
       </w:pPr>
-      <w:bookmarkStart w:id="1" w:name="_Toc62459436"/>
+      <w:bookmarkStart w:id="1" w:name="_Toc87423792"/>
       <w:r>
         <w:rPr>
           <w:lang w:val="da-DK"/>
@@ -1796,7 +1974,7 @@
           <w:lang w:val="da-DK"/>
         </w:rPr>
       </w:pPr>
-      <w:bookmarkStart w:id="2" w:name="_Toc62459437"/>
+      <w:bookmarkStart w:id="2" w:name="_Toc87423793"/>
       <w:r>
         <w:rPr>
           <w:lang w:val="da-DK"/>
@@ -1825,7 +2003,7 @@
           <w:lang w:val="da-DK"/>
         </w:rPr>
       </w:pPr>
-      <w:bookmarkStart w:id="3" w:name="_Toc62459438"/>
+      <w:bookmarkStart w:id="3" w:name="_Toc87423794"/>
       <w:r>
         <w:rPr>
           <w:lang w:val="da-DK"/>
@@ -1860,7 +2038,7 @@
           <w:lang w:val="da-DK"/>
         </w:rPr>
       </w:pPr>
-      <w:bookmarkStart w:id="4" w:name="_Toc62459439"/>
+      <w:bookmarkStart w:id="4" w:name="_Toc87423795"/>
       <w:r>
         <w:rPr>
           <w:lang w:val="da-DK"/>
@@ -1913,45 +2091,21 @@
         <w:t>Log på KOMBITs Adminisrationsmodul (</w:t>
       </w:r>
       <w:r>
-        <w:rPr>
-          <w:lang w:val="da-DK"/>
-        </w:rPr>
         <w:fldChar w:fldCharType="begin"/>
       </w:r>
       <w:r>
         <w:rPr>
           <w:lang w:val="da-DK"/>
         </w:rPr>
-        <w:instrText xml:space="preserve"> HYPERLINK "</w:instrText>
-      </w:r>
-      <w:r>
-        <w:rPr>
-          <w:lang w:val="da-DK"/>
-        </w:rPr>
-        <w:instrText>http</w:instrText>
-      </w:r>
-      <w:r>
-        <w:rPr>
-          <w:lang w:val="da-DK"/>
-        </w:rPr>
-        <w:instrText>s</w:instrText>
-      </w:r>
-      <w:r>
-        <w:rPr>
-          <w:lang w:val="da-DK"/>
-        </w:rPr>
-        <w:instrText>://admin.serviceplatformen.dk</w:instrText>
-      </w:r>
-      <w:r>
-        <w:rPr>
-          <w:lang w:val="da-DK"/>
-        </w:rPr>
-        <w:instrText xml:space="preserve">" </w:instrText>
-      </w:r>
-      <w:r>
-        <w:rPr>
-          <w:lang w:val="da-DK"/>
-        </w:rPr>
+        <w:instrText xml:space="preserve"> HYP</w:instrText>
+      </w:r>
+      <w:r>
+        <w:rPr>
+          <w:lang w:val="da-DK"/>
+        </w:rPr>
+        <w:instrText xml:space="preserve">ERLINK "https://admin.serviceplatformen.dk" </w:instrText>
+      </w:r>
+      <w:r>
         <w:fldChar w:fldCharType="separate"/>
       </w:r>
       <w:r>
@@ -1963,6 +2117,7 @@
       </w:r>
       <w:r>
         <w:rPr>
+          <w:rStyle w:val="Hyperlink"/>
           <w:lang w:val="da-DK"/>
         </w:rPr>
         <w:fldChar w:fldCharType="end"/>
@@ -2102,7 +2257,7 @@
           <w:lang w:val="da-DK"/>
         </w:rPr>
       </w:pPr>
-      <w:bookmarkStart w:id="5" w:name="_Toc62459440"/>
+      <w:bookmarkStart w:id="5" w:name="_Toc87423796"/>
       <w:r>
         <w:rPr>
           <w:lang w:val="da-DK"/>
@@ -2455,7 +2610,7 @@
           <w:lang w:val="da-DK"/>
         </w:rPr>
       </w:pPr>
-      <w:bookmarkStart w:id="6" w:name="_Toc62459441"/>
+      <w:bookmarkStart w:id="6" w:name="_Toc87423797"/>
       <w:r>
         <w:rPr>
           <w:lang w:val="da-DK"/>
@@ -2574,7 +2729,7 @@
           <w:lang w:val="da-DK"/>
         </w:rPr>
       </w:pPr>
-      <w:bookmarkStart w:id="7" w:name="_Toc62459442"/>
+      <w:bookmarkStart w:id="7" w:name="_Toc87423798"/>
       <w:r>
         <w:rPr>
           <w:lang w:val="da-DK"/>
@@ -2906,6 +3061,77 @@
     </w:p>
     <w:p>
       <w:pPr>
+        <w:pStyle w:val="ListParagraph"/>
+        <w:numPr>
+          <w:ilvl w:val="0"/>
+          <w:numId w:val="10"/>
+        </w:numPr>
+        <w:rPr>
+          <w:lang w:val="da-DK"/>
+        </w:rPr>
+      </w:pPr>
+      <w:r>
+        <w:rPr>
+          <w:b/>
+          <w:bCs/>
+          <w:lang w:val="da-DK"/>
+        </w:rPr>
+        <w:t>AD.OrgUnitNameMap</w:t>
+      </w:r>
+      <w:r>
+        <w:rPr>
+          <w:lang w:val="da-DK"/>
+        </w:rPr>
+        <w:t>. Denne værdi indeholder alternative navne for enheder. Hvis man har en eller flere enheder som skal have et andet navn i Organisation end det som det har i AD, så kan man indtaste ObjectGUID for enheden, og det navn som det faktisk skal have</w:t>
+      </w:r>
+    </w:p>
+    <w:p>
+      <w:pPr>
+        <w:rPr>
+          <w:rFonts w:ascii="Courier New" w:hAnsi="Courier New" w:cs="Courier New"/>
+          <w:lang w:val="da-DK"/>
+        </w:rPr>
+      </w:pPr>
+      <w:r>
+        <w:rPr>
+          <w:rFonts w:ascii="Courier New" w:hAnsi="Courier New" w:cs="Courier New"/>
+          <w:lang w:val="da-DK"/>
+        </w:rPr>
+        <w:t>”OrgUnitNameMape”: {</w:t>
+      </w:r>
+    </w:p>
+    <w:p>
+      <w:pPr>
+        <w:rPr>
+          <w:rFonts w:ascii="Courier New" w:hAnsi="Courier New" w:cs="Courier New"/>
+          <w:lang w:val="da-DK"/>
+        </w:rPr>
+      </w:pPr>
+      <w:r>
+        <w:rPr>
+          <w:rFonts w:ascii="Courier New" w:hAnsi="Courier New" w:cs="Courier New"/>
+          <w:lang w:val="da-DK"/>
+        </w:rPr>
+        <w:t xml:space="preserve">  ”8ec9698d-8bb4-497b-833d-4e87986cde73”: ”Nyt navn”</w:t>
+      </w:r>
+    </w:p>
+    <w:p>
+      <w:pPr>
+        <w:rPr>
+          <w:rFonts w:ascii="Courier New" w:hAnsi="Courier New" w:cs="Courier New"/>
+          <w:lang w:val="da-DK"/>
+        </w:rPr>
+      </w:pPr>
+      <w:r>
+        <w:rPr>
+          <w:rFonts w:ascii="Courier New" w:hAnsi="Courier New" w:cs="Courier New"/>
+          <w:lang w:val="da-DK"/>
+        </w:rPr>
+        <w:t>}</w:t>
+      </w:r>
+    </w:p>
+    <w:p>
+      <w:pPr>
         <w:rPr>
           <w:lang w:val="da-DK"/>
         </w:rPr>
@@ -2918,14 +3144,291 @@
           <w:lang w:val="da-DK"/>
         </w:rPr>
       </w:pPr>
-      <w:bookmarkStart w:id="8" w:name="_Toc62459443"/>
+      <w:bookmarkStart w:id="8" w:name="_Toc87423799"/>
+      <w:r>
+        <w:rPr>
+          <w:lang w:val="da-DK"/>
+        </w:rPr>
+        <w:t>Automatisk OU oprydning</w:t>
+      </w:r>
+      <w:bookmarkEnd w:id="8"/>
+    </w:p>
+    <w:p>
+      <w:pPr>
+        <w:rPr>
+          <w:lang w:val="da-DK"/>
+        </w:rPr>
+      </w:pPr>
+      <w:r>
+        <w:rPr>
+          <w:lang w:val="da-DK"/>
+        </w:rPr>
+        <w:t xml:space="preserve">Servicen fanger automatisk når man nedlægger en OU, så denne nedlukning replikeres til STS Organisation. Men, skulle servicen være slukket i en længere periode, så kan nogle af disse </w:t>
+      </w:r>
+      <w:r>
+        <w:rPr>
+          <w:lang w:val="da-DK"/>
+        </w:rPr>
+        <w:lastRenderedPageBreak/>
+        <w:t>hændelser gå tabt. For at sikre at enheder lukkes korrekt, selv hvis servicen har været slukket i en længere periode, er det muligt at opsætte et oprydningsjob, der afvikles på et bestemt tidspunkt.</w:t>
+      </w:r>
+    </w:p>
+    <w:p>
+      <w:pPr>
+        <w:rPr>
+          <w:lang w:val="da-DK"/>
+        </w:rPr>
+      </w:pPr>
+      <w:r>
+        <w:rPr>
+          <w:lang w:val="da-DK"/>
+        </w:rPr>
+        <w:t>Dette gøres via følgende indstillinger i konfigurationsfilen</w:t>
+      </w:r>
+    </w:p>
+    <w:p>
+      <w:pPr>
+        <w:autoSpaceDE w:val="0"/>
+        <w:autoSpaceDN w:val="0"/>
+        <w:adjustRightInd w:val="0"/>
+        <w:spacing w:after="0" w:line="240" w:lineRule="auto"/>
+        <w:rPr>
+          <w:rFonts w:ascii="Consolas" w:hAnsi="Consolas" w:cs="Consolas"/>
+          <w:color w:val="000000"/>
+          <w:sz w:val="19"/>
+          <w:szCs w:val="19"/>
+        </w:rPr>
+      </w:pPr>
+      <w:r>
+        <w:rPr>
+          <w:rFonts w:ascii="Consolas" w:hAnsi="Consolas" w:cs="Consolas"/>
+          <w:color w:val="000000"/>
+          <w:sz w:val="19"/>
+          <w:szCs w:val="19"/>
+        </w:rPr>
+        <w:t xml:space="preserve">  </w:t>
+      </w:r>
+      <w:r>
+        <w:rPr>
+          <w:rFonts w:ascii="Consolas" w:hAnsi="Consolas" w:cs="Consolas"/>
+          <w:color w:val="2E75B6"/>
+          <w:sz w:val="19"/>
+          <w:szCs w:val="19"/>
+        </w:rPr>
+        <w:t>"</w:t>
+      </w:r>
+      <w:proofErr w:type="spellStart"/>
+      <w:r>
+        <w:rPr>
+          <w:rFonts w:ascii="Consolas" w:hAnsi="Consolas" w:cs="Consolas"/>
+          <w:color w:val="2E75B6"/>
+          <w:sz w:val="19"/>
+          <w:szCs w:val="19"/>
+        </w:rPr>
+        <w:t>CleanupOUJobEnabled</w:t>
+      </w:r>
+      <w:proofErr w:type="spellEnd"/>
+      <w:r>
+        <w:rPr>
+          <w:rFonts w:ascii="Consolas" w:hAnsi="Consolas" w:cs="Consolas"/>
+          <w:color w:val="2E75B6"/>
+          <w:sz w:val="19"/>
+          <w:szCs w:val="19"/>
+        </w:rPr>
+        <w:t>"</w:t>
+      </w:r>
+      <w:r>
+        <w:rPr>
+          <w:rFonts w:ascii="Consolas" w:hAnsi="Consolas" w:cs="Consolas"/>
+          <w:color w:val="000000"/>
+          <w:sz w:val="19"/>
+          <w:szCs w:val="19"/>
+        </w:rPr>
+        <w:t xml:space="preserve">: </w:t>
+      </w:r>
+      <w:r>
+        <w:rPr>
+          <w:rFonts w:ascii="Consolas" w:hAnsi="Consolas" w:cs="Consolas"/>
+          <w:color w:val="A31515"/>
+          <w:sz w:val="19"/>
+          <w:szCs w:val="19"/>
+        </w:rPr>
+        <w:t>"</w:t>
+      </w:r>
+      <w:r>
+        <w:rPr>
+          <w:rFonts w:ascii="Consolas" w:hAnsi="Consolas" w:cs="Consolas"/>
+          <w:color w:val="A31515"/>
+          <w:sz w:val="19"/>
+          <w:szCs w:val="19"/>
+        </w:rPr>
+        <w:t>true</w:t>
+      </w:r>
+      <w:r>
+        <w:rPr>
+          <w:rFonts w:ascii="Consolas" w:hAnsi="Consolas" w:cs="Consolas"/>
+          <w:color w:val="A31515"/>
+          <w:sz w:val="19"/>
+          <w:szCs w:val="19"/>
+        </w:rPr>
+        <w:t>"</w:t>
+      </w:r>
+      <w:r>
+        <w:rPr>
+          <w:rFonts w:ascii="Consolas" w:hAnsi="Consolas" w:cs="Consolas"/>
+          <w:color w:val="000000"/>
+          <w:sz w:val="19"/>
+          <w:szCs w:val="19"/>
+        </w:rPr>
+        <w:t>,</w:t>
+      </w:r>
+    </w:p>
+    <w:p>
+      <w:pPr>
+        <w:autoSpaceDE w:val="0"/>
+        <w:autoSpaceDN w:val="0"/>
+        <w:adjustRightInd w:val="0"/>
+        <w:spacing w:after="0" w:line="240" w:lineRule="auto"/>
+        <w:rPr>
+          <w:rFonts w:ascii="Consolas" w:hAnsi="Consolas" w:cs="Consolas"/>
+          <w:color w:val="000000"/>
+          <w:sz w:val="19"/>
+          <w:szCs w:val="19"/>
+          <w:lang w:val="da-DK"/>
+        </w:rPr>
+      </w:pPr>
+      <w:r>
+        <w:rPr>
+          <w:rFonts w:ascii="Consolas" w:hAnsi="Consolas" w:cs="Consolas"/>
+          <w:color w:val="000000"/>
+          <w:sz w:val="19"/>
+          <w:szCs w:val="19"/>
+        </w:rPr>
+        <w:t xml:space="preserve">  </w:t>
+      </w:r>
+      <w:r>
+        <w:rPr>
+          <w:rFonts w:ascii="Consolas" w:hAnsi="Consolas" w:cs="Consolas"/>
+          <w:color w:val="2E75B6"/>
+          <w:sz w:val="19"/>
+          <w:szCs w:val="19"/>
+        </w:rPr>
+        <w:t>"</w:t>
+      </w:r>
+      <w:proofErr w:type="spellStart"/>
+      <w:r>
+        <w:rPr>
+          <w:rFonts w:ascii="Consolas" w:hAnsi="Consolas" w:cs="Consolas"/>
+          <w:color w:val="2E75B6"/>
+          <w:sz w:val="19"/>
+          <w:szCs w:val="19"/>
+        </w:rPr>
+        <w:t>CleanupOUJobCron</w:t>
+      </w:r>
+      <w:proofErr w:type="spellEnd"/>
+      <w:r>
+        <w:rPr>
+          <w:rFonts w:ascii="Consolas" w:hAnsi="Consolas" w:cs="Consolas"/>
+          <w:color w:val="2E75B6"/>
+          <w:sz w:val="19"/>
+          <w:szCs w:val="19"/>
+        </w:rPr>
+        <w:t>"</w:t>
+      </w:r>
+      <w:r>
+        <w:rPr>
+          <w:rFonts w:ascii="Consolas" w:hAnsi="Consolas" w:cs="Consolas"/>
+          <w:color w:val="000000"/>
+          <w:sz w:val="19"/>
+          <w:szCs w:val="19"/>
+        </w:rPr>
+        <w:t xml:space="preserve">: </w:t>
+      </w:r>
+      <w:r>
+        <w:rPr>
+          <w:rFonts w:ascii="Consolas" w:hAnsi="Consolas" w:cs="Consolas"/>
+          <w:color w:val="A31515"/>
+          <w:sz w:val="19"/>
+          <w:szCs w:val="19"/>
+        </w:rPr>
+        <w:t xml:space="preserve">"0 30 </w:t>
+      </w:r>
+      <w:proofErr w:type="gramStart"/>
+      <w:r>
+        <w:rPr>
+          <w:rFonts w:ascii="Consolas" w:hAnsi="Consolas" w:cs="Consolas"/>
+          <w:color w:val="A31515"/>
+          <w:sz w:val="19"/>
+          <w:szCs w:val="19"/>
+        </w:rPr>
+        <w:t>3 ?</w:t>
+      </w:r>
+      <w:proofErr w:type="gramEnd"/>
+      <w:r>
+        <w:rPr>
+          <w:rFonts w:ascii="Consolas" w:hAnsi="Consolas" w:cs="Consolas"/>
+          <w:color w:val="A31515"/>
+          <w:sz w:val="19"/>
+          <w:szCs w:val="19"/>
+        </w:rPr>
+        <w:t xml:space="preserve"> </w:t>
+      </w:r>
+      <w:r>
+        <w:rPr>
+          <w:rFonts w:ascii="Consolas" w:hAnsi="Consolas" w:cs="Consolas"/>
+          <w:color w:val="A31515"/>
+          <w:sz w:val="19"/>
+          <w:szCs w:val="19"/>
+          <w:lang w:val="da-DK"/>
+        </w:rPr>
+        <w:t>* SAT"</w:t>
+      </w:r>
+      <w:r>
+        <w:rPr>
+          <w:rFonts w:ascii="Consolas" w:hAnsi="Consolas" w:cs="Consolas"/>
+          <w:color w:val="000000"/>
+          <w:sz w:val="19"/>
+          <w:szCs w:val="19"/>
+          <w:lang w:val="da-DK"/>
+        </w:rPr>
+        <w:t>,</w:t>
+      </w:r>
+    </w:p>
+    <w:p>
+      <w:pPr>
+        <w:rPr>
+          <w:lang w:val="da-DK"/>
+        </w:rPr>
+      </w:pPr>
+    </w:p>
+    <w:p>
+      <w:pPr>
+        <w:rPr>
+          <w:lang w:val="da-DK"/>
+        </w:rPr>
+      </w:pPr>
+      <w:r>
+        <w:rPr>
+          <w:lang w:val="da-DK"/>
+        </w:rPr>
+        <w:t>Den første værdi skal sættes til ”true” for at slå jobbet til, og den anden værdi angiver hvornår det skal køre. Default kører den kl 03:30 om lørdagen. Man kan øge intervallet, eller sætte den til at køre på et andet tidspunkt. Der anvendes CRON udtryk til styringen af dette.</w:t>
+      </w:r>
+    </w:p>
+    <w:p>
+      <w:pPr>
+        <w:pStyle w:val="Heading2"/>
+        <w:rPr>
+          <w:lang w:val="da-DK"/>
+        </w:rPr>
+      </w:pPr>
+      <w:bookmarkStart w:id="9" w:name="_Toc87423800"/>
       <w:r>
         <w:rPr>
           <w:lang w:val="da-DK"/>
         </w:rPr>
         <w:t>Opstart</w:t>
       </w:r>
-      <w:bookmarkEnd w:id="8"/>
+      <w:bookmarkEnd w:id="9"/>
     </w:p>
     <w:p>
       <w:pPr>
@@ -2978,7 +3481,7 @@
           <w:lang w:val="da-DK"/>
         </w:rPr>
       </w:pPr>
-      <w:bookmarkStart w:id="9" w:name="_Toc62459444"/>
+      <w:bookmarkStart w:id="10" w:name="_Toc87423801"/>
       <w:r>
         <w:rPr>
           <w:lang w:val="da-DK"/>
@@ -2991,7 +3494,7 @@
         </w:rPr>
         <w:t>filer</w:t>
       </w:r>
-      <w:bookmarkEnd w:id="9"/>
+      <w:bookmarkEnd w:id="10"/>
     </w:p>
     <w:p>
       <w:pPr>
@@ -3028,7 +3531,6 @@
         <w:rPr>
           <w:lang w:val="da-DK"/>
         </w:rPr>
-        <w:lastRenderedPageBreak/>
         <w:t>I tilfælde af fejl, logges fejlen til denne fil, og det anbefales at man, i det mindste i starten, holder øje med evt synkroniseringsfejl i denne fil.</w:t>
       </w:r>
     </w:p>
@@ -3065,14 +3567,14 @@
           <w:lang w:val="da-DK"/>
         </w:rPr>
       </w:pPr>
-      <w:bookmarkStart w:id="10" w:name="_Toc62459445"/>
+      <w:bookmarkStart w:id="11" w:name="_Toc87423802"/>
       <w:r>
         <w:rPr>
           <w:lang w:val="da-DK"/>
         </w:rPr>
         <w:t>Håndtering af konfigurationsændringer</w:t>
       </w:r>
-      <w:bookmarkEnd w:id="10"/>
+      <w:bookmarkEnd w:id="11"/>
     </w:p>
     <w:p>
       <w:pPr>
@@ -3158,6 +3660,7 @@
         <w:rPr>
           <w:lang w:val="da-DK"/>
         </w:rPr>
+        <w:lastRenderedPageBreak/>
         <w:t xml:space="preserve">foretag de ønskede ændringer i </w:t>
       </w:r>
       <w:r>
@@ -3210,14 +3713,14 @@
           <w:lang w:val="da-DK"/>
         </w:rPr>
       </w:pPr>
-      <w:bookmarkStart w:id="11" w:name="_Toc62459446"/>
+      <w:bookmarkStart w:id="12" w:name="_Toc87423803"/>
       <w:r>
         <w:rPr>
           <w:lang w:val="da-DK"/>
         </w:rPr>
         <w:t>Opdatering til nyere version</w:t>
       </w:r>
-      <w:bookmarkEnd w:id="11"/>
+      <w:bookmarkEnd w:id="12"/>
     </w:p>
     <w:p>
       <w:pPr>
@@ -3239,14 +3742,14 @@
           <w:lang w:val="da-DK"/>
         </w:rPr>
       </w:pPr>
-      <w:bookmarkStart w:id="12" w:name="_Toc62459447"/>
+      <w:bookmarkStart w:id="13" w:name="_Toc87423804"/>
       <w:r>
         <w:rPr>
           <w:lang w:val="da-DK"/>
         </w:rPr>
         <w:t>Opdatering til 2.1.0</w:t>
       </w:r>
-      <w:bookmarkEnd w:id="12"/>
+      <w:bookmarkEnd w:id="13"/>
     </w:p>
     <w:p>
       <w:pPr>
@@ -3561,14 +4064,14 @@
           <w:lang w:val="da-DK"/>
         </w:rPr>
       </w:pPr>
-      <w:bookmarkStart w:id="13" w:name="_Toc62459448"/>
+      <w:bookmarkStart w:id="14" w:name="_Toc87423805"/>
       <w:r>
         <w:rPr>
           <w:lang w:val="da-DK"/>
         </w:rPr>
         <w:t>Opdatering til 2.5.0</w:t>
       </w:r>
-      <w:bookmarkEnd w:id="13"/>
+      <w:bookmarkEnd w:id="14"/>
     </w:p>
     <w:p>
       <w:pPr>
@@ -3588,13 +4091,22 @@
         <w:spacing w:after="40"/>
         <w:rPr>
           <w:rFonts w:ascii="Courier New" w:hAnsi="Courier New" w:cs="Courier New"/>
+          <w:lang w:val="da-DK"/>
         </w:rPr>
       </w:pPr>
       <w:r>
         <w:rPr>
           <w:rFonts w:ascii="Courier New" w:hAnsi="Courier New" w:cs="Courier New"/>
-        </w:rPr>
-        <w:t xml:space="preserve">  "AD": {</w:t>
+          <w:lang w:val="da-DK"/>
+        </w:rPr>
+        <w:t xml:space="preserve">  </w:t>
+      </w:r>
+      <w:r>
+        <w:rPr>
+          <w:rFonts w:ascii="Courier New" w:hAnsi="Courier New" w:cs="Courier New"/>
+          <w:lang w:val="da-DK"/>
+        </w:rPr>
+        <w:t>"AD": {</w:t>
       </w:r>
     </w:p>
     <w:p>
@@ -3602,27 +4114,15 @@
         <w:spacing w:after="40"/>
         <w:rPr>
           <w:rFonts w:ascii="Courier New" w:hAnsi="Courier New" w:cs="Courier New"/>
+          <w:lang w:val="da-DK"/>
         </w:rPr>
       </w:pPr>
       <w:r>
         <w:rPr>
           <w:rFonts w:ascii="Courier New" w:hAnsi="Courier New" w:cs="Courier New"/>
-        </w:rPr>
-        <w:t xml:space="preserve">    "</w:t>
-      </w:r>
-      <w:proofErr w:type="spellStart"/>
-      <w:r>
-        <w:rPr>
-          <w:rFonts w:ascii="Courier New" w:hAnsi="Courier New" w:cs="Courier New"/>
-        </w:rPr>
-        <w:t>OrgUnitAttributes</w:t>
-      </w:r>
-      <w:proofErr w:type="spellEnd"/>
-      <w:r>
-        <w:rPr>
-          <w:rFonts w:ascii="Courier New" w:hAnsi="Courier New" w:cs="Courier New"/>
-        </w:rPr>
-        <w:t>": {</w:t>
+          <w:lang w:val="da-DK"/>
+        </w:rPr>
+        <w:t xml:space="preserve">    "OrgUnitAttributes": {</w:t>
       </w:r>
     </w:p>
     <w:p>
@@ -3632,6 +4132,7 @@
           <w:rFonts w:ascii="Courier New" w:hAnsi="Courier New" w:cs="Courier New"/>
           <w:b/>
           <w:bCs/>
+          <w:lang w:val="da-DK"/>
         </w:rPr>
       </w:pPr>
       <w:r>
@@ -3639,106 +4140,399 @@
           <w:rFonts w:ascii="Courier New" w:hAnsi="Courier New" w:cs="Courier New"/>
           <w:b/>
           <w:bCs/>
-        </w:rPr>
-        <w:t xml:space="preserve">      "</w:t>
+          <w:lang w:val="da-DK"/>
+        </w:rPr>
+        <w:t xml:space="preserve">      "DtrId": "",</w:t>
+      </w:r>
+    </w:p>
+    <w:p>
+      <w:pPr>
+        <w:spacing w:after="40"/>
+        <w:rPr>
+          <w:rFonts w:ascii="Courier New" w:hAnsi="Courier New" w:cs="Courier New"/>
+          <w:lang w:val="da-DK"/>
+        </w:rPr>
+      </w:pPr>
+      <w:r>
+        <w:rPr>
+          <w:rFonts w:ascii="Courier New" w:hAnsi="Courier New" w:cs="Courier New"/>
+          <w:lang w:val="da-DK"/>
+        </w:rPr>
+        <w:t xml:space="preserve">      ....</w:t>
+      </w:r>
+    </w:p>
+    <w:p>
+      <w:pPr>
+        <w:spacing w:after="40"/>
+        <w:rPr>
+          <w:rFonts w:ascii="Courier New" w:hAnsi="Courier New" w:cs="Courier New"/>
+          <w:lang w:val="da-DK"/>
+        </w:rPr>
+      </w:pPr>
+      <w:r>
+        <w:rPr>
+          <w:rFonts w:ascii="Courier New" w:hAnsi="Courier New" w:cs="Courier New"/>
+          <w:lang w:val="da-DK"/>
+        </w:rPr>
+        <w:lastRenderedPageBreak/>
+        <w:t xml:space="preserve">    },</w:t>
+      </w:r>
+    </w:p>
+    <w:p>
+      <w:pPr>
+        <w:spacing w:after="40"/>
+        <w:rPr>
+          <w:rFonts w:ascii="Courier New" w:hAnsi="Courier New" w:cs="Courier New"/>
+          <w:lang w:val="da-DK"/>
+        </w:rPr>
+      </w:pPr>
+      <w:r>
+        <w:rPr>
+          <w:rFonts w:ascii="Courier New" w:hAnsi="Courier New" w:cs="Courier New"/>
+          <w:lang w:val="da-DK"/>
+        </w:rPr>
+        <w:t xml:space="preserve">    </w:t>
+      </w:r>
+      <w:r>
+        <w:rPr>
+          <w:rFonts w:ascii="Courier New" w:hAnsi="Courier New" w:cs="Courier New"/>
+          <w:lang w:val="da-DK"/>
+        </w:rPr>
+        <w:t>....</w:t>
+      </w:r>
+    </w:p>
+    <w:p>
+      <w:pPr>
+        <w:spacing w:after="40"/>
+        <w:rPr>
+          <w:rFonts w:ascii="Courier New" w:hAnsi="Courier New" w:cs="Courier New"/>
+          <w:lang w:val="da-DK"/>
+        </w:rPr>
+      </w:pPr>
+      <w:r>
+        <w:rPr>
+          <w:rFonts w:ascii="Courier New" w:hAnsi="Courier New" w:cs="Courier New"/>
+          <w:lang w:val="da-DK"/>
+        </w:rPr>
+        <w:t xml:space="preserve">  }</w:t>
+      </w:r>
+    </w:p>
+    <w:p>
+      <w:pPr>
+        <w:pStyle w:val="Heading2"/>
+        <w:rPr>
+          <w:lang w:val="da-DK"/>
+        </w:rPr>
+      </w:pPr>
+      <w:bookmarkStart w:id="15" w:name="_Toc87423806"/>
+      <w:r>
+        <w:rPr>
+          <w:lang w:val="da-DK"/>
+        </w:rPr>
+        <w:t>Opgradering til 2.7.0</w:t>
+      </w:r>
+      <w:bookmarkEnd w:id="15"/>
+    </w:p>
+    <w:p>
+      <w:pPr>
+        <w:rPr>
+          <w:lang w:val="da-DK"/>
+        </w:rPr>
+      </w:pPr>
+      <w:r>
+        <w:rPr>
+          <w:lang w:val="da-DK"/>
+        </w:rPr>
+        <w:t>Der er ændringer til konfigurationsfilen. Hvis man udfører en opdatering, så overskrives den eksisterende konfigurationsfil ikke, og man bør, hvis man ønsker at gøre brug af oprydningsjobbe til OU’ere, tilføje disse indstillinger til konfigurationsfilen under den eksisterende ”Environment” indstilling</w:t>
+      </w:r>
+    </w:p>
+    <w:p>
+      <w:pPr>
+        <w:autoSpaceDE w:val="0"/>
+        <w:autoSpaceDN w:val="0"/>
+        <w:adjustRightInd w:val="0"/>
+        <w:spacing w:after="0" w:line="240" w:lineRule="auto"/>
+        <w:rPr>
+          <w:rFonts w:ascii="Consolas" w:hAnsi="Consolas" w:cs="Consolas"/>
+          <w:color w:val="000000"/>
+          <w:sz w:val="19"/>
+          <w:szCs w:val="19"/>
+        </w:rPr>
+      </w:pPr>
+      <w:r>
+        <w:rPr>
+          <w:rFonts w:ascii="Consolas" w:hAnsi="Consolas" w:cs="Consolas"/>
+          <w:color w:val="000000"/>
+          <w:sz w:val="19"/>
+          <w:szCs w:val="19"/>
+          <w:lang w:val="da-DK"/>
+        </w:rPr>
+        <w:t xml:space="preserve">  </w:t>
+      </w:r>
+      <w:r>
+        <w:rPr>
+          <w:rFonts w:ascii="Consolas" w:hAnsi="Consolas" w:cs="Consolas"/>
+          <w:color w:val="2E75B6"/>
+          <w:sz w:val="19"/>
+          <w:szCs w:val="19"/>
+        </w:rPr>
+        <w:t>"Environment"</w:t>
+      </w:r>
+      <w:r>
+        <w:rPr>
+          <w:rFonts w:ascii="Consolas" w:hAnsi="Consolas" w:cs="Consolas"/>
+          <w:color w:val="000000"/>
+          <w:sz w:val="19"/>
+          <w:szCs w:val="19"/>
+        </w:rPr>
+        <w:t xml:space="preserve">: </w:t>
+      </w:r>
+      <w:r>
+        <w:rPr>
+          <w:rFonts w:ascii="Consolas" w:hAnsi="Consolas" w:cs="Consolas"/>
+          <w:color w:val="A31515"/>
+          <w:sz w:val="19"/>
+          <w:szCs w:val="19"/>
+        </w:rPr>
+        <w:t>…</w:t>
+      </w:r>
+      <w:r>
+        <w:rPr>
+          <w:rFonts w:ascii="Consolas" w:hAnsi="Consolas" w:cs="Consolas"/>
+          <w:color w:val="000000"/>
+          <w:sz w:val="19"/>
+          <w:szCs w:val="19"/>
+        </w:rPr>
+        <w:t>,</w:t>
+      </w:r>
+    </w:p>
+    <w:p>
+      <w:pPr>
+        <w:autoSpaceDE w:val="0"/>
+        <w:autoSpaceDN w:val="0"/>
+        <w:adjustRightInd w:val="0"/>
+        <w:spacing w:after="0" w:line="240" w:lineRule="auto"/>
+        <w:rPr>
+          <w:rFonts w:ascii="Consolas" w:hAnsi="Consolas" w:cs="Consolas"/>
+          <w:color w:val="000000"/>
+          <w:sz w:val="19"/>
+          <w:szCs w:val="19"/>
+        </w:rPr>
+      </w:pPr>
+      <w:r>
+        <w:rPr>
+          <w:rFonts w:ascii="Consolas" w:hAnsi="Consolas" w:cs="Consolas"/>
+          <w:color w:val="000000"/>
+          <w:sz w:val="19"/>
+          <w:szCs w:val="19"/>
+        </w:rPr>
+        <w:t xml:space="preserve">  </w:t>
+      </w:r>
+      <w:r>
+        <w:rPr>
+          <w:rFonts w:ascii="Consolas" w:hAnsi="Consolas" w:cs="Consolas"/>
+          <w:color w:val="2E75B6"/>
+          <w:sz w:val="19"/>
+          <w:szCs w:val="19"/>
+        </w:rPr>
+        <w:t>"</w:t>
       </w:r>
       <w:proofErr w:type="spellStart"/>
       <w:r>
         <w:rPr>
-          <w:rFonts w:ascii="Courier New" w:hAnsi="Courier New" w:cs="Courier New"/>
-          <w:b/>
-          <w:bCs/>
-        </w:rPr>
-        <w:t>DtrId</w:t>
+          <w:rFonts w:ascii="Consolas" w:hAnsi="Consolas" w:cs="Consolas"/>
+          <w:color w:val="2E75B6"/>
+          <w:sz w:val="19"/>
+          <w:szCs w:val="19"/>
+        </w:rPr>
+        <w:t>CleanupOUJobEnabled</w:t>
       </w:r>
       <w:proofErr w:type="spellEnd"/>
       <w:r>
         <w:rPr>
-          <w:rFonts w:ascii="Courier New" w:hAnsi="Courier New" w:cs="Courier New"/>
-          <w:b/>
-          <w:bCs/>
-        </w:rPr>
-        <w:t>": "",</w:t>
-      </w:r>
-    </w:p>
-    <w:p>
-      <w:pPr>
-        <w:spacing w:after="40"/>
-        <w:rPr>
-          <w:rFonts w:ascii="Courier New" w:hAnsi="Courier New" w:cs="Courier New"/>
-        </w:rPr>
-      </w:pPr>
-      <w:r>
-        <w:rPr>
-          <w:rFonts w:ascii="Courier New" w:hAnsi="Courier New" w:cs="Courier New"/>
-        </w:rPr>
-        <w:t xml:space="preserve">      ....</w:t>
-      </w:r>
-    </w:p>
-    <w:p>
-      <w:pPr>
-        <w:spacing w:after="40"/>
-        <w:rPr>
-          <w:rFonts w:ascii="Courier New" w:hAnsi="Courier New" w:cs="Courier New"/>
-        </w:rPr>
-      </w:pPr>
-      <w:r>
-        <w:rPr>
-          <w:rFonts w:ascii="Courier New" w:hAnsi="Courier New" w:cs="Courier New"/>
-        </w:rPr>
-        <w:t xml:space="preserve">    }</w:t>
-      </w:r>
-      <w:r>
-        <w:rPr>
-          <w:rFonts w:ascii="Courier New" w:hAnsi="Courier New" w:cs="Courier New"/>
+          <w:rFonts w:ascii="Consolas" w:hAnsi="Consolas" w:cs="Consolas"/>
+          <w:color w:val="2E75B6"/>
+          <w:sz w:val="19"/>
+          <w:szCs w:val="19"/>
+        </w:rPr>
+        <w:t>"</w:t>
+      </w:r>
+      <w:r>
+        <w:rPr>
+          <w:rFonts w:ascii="Consolas" w:hAnsi="Consolas" w:cs="Consolas"/>
+          <w:color w:val="000000"/>
+          <w:sz w:val="19"/>
+          <w:szCs w:val="19"/>
+        </w:rPr>
+        <w:t xml:space="preserve">: </w:t>
+      </w:r>
+      <w:r>
+        <w:rPr>
+          <w:rFonts w:ascii="Consolas" w:hAnsi="Consolas" w:cs="Consolas"/>
+          <w:color w:val="A31515"/>
+          <w:sz w:val="19"/>
+          <w:szCs w:val="19"/>
+        </w:rPr>
+        <w:t>"</w:t>
+      </w:r>
+      <w:r>
+        <w:rPr>
+          <w:rFonts w:ascii="Consolas" w:hAnsi="Consolas" w:cs="Consolas"/>
+          <w:color w:val="A31515"/>
+          <w:sz w:val="19"/>
+          <w:szCs w:val="19"/>
+        </w:rPr>
+        <w:t>true</w:t>
+      </w:r>
+      <w:r>
+        <w:rPr>
+          <w:rFonts w:ascii="Consolas" w:hAnsi="Consolas" w:cs="Consolas"/>
+          <w:color w:val="A31515"/>
+          <w:sz w:val="19"/>
+          <w:szCs w:val="19"/>
+        </w:rPr>
+        <w:t>"</w:t>
+      </w:r>
+      <w:r>
+        <w:rPr>
+          <w:rFonts w:ascii="Consolas" w:hAnsi="Consolas" w:cs="Consolas"/>
+          <w:color w:val="000000"/>
+          <w:sz w:val="19"/>
+          <w:szCs w:val="19"/>
         </w:rPr>
         <w:t>,</w:t>
       </w:r>
     </w:p>
     <w:p>
       <w:pPr>
-        <w:spacing w:after="40"/>
-        <w:rPr>
-          <w:rFonts w:ascii="Courier New" w:hAnsi="Courier New" w:cs="Courier New"/>
-          <w:lang w:val="da-DK"/>
-        </w:rPr>
-      </w:pPr>
-      <w:r>
-        <w:rPr>
-          <w:rFonts w:ascii="Courier New" w:hAnsi="Courier New" w:cs="Courier New"/>
-        </w:rPr>
-        <w:t xml:space="preserve">    </w:t>
-      </w:r>
-      <w:r>
-        <w:rPr>
-          <w:rFonts w:ascii="Courier New" w:hAnsi="Courier New" w:cs="Courier New"/>
-          <w:lang w:val="da-DK"/>
-        </w:rPr>
-        <w:t>....</w:t>
-      </w:r>
-    </w:p>
-    <w:p>
-      <w:pPr>
-        <w:spacing w:after="40"/>
-        <w:rPr>
-          <w:rFonts w:ascii="Courier New" w:hAnsi="Courier New" w:cs="Courier New"/>
-          <w:lang w:val="da-DK"/>
-        </w:rPr>
-      </w:pPr>
-      <w:r>
-        <w:rPr>
-          <w:rFonts w:ascii="Courier New" w:hAnsi="Courier New" w:cs="Courier New"/>
-          <w:lang w:val="da-DK"/>
-        </w:rPr>
-        <w:t xml:space="preserve">  }</w:t>
-      </w:r>
-    </w:p>
-    <w:p>
-      <w:pPr>
-        <w:rPr>
-          <w:lang w:val="da-DK"/>
-        </w:rPr>
-      </w:pPr>
+        <w:autoSpaceDE w:val="0"/>
+        <w:autoSpaceDN w:val="0"/>
+        <w:adjustRightInd w:val="0"/>
+        <w:spacing w:after="0" w:line="240" w:lineRule="auto"/>
+        <w:rPr>
+          <w:rFonts w:ascii="Consolas" w:hAnsi="Consolas" w:cs="Consolas"/>
+          <w:color w:val="000000"/>
+          <w:sz w:val="19"/>
+          <w:szCs w:val="19"/>
+          <w:lang w:val="da-DK"/>
+        </w:rPr>
+      </w:pPr>
+      <w:r>
+        <w:rPr>
+          <w:rFonts w:ascii="Consolas" w:hAnsi="Consolas" w:cs="Consolas"/>
+          <w:color w:val="000000"/>
+          <w:sz w:val="19"/>
+          <w:szCs w:val="19"/>
+        </w:rPr>
+        <w:t xml:space="preserve">  </w:t>
+      </w:r>
+      <w:r>
+        <w:rPr>
+          <w:rFonts w:ascii="Consolas" w:hAnsi="Consolas" w:cs="Consolas"/>
+          <w:color w:val="2E75B6"/>
+          <w:sz w:val="19"/>
+          <w:szCs w:val="19"/>
+        </w:rPr>
+        <w:t>"</w:t>
+      </w:r>
+      <w:proofErr w:type="spellStart"/>
+      <w:r>
+        <w:rPr>
+          <w:rFonts w:ascii="Consolas" w:hAnsi="Consolas" w:cs="Consolas"/>
+          <w:color w:val="2E75B6"/>
+          <w:sz w:val="19"/>
+          <w:szCs w:val="19"/>
+        </w:rPr>
+        <w:t>CleanupOUJobCron</w:t>
+      </w:r>
+      <w:proofErr w:type="spellEnd"/>
+      <w:r>
+        <w:rPr>
+          <w:rFonts w:ascii="Consolas" w:hAnsi="Consolas" w:cs="Consolas"/>
+          <w:color w:val="2E75B6"/>
+          <w:sz w:val="19"/>
+          <w:szCs w:val="19"/>
+        </w:rPr>
+        <w:t>"</w:t>
+      </w:r>
+      <w:r>
+        <w:rPr>
+          <w:rFonts w:ascii="Consolas" w:hAnsi="Consolas" w:cs="Consolas"/>
+          <w:color w:val="000000"/>
+          <w:sz w:val="19"/>
+          <w:szCs w:val="19"/>
+        </w:rPr>
+        <w:t xml:space="preserve">: </w:t>
+      </w:r>
+      <w:r>
+        <w:rPr>
+          <w:rFonts w:ascii="Consolas" w:hAnsi="Consolas" w:cs="Consolas"/>
+          <w:color w:val="A31515"/>
+          <w:sz w:val="19"/>
+          <w:szCs w:val="19"/>
+        </w:rPr>
+        <w:t xml:space="preserve">"0 30 </w:t>
+      </w:r>
+      <w:proofErr w:type="gramStart"/>
+      <w:r>
+        <w:rPr>
+          <w:rFonts w:ascii="Consolas" w:hAnsi="Consolas" w:cs="Consolas"/>
+          <w:color w:val="A31515"/>
+          <w:sz w:val="19"/>
+          <w:szCs w:val="19"/>
+        </w:rPr>
+        <w:t>3 ?</w:t>
+      </w:r>
+      <w:proofErr w:type="gramEnd"/>
+      <w:r>
+        <w:rPr>
+          <w:rFonts w:ascii="Consolas" w:hAnsi="Consolas" w:cs="Consolas"/>
+          <w:color w:val="A31515"/>
+          <w:sz w:val="19"/>
+          <w:szCs w:val="19"/>
+        </w:rPr>
+        <w:t xml:space="preserve"> </w:t>
+      </w:r>
+      <w:r>
+        <w:rPr>
+          <w:rFonts w:ascii="Consolas" w:hAnsi="Consolas" w:cs="Consolas"/>
+          <w:color w:val="A31515"/>
+          <w:sz w:val="19"/>
+          <w:szCs w:val="19"/>
+          <w:lang w:val="da-DK"/>
+        </w:rPr>
+        <w:t>* SAT"</w:t>
+      </w:r>
+      <w:r>
+        <w:rPr>
+          <w:rFonts w:ascii="Consolas" w:hAnsi="Consolas" w:cs="Consolas"/>
+          <w:color w:val="000000"/>
+          <w:sz w:val="19"/>
+          <w:szCs w:val="19"/>
+          <w:lang w:val="da-DK"/>
+        </w:rPr>
+        <w:t>,</w:t>
+      </w:r>
+    </w:p>
+    <w:p>
+      <w:pPr>
+        <w:rPr>
+          <w:lang w:val="da-DK"/>
+        </w:rPr>
+      </w:pPr>
+    </w:p>
+    <w:p>
+      <w:pPr>
+        <w:rPr>
+          <w:lang w:val="da-DK"/>
+        </w:rPr>
+      </w:pPr>
+      <w:r>
+        <w:rPr>
+          <w:lang w:val="da-DK"/>
+        </w:rPr>
+        <w:t>Dette slår oprydningsjobbet til, og sikrer det afvikles hver lørdag morgen kl 03:30.</w:t>
+      </w:r>
     </w:p>
     <w:sectPr>
       <w:headerReference w:type="default" r:id="rId10"/>
@@ -3754,7 +4548,7 @@
 </file>
 
 <file path=word/endnotes.xml><?xml version="1.0" encoding="utf-8"?>
-<w:endnotes xmlns:wpc="http://schemas.microsoft.com/office/word/2010/wordprocessingCanvas" xmlns:cx="http://schemas.microsoft.com/office/drawing/2014/chartex" xmlns:cx1="http://schemas.microsoft.com/office/drawing/2015/9/8/chartex" xmlns:cx2="http://schemas.microsoft.com/office/drawing/2015/10/21/chartex" xmlns:cx3="http://schemas.microsoft.com/office/drawing/2016/5/9/chartex" xmlns:cx4="http://schemas.microsoft.com/office/drawing/2016/5/10/chartex" xmlns:cx5="http://schemas.microsoft.com/office/drawing/2016/5/11/chartex" xmlns:cx6="http://schemas.microsoft.com/office/drawing/2016/5/12/chartex" xmlns:cx7="http://schemas.microsoft.com/office/drawing/2016/5/13/chartex" xmlns:cx8="http://schemas.microsoft.com/office/drawing/2016/5/14/chartex" xmlns:mc="http://schemas.openxmlformats.org/markup-compatibility/2006" xmlns:aink="http://schemas.microsoft.com/office/drawing/2016/ink" xmlns:am3d="http://schemas.microsoft.com/office/drawing/2017/model3d" xmlns:o="urn:schemas-microsoft-com:office:office" xmlns:r="http://schemas.openxmlformats.org/officeDocument/2006/relationships" xmlns:m="http://schemas.openxmlformats.org/officeDocument/2006/math" xmlns:v="urn:schemas-microsoft-com:vml" xmlns:wp14="http://schemas.microsoft.com/office/word/2010/wordprocessingDrawing" xmlns:wp="http://schemas.openxmlformats.org/drawingml/2006/wordprocessingDrawing" xmlns:w10="urn:schemas-microsoft-com:office:word" xmlns:w="http://schemas.openxmlformats.org/wordprocessingml/2006/main" xmlns:w14="http://schemas.microsoft.com/office/word/2010/wordml" xmlns:w15="http://schemas.microsoft.com/office/word/2012/wordml" xmlns:w16cex="http://schemas.microsoft.com/office/word/2018/wordml/cex" xmlns:w16cid="http://schemas.microsoft.com/office/word/2016/wordml/cid" xmlns:w16="http://schemas.microsoft.com/office/word/2018/wordml" xmlns:w16se="http://schemas.microsoft.com/office/word/2015/wordml/symex" xmlns:wpg="http://schemas.microsoft.com/office/word/2010/wordprocessingGroup" xmlns:wpi="http://schemas.microsoft.com/office/word/2010/wordprocessingInk" xmlns:wne="http://schemas.microsoft.com/office/word/2006/wordml" xmlns:wps="http://schemas.microsoft.com/office/word/2010/wordprocessingShape" mc:Ignorable="w14 w15 w16se w16cid w16 w16cex wp14">
+<w:endnotes xmlns:wpc="http://schemas.microsoft.com/office/word/2010/wordprocessingCanvas" xmlns:cx="http://schemas.microsoft.com/office/drawing/2014/chartex" xmlns:cx1="http://schemas.microsoft.com/office/drawing/2015/9/8/chartex" xmlns:cx2="http://schemas.microsoft.com/office/drawing/2015/10/21/chartex" xmlns:cx3="http://schemas.microsoft.com/office/drawing/2016/5/9/chartex" xmlns:cx4="http://schemas.microsoft.com/office/drawing/2016/5/10/chartex" xmlns:cx5="http://schemas.microsoft.com/office/drawing/2016/5/11/chartex" xmlns:cx6="http://schemas.microsoft.com/office/drawing/2016/5/12/chartex" xmlns:cx7="http://schemas.microsoft.com/office/drawing/2016/5/13/chartex" xmlns:cx8="http://schemas.microsoft.com/office/drawing/2016/5/14/chartex" xmlns:mc="http://schemas.openxmlformats.org/markup-compatibility/2006" xmlns:aink="http://schemas.microsoft.com/office/drawing/2016/ink" xmlns:am3d="http://schemas.microsoft.com/office/drawing/2017/model3d" xmlns:o="urn:schemas-microsoft-com:office:office" xmlns:r="http://schemas.openxmlformats.org/officeDocument/2006/relationships" xmlns:m="http://schemas.openxmlformats.org/officeDocument/2006/math" xmlns:v="urn:schemas-microsoft-com:vml" xmlns:wp14="http://schemas.microsoft.com/office/word/2010/wordprocessingDrawing" xmlns:wp="http://schemas.openxmlformats.org/drawingml/2006/wordprocessingDrawing" xmlns:w10="urn:schemas-microsoft-com:office:word" xmlns:w="http://schemas.openxmlformats.org/wordprocessingml/2006/main" xmlns:w14="http://schemas.microsoft.com/office/word/2010/wordml" xmlns:w15="http://schemas.microsoft.com/office/word/2012/wordml" xmlns:w16cex="http://schemas.microsoft.com/office/word/2018/wordml/cex" xmlns:w16cid="http://schemas.microsoft.com/office/word/2016/wordml/cid" xmlns:w16="http://schemas.microsoft.com/office/word/2018/wordml" xmlns:w16sdtdh="http://schemas.microsoft.com/office/word/2020/wordml/sdtdatahash" xmlns:w16se="http://schemas.microsoft.com/office/word/2015/wordml/symex" xmlns:wpg="http://schemas.microsoft.com/office/word/2010/wordprocessingGroup" xmlns:wpi="http://schemas.microsoft.com/office/word/2010/wordprocessingInk" xmlns:wne="http://schemas.microsoft.com/office/word/2006/wordml" xmlns:wps="http://schemas.microsoft.com/office/word/2010/wordprocessingShape" mc:Ignorable="w14 w15 w16se w16cid w16 w16cex w16sdtdh wp14">
   <w:endnote w:type="separator" w:id="-1">
     <w:p>
       <w:pPr>
@@ -3779,7 +4573,7 @@
 </file>
 
 <file path=word/footer1.xml><?xml version="1.0" encoding="utf-8"?>
-<w:ftr xmlns:wpc="http://schemas.microsoft.com/office/word/2010/wordprocessingCanvas" xmlns:cx="http://schemas.microsoft.com/office/drawing/2014/chartex" xmlns:cx1="http://schemas.microsoft.com/office/drawing/2015/9/8/chartex" xmlns:cx2="http://schemas.microsoft.com/office/drawing/2015/10/21/chartex" xmlns:cx3="http://schemas.microsoft.com/office/drawing/2016/5/9/chartex" xmlns:cx4="http://schemas.microsoft.com/office/drawing/2016/5/10/chartex" xmlns:cx5="http://schemas.microsoft.com/office/drawing/2016/5/11/chartex" xmlns:cx6="http://schemas.microsoft.com/office/drawing/2016/5/12/chartex" xmlns:cx7="http://schemas.microsoft.com/office/drawing/2016/5/13/chartex" xmlns:cx8="http://schemas.microsoft.com/office/drawing/2016/5/14/chartex" xmlns:mc="http://schemas.openxmlformats.org/markup-compatibility/2006" xmlns:aink="http://schemas.microsoft.com/office/drawing/2016/ink" xmlns:am3d="http://schemas.microsoft.com/office/drawing/2017/model3d" xmlns:o="urn:schemas-microsoft-com:office:office" xmlns:r="http://schemas.openxmlformats.org/officeDocument/2006/relationships" xmlns:m="http://schemas.openxmlformats.org/officeDocument/2006/math" xmlns:v="urn:schemas-microsoft-com:vml" xmlns:wp14="http://schemas.microsoft.com/office/word/2010/wordprocessingDrawing" xmlns:wp="http://schemas.openxmlformats.org/drawingml/2006/wordprocessingDrawing" xmlns:w10="urn:schemas-microsoft-com:office:word" xmlns:w="http://schemas.openxmlformats.org/wordprocessingml/2006/main" xmlns:w14="http://schemas.microsoft.com/office/word/2010/wordml" xmlns:w15="http://schemas.microsoft.com/office/word/2012/wordml" xmlns:w16cex="http://schemas.microsoft.com/office/word/2018/wordml/cex" xmlns:w16cid="http://schemas.microsoft.com/office/word/2016/wordml/cid" xmlns:w16="http://schemas.microsoft.com/office/word/2018/wordml" xmlns:w16se="http://schemas.microsoft.com/office/word/2015/wordml/symex" xmlns:wpg="http://schemas.microsoft.com/office/word/2010/wordprocessingGroup" xmlns:wpi="http://schemas.microsoft.com/office/word/2010/wordprocessingInk" xmlns:wne="http://schemas.microsoft.com/office/word/2006/wordml" xmlns:wps="http://schemas.microsoft.com/office/word/2010/wordprocessingShape" mc:Ignorable="w14 w15 w16se w16cid w16 w16cex wp14">
+<w:ftr xmlns:wpc="http://schemas.microsoft.com/office/word/2010/wordprocessingCanvas" xmlns:cx="http://schemas.microsoft.com/office/drawing/2014/chartex" xmlns:cx1="http://schemas.microsoft.com/office/drawing/2015/9/8/chartex" xmlns:cx2="http://schemas.microsoft.com/office/drawing/2015/10/21/chartex" xmlns:cx3="http://schemas.microsoft.com/office/drawing/2016/5/9/chartex" xmlns:cx4="http://schemas.microsoft.com/office/drawing/2016/5/10/chartex" xmlns:cx5="http://schemas.microsoft.com/office/drawing/2016/5/11/chartex" xmlns:cx6="http://schemas.microsoft.com/office/drawing/2016/5/12/chartex" xmlns:cx7="http://schemas.microsoft.com/office/drawing/2016/5/13/chartex" xmlns:cx8="http://schemas.microsoft.com/office/drawing/2016/5/14/chartex" xmlns:mc="http://schemas.openxmlformats.org/markup-compatibility/2006" xmlns:aink="http://schemas.microsoft.com/office/drawing/2016/ink" xmlns:am3d="http://schemas.microsoft.com/office/drawing/2017/model3d" xmlns:o="urn:schemas-microsoft-com:office:office" xmlns:r="http://schemas.openxmlformats.org/officeDocument/2006/relationships" xmlns:m="http://schemas.openxmlformats.org/officeDocument/2006/math" xmlns:v="urn:schemas-microsoft-com:vml" xmlns:wp14="http://schemas.microsoft.com/office/word/2010/wordprocessingDrawing" xmlns:wp="http://schemas.openxmlformats.org/drawingml/2006/wordprocessingDrawing" xmlns:w10="urn:schemas-microsoft-com:office:word" xmlns:w="http://schemas.openxmlformats.org/wordprocessingml/2006/main" xmlns:w14="http://schemas.microsoft.com/office/word/2010/wordml" xmlns:w15="http://schemas.microsoft.com/office/word/2012/wordml" xmlns:w16cex="http://schemas.microsoft.com/office/word/2018/wordml/cex" xmlns:w16cid="http://schemas.microsoft.com/office/word/2016/wordml/cid" xmlns:w16="http://schemas.microsoft.com/office/word/2018/wordml" xmlns:w16sdtdh="http://schemas.microsoft.com/office/word/2020/wordml/sdtdatahash" xmlns:w16se="http://schemas.microsoft.com/office/word/2015/wordml/symex" xmlns:wpg="http://schemas.microsoft.com/office/word/2010/wordprocessingGroup" xmlns:wpi="http://schemas.microsoft.com/office/word/2010/wordprocessingInk" xmlns:wne="http://schemas.microsoft.com/office/word/2006/wordml" xmlns:wps="http://schemas.microsoft.com/office/word/2010/wordprocessingShape" mc:Ignorable="w14 w15 w16se w16cid w16 w16cex w16sdtdh wp14">
   <w:sdt>
     <w:sdtPr>
       <w:rPr>
@@ -3968,7 +4762,7 @@
 </file>
 
 <file path=word/footnotes.xml><?xml version="1.0" encoding="utf-8"?>
-<w:footnotes xmlns:wpc="http://schemas.microsoft.com/office/word/2010/wordprocessingCanvas" xmlns:cx="http://schemas.microsoft.com/office/drawing/2014/chartex" xmlns:cx1="http://schemas.microsoft.com/office/drawing/2015/9/8/chartex" xmlns:cx2="http://schemas.microsoft.com/office/drawing/2015/10/21/chartex" xmlns:cx3="http://schemas.microsoft.com/office/drawing/2016/5/9/chartex" xmlns:cx4="http://schemas.microsoft.com/office/drawing/2016/5/10/chartex" xmlns:cx5="http://schemas.microsoft.com/office/drawing/2016/5/11/chartex" xmlns:cx6="http://schemas.microsoft.com/office/drawing/2016/5/12/chartex" xmlns:cx7="http://schemas.microsoft.com/office/drawing/2016/5/13/chartex" xmlns:cx8="http://schemas.microsoft.com/office/drawing/2016/5/14/chartex" xmlns:mc="http://schemas.openxmlformats.org/markup-compatibility/2006" xmlns:aink="http://schemas.microsoft.com/office/drawing/2016/ink" xmlns:am3d="http://schemas.microsoft.com/office/drawing/2017/model3d" xmlns:o="urn:schemas-microsoft-com:office:office" xmlns:r="http://schemas.openxmlformats.org/officeDocument/2006/relationships" xmlns:m="http://schemas.openxmlformats.org/officeDocument/2006/math" xmlns:v="urn:schemas-microsoft-com:vml" xmlns:wp14="http://schemas.microsoft.com/office/word/2010/wordprocessingDrawing" xmlns:wp="http://schemas.openxmlformats.org/drawingml/2006/wordprocessingDrawing" xmlns:w10="urn:schemas-microsoft-com:office:word" xmlns:w="http://schemas.openxmlformats.org/wordprocessingml/2006/main" xmlns:w14="http://schemas.microsoft.com/office/word/2010/wordml" xmlns:w15="http://schemas.microsoft.com/office/word/2012/wordml" xmlns:w16cex="http://schemas.microsoft.com/office/word/2018/wordml/cex" xmlns:w16cid="http://schemas.microsoft.com/office/word/2016/wordml/cid" xmlns:w16="http://schemas.microsoft.com/office/word/2018/wordml" xmlns:w16se="http://schemas.microsoft.com/office/word/2015/wordml/symex" xmlns:wpg="http://schemas.microsoft.com/office/word/2010/wordprocessingGroup" xmlns:wpi="http://schemas.microsoft.com/office/word/2010/wordprocessingInk" xmlns:wne="http://schemas.microsoft.com/office/word/2006/wordml" xmlns:wps="http://schemas.microsoft.com/office/word/2010/wordprocessingShape" mc:Ignorable="w14 w15 w16se w16cid w16 w16cex wp14">
+<w:footnotes xmlns:wpc="http://schemas.microsoft.com/office/word/2010/wordprocessingCanvas" xmlns:cx="http://schemas.microsoft.com/office/drawing/2014/chartex" xmlns:cx1="http://schemas.microsoft.com/office/drawing/2015/9/8/chartex" xmlns:cx2="http://schemas.microsoft.com/office/drawing/2015/10/21/chartex" xmlns:cx3="http://schemas.microsoft.com/office/drawing/2016/5/9/chartex" xmlns:cx4="http://schemas.microsoft.com/office/drawing/2016/5/10/chartex" xmlns:cx5="http://schemas.microsoft.com/office/drawing/2016/5/11/chartex" xmlns:cx6="http://schemas.microsoft.com/office/drawing/2016/5/12/chartex" xmlns:cx7="http://schemas.microsoft.com/office/drawing/2016/5/13/chartex" xmlns:cx8="http://schemas.microsoft.com/office/drawing/2016/5/14/chartex" xmlns:mc="http://schemas.openxmlformats.org/markup-compatibility/2006" xmlns:aink="http://schemas.microsoft.com/office/drawing/2016/ink" xmlns:am3d="http://schemas.microsoft.com/office/drawing/2017/model3d" xmlns:o="urn:schemas-microsoft-com:office:office" xmlns:r="http://schemas.openxmlformats.org/officeDocument/2006/relationships" xmlns:m="http://schemas.openxmlformats.org/officeDocument/2006/math" xmlns:v="urn:schemas-microsoft-com:vml" xmlns:wp14="http://schemas.microsoft.com/office/word/2010/wordprocessingDrawing" xmlns:wp="http://schemas.openxmlformats.org/drawingml/2006/wordprocessingDrawing" xmlns:w10="urn:schemas-microsoft-com:office:word" xmlns:w="http://schemas.openxmlformats.org/wordprocessingml/2006/main" xmlns:w14="http://schemas.microsoft.com/office/word/2010/wordml" xmlns:w15="http://schemas.microsoft.com/office/word/2012/wordml" xmlns:w16cex="http://schemas.microsoft.com/office/word/2018/wordml/cex" xmlns:w16cid="http://schemas.microsoft.com/office/word/2016/wordml/cid" xmlns:w16="http://schemas.microsoft.com/office/word/2018/wordml" xmlns:w16sdtdh="http://schemas.microsoft.com/office/word/2020/wordml/sdtdatahash" xmlns:w16se="http://schemas.microsoft.com/office/word/2015/wordml/symex" xmlns:wpg="http://schemas.microsoft.com/office/word/2010/wordprocessingGroup" xmlns:wpi="http://schemas.microsoft.com/office/word/2010/wordprocessingInk" xmlns:wne="http://schemas.microsoft.com/office/word/2006/wordml" xmlns:wps="http://schemas.microsoft.com/office/word/2010/wordprocessingShape" mc:Ignorable="w14 w15 w16se w16cid w16 w16cex w16sdtdh wp14">
   <w:footnote w:type="separator" w:id="-1">
     <w:p>
       <w:pPr>
@@ -3993,7 +4787,7 @@
 </file>
 
 <file path=word/header1.xml><?xml version="1.0" encoding="utf-8"?>
-<w:hdr xmlns:wpc="http://schemas.microsoft.com/office/word/2010/wordprocessingCanvas" xmlns:cx="http://schemas.microsoft.com/office/drawing/2014/chartex" xmlns:cx1="http://schemas.microsoft.com/office/drawing/2015/9/8/chartex" xmlns:cx2="http://schemas.microsoft.com/office/drawing/2015/10/21/chartex" xmlns:cx3="http://schemas.microsoft.com/office/drawing/2016/5/9/chartex" xmlns:cx4="http://schemas.microsoft.com/office/drawing/2016/5/10/chartex" xmlns:cx5="http://schemas.microsoft.com/office/drawing/2016/5/11/chartex" xmlns:cx6="http://schemas.microsoft.com/office/drawing/2016/5/12/chartex" xmlns:cx7="http://schemas.microsoft.com/office/drawing/2016/5/13/chartex" xmlns:cx8="http://schemas.microsoft.com/office/drawing/2016/5/14/chartex" xmlns:mc="http://schemas.openxmlformats.org/markup-compatibility/2006" xmlns:aink="http://schemas.microsoft.com/office/drawing/2016/ink" xmlns:am3d="http://schemas.microsoft.com/office/drawing/2017/model3d" xmlns:o="urn:schemas-microsoft-com:office:office" xmlns:r="http://schemas.openxmlformats.org/officeDocument/2006/relationships" xmlns:m="http://schemas.openxmlformats.org/officeDocument/2006/math" xmlns:v="urn:schemas-microsoft-com:vml" xmlns:wp14="http://schemas.microsoft.com/office/word/2010/wordprocessingDrawing" xmlns:wp="http://schemas.openxmlformats.org/drawingml/2006/wordprocessingDrawing" xmlns:w10="urn:schemas-microsoft-com:office:word" xmlns:w="http://schemas.openxmlformats.org/wordprocessingml/2006/main" xmlns:w14="http://schemas.microsoft.com/office/word/2010/wordml" xmlns:w15="http://schemas.microsoft.com/office/word/2012/wordml" xmlns:w16cex="http://schemas.microsoft.com/office/word/2018/wordml/cex" xmlns:w16cid="http://schemas.microsoft.com/office/word/2016/wordml/cid" xmlns:w16="http://schemas.microsoft.com/office/word/2018/wordml" xmlns:w16se="http://schemas.microsoft.com/office/word/2015/wordml/symex" xmlns:wpg="http://schemas.microsoft.com/office/word/2010/wordprocessingGroup" xmlns:wpi="http://schemas.microsoft.com/office/word/2010/wordprocessingInk" xmlns:wne="http://schemas.microsoft.com/office/word/2006/wordml" xmlns:wps="http://schemas.microsoft.com/office/word/2010/wordprocessingShape" mc:Ignorable="w14 w15 w16se w16cid w16 w16cex wp14">
+<w:hdr xmlns:wpc="http://schemas.microsoft.com/office/word/2010/wordprocessingCanvas" xmlns:cx="http://schemas.microsoft.com/office/drawing/2014/chartex" xmlns:cx1="http://schemas.microsoft.com/office/drawing/2015/9/8/chartex" xmlns:cx2="http://schemas.microsoft.com/office/drawing/2015/10/21/chartex" xmlns:cx3="http://schemas.microsoft.com/office/drawing/2016/5/9/chartex" xmlns:cx4="http://schemas.microsoft.com/office/drawing/2016/5/10/chartex" xmlns:cx5="http://schemas.microsoft.com/office/drawing/2016/5/11/chartex" xmlns:cx6="http://schemas.microsoft.com/office/drawing/2016/5/12/chartex" xmlns:cx7="http://schemas.microsoft.com/office/drawing/2016/5/13/chartex" xmlns:cx8="http://schemas.microsoft.com/office/drawing/2016/5/14/chartex" xmlns:mc="http://schemas.openxmlformats.org/markup-compatibility/2006" xmlns:aink="http://schemas.microsoft.com/office/drawing/2016/ink" xmlns:am3d="http://schemas.microsoft.com/office/drawing/2017/model3d" xmlns:o="urn:schemas-microsoft-com:office:office" xmlns:r="http://schemas.openxmlformats.org/officeDocument/2006/relationships" xmlns:m="http://schemas.openxmlformats.org/officeDocument/2006/math" xmlns:v="urn:schemas-microsoft-com:vml" xmlns:wp14="http://schemas.microsoft.com/office/word/2010/wordprocessingDrawing" xmlns:wp="http://schemas.openxmlformats.org/drawingml/2006/wordprocessingDrawing" xmlns:w10="urn:schemas-microsoft-com:office:word" xmlns:w="http://schemas.openxmlformats.org/wordprocessingml/2006/main" xmlns:w14="http://schemas.microsoft.com/office/word/2010/wordml" xmlns:w15="http://schemas.microsoft.com/office/word/2012/wordml" xmlns:w16cex="http://schemas.microsoft.com/office/word/2018/wordml/cex" xmlns:w16cid="http://schemas.microsoft.com/office/word/2016/wordml/cid" xmlns:w16="http://schemas.microsoft.com/office/word/2018/wordml" xmlns:w16sdtdh="http://schemas.microsoft.com/office/word/2020/wordml/sdtdatahash" xmlns:w16se="http://schemas.microsoft.com/office/word/2015/wordml/symex" xmlns:wpg="http://schemas.microsoft.com/office/word/2010/wordprocessingGroup" xmlns:wpi="http://schemas.microsoft.com/office/word/2010/wordprocessingInk" xmlns:wne="http://schemas.microsoft.com/office/word/2006/wordml" xmlns:wps="http://schemas.microsoft.com/office/word/2010/wordprocessingShape" mc:Ignorable="w14 w15 w16se w16cid w16 w16cex w16sdtdh wp14">
   <w:p>
     <w:pPr>
       <w:pStyle w:val="Header"/>
@@ -4051,7 +4845,7 @@
 </file>
 
 <file path=word/numbering.xml><?xml version="1.0" encoding="utf-8"?>
-<w:numbering xmlns:wpc="http://schemas.microsoft.com/office/word/2010/wordprocessingCanvas" xmlns:cx="http://schemas.microsoft.com/office/drawing/2014/chartex" xmlns:cx1="http://schemas.microsoft.com/office/drawing/2015/9/8/chartex" xmlns:cx2="http://schemas.microsoft.com/office/drawing/2015/10/21/chartex" xmlns:cx3="http://schemas.microsoft.com/office/drawing/2016/5/9/chartex" xmlns:cx4="http://schemas.microsoft.com/office/drawing/2016/5/10/chartex" xmlns:cx5="http://schemas.microsoft.com/office/drawing/2016/5/11/chartex" xmlns:cx6="http://schemas.microsoft.com/office/drawing/2016/5/12/chartex" xmlns:cx7="http://schemas.microsoft.com/office/drawing/2016/5/13/chartex" xmlns:cx8="http://schemas.microsoft.com/office/drawing/2016/5/14/chartex" xmlns:mc="http://schemas.openxmlformats.org/markup-compatibility/2006" xmlns:aink="http://schemas.microsoft.com/office/drawing/2016/ink" xmlns:am3d="http://schemas.microsoft.com/office/drawing/2017/model3d" xmlns:o="urn:schemas-microsoft-com:office:office" xmlns:r="http://schemas.openxmlformats.org/officeDocument/2006/relationships" xmlns:m="http://schemas.openxmlformats.org/officeDocument/2006/math" xmlns:v="urn:schemas-microsoft-com:vml" xmlns:wp14="http://schemas.microsoft.com/office/word/2010/wordprocessingDrawing" xmlns:wp="http://schemas.openxmlformats.org/drawingml/2006/wordprocessingDrawing" xmlns:w10="urn:schemas-microsoft-com:office:word" xmlns:w="http://schemas.openxmlformats.org/wordprocessingml/2006/main" xmlns:w14="http://schemas.microsoft.com/office/word/2010/wordml" xmlns:w15="http://schemas.microsoft.com/office/word/2012/wordml" xmlns:w16cex="http://schemas.microsoft.com/office/word/2018/wordml/cex" xmlns:w16cid="http://schemas.microsoft.com/office/word/2016/wordml/cid" xmlns:w16="http://schemas.microsoft.com/office/word/2018/wordml" xmlns:w16se="http://schemas.microsoft.com/office/word/2015/wordml/symex" xmlns:wpg="http://schemas.microsoft.com/office/word/2010/wordprocessingGroup" xmlns:wpi="http://schemas.microsoft.com/office/word/2010/wordprocessingInk" xmlns:wne="http://schemas.microsoft.com/office/word/2006/wordml" xmlns:wps="http://schemas.microsoft.com/office/word/2010/wordprocessingShape" mc:Ignorable="w14 w15 w16se w16cid w16 w16cex wp14">
+<w:numbering xmlns:wpc="http://schemas.microsoft.com/office/word/2010/wordprocessingCanvas" xmlns:cx="http://schemas.microsoft.com/office/drawing/2014/chartex" xmlns:cx1="http://schemas.microsoft.com/office/drawing/2015/9/8/chartex" xmlns:cx2="http://schemas.microsoft.com/office/drawing/2015/10/21/chartex" xmlns:cx3="http://schemas.microsoft.com/office/drawing/2016/5/9/chartex" xmlns:cx4="http://schemas.microsoft.com/office/drawing/2016/5/10/chartex" xmlns:cx5="http://schemas.microsoft.com/office/drawing/2016/5/11/chartex" xmlns:cx6="http://schemas.microsoft.com/office/drawing/2016/5/12/chartex" xmlns:cx7="http://schemas.microsoft.com/office/drawing/2016/5/13/chartex" xmlns:cx8="http://schemas.microsoft.com/office/drawing/2016/5/14/chartex" xmlns:mc="http://schemas.openxmlformats.org/markup-compatibility/2006" xmlns:aink="http://schemas.microsoft.com/office/drawing/2016/ink" xmlns:am3d="http://schemas.microsoft.com/office/drawing/2017/model3d" xmlns:o="urn:schemas-microsoft-com:office:office" xmlns:r="http://schemas.openxmlformats.org/officeDocument/2006/relationships" xmlns:m="http://schemas.openxmlformats.org/officeDocument/2006/math" xmlns:v="urn:schemas-microsoft-com:vml" xmlns:wp14="http://schemas.microsoft.com/office/word/2010/wordprocessingDrawing" xmlns:wp="http://schemas.openxmlformats.org/drawingml/2006/wordprocessingDrawing" xmlns:w10="urn:schemas-microsoft-com:office:word" xmlns:w="http://schemas.openxmlformats.org/wordprocessingml/2006/main" xmlns:w14="http://schemas.microsoft.com/office/word/2010/wordml" xmlns:w15="http://schemas.microsoft.com/office/word/2012/wordml" xmlns:w16cex="http://schemas.microsoft.com/office/word/2018/wordml/cex" xmlns:w16cid="http://schemas.microsoft.com/office/word/2016/wordml/cid" xmlns:w16="http://schemas.microsoft.com/office/word/2018/wordml" xmlns:w16sdtdh="http://schemas.microsoft.com/office/word/2020/wordml/sdtdatahash" xmlns:w16se="http://schemas.microsoft.com/office/word/2015/wordml/symex" xmlns:wpg="http://schemas.microsoft.com/office/word/2010/wordprocessingGroup" xmlns:wpi="http://schemas.microsoft.com/office/word/2010/wordprocessingInk" xmlns:wne="http://schemas.microsoft.com/office/word/2006/wordml" xmlns:wps="http://schemas.microsoft.com/office/word/2010/wordprocessingShape" mc:Ignorable="w14 w15 w16se w16cid w16 w16cex w16sdtdh wp14">
   <w:abstractNum w:abstractNumId="0" w15:restartNumberingAfterBreak="0">
     <w:nsid w:val="15407D50"/>
     <w:multiLevelType w:val="hybridMultilevel"/>
@@ -4991,7 +5785,7 @@
 </file>
 
 <file path=word/styles.xml><?xml version="1.0" encoding="utf-8"?>
-<w:styles xmlns:mc="http://schemas.openxmlformats.org/markup-compatibility/2006" xmlns:r="http://schemas.openxmlformats.org/officeDocument/2006/relationships" xmlns:w="http://schemas.openxmlformats.org/wordprocessingml/2006/main" xmlns:w14="http://schemas.microsoft.com/office/word/2010/wordml" xmlns:w15="http://schemas.microsoft.com/office/word/2012/wordml" xmlns:w16cex="http://schemas.microsoft.com/office/word/2018/wordml/cex" xmlns:w16cid="http://schemas.microsoft.com/office/word/2016/wordml/cid" xmlns:w16="http://schemas.microsoft.com/office/word/2018/wordml" xmlns:w16se="http://schemas.microsoft.com/office/word/2015/wordml/symex" mc:Ignorable="w14 w15 w16se w16cid w16 w16cex">
+<w:styles xmlns:mc="http://schemas.openxmlformats.org/markup-compatibility/2006" xmlns:r="http://schemas.openxmlformats.org/officeDocument/2006/relationships" xmlns:w="http://schemas.openxmlformats.org/wordprocessingml/2006/main" xmlns:w14="http://schemas.microsoft.com/office/word/2010/wordml" xmlns:w15="http://schemas.microsoft.com/office/word/2012/wordml" xmlns:w16cex="http://schemas.microsoft.com/office/word/2018/wordml/cex" xmlns:w16cid="http://schemas.microsoft.com/office/word/2016/wordml/cid" xmlns:w16="http://schemas.microsoft.com/office/word/2018/wordml" xmlns:w16sdtdh="http://schemas.microsoft.com/office/word/2020/wordml/sdtdatahash" xmlns:w16se="http://schemas.microsoft.com/office/word/2015/wordml/symex" mc:Ignorable="w14 w15 w16se w16cid w16 w16cex w16sdtdh">
   <w:docDefaults>
     <w:rPrDefault>
       <w:rPr>

</xml_diff>

<commit_message>
updated os2sync ad to version 4.4.0
</commit_message>
<xml_diff>
--- a/os2sync-ad/Doc/Installationsvejledning.docx
+++ b/os2sync-ad/Doc/Installationsvejledning.docx
@@ -1,6 +1,6 @@
 
 <file path=word/document.xml><?xml version="1.0" encoding="utf-8"?>
-<w:document xmlns:wpc="http://schemas.microsoft.com/office/word/2010/wordprocessingCanvas" xmlns:cx="http://schemas.microsoft.com/office/drawing/2014/chartex" xmlns:cx1="http://schemas.microsoft.com/office/drawing/2015/9/8/chartex" xmlns:cx2="http://schemas.microsoft.com/office/drawing/2015/10/21/chartex" xmlns:cx3="http://schemas.microsoft.com/office/drawing/2016/5/9/chartex" xmlns:cx4="http://schemas.microsoft.com/office/drawing/2016/5/10/chartex" xmlns:cx5="http://schemas.microsoft.com/office/drawing/2016/5/11/chartex" xmlns:cx6="http://schemas.microsoft.com/office/drawing/2016/5/12/chartex" xmlns:cx7="http://schemas.microsoft.com/office/drawing/2016/5/13/chartex" xmlns:cx8="http://schemas.microsoft.com/office/drawing/2016/5/14/chartex" xmlns:mc="http://schemas.openxmlformats.org/markup-compatibility/2006" xmlns:aink="http://schemas.microsoft.com/office/drawing/2016/ink" xmlns:am3d="http://schemas.microsoft.com/office/drawing/2017/model3d" xmlns:o="urn:schemas-microsoft-com:office:office" xmlns:oel="http://schemas.microsoft.com/office/2019/extlst" xmlns:r="http://schemas.openxmlformats.org/officeDocument/2006/relationships" xmlns:m="http://schemas.openxmlformats.org/officeDocument/2006/math" xmlns:v="urn:schemas-microsoft-com:vml" xmlns:wp14="http://schemas.microsoft.com/office/word/2010/wordprocessingDrawing" xmlns:wp="http://schemas.openxmlformats.org/drawingml/2006/wordprocessingDrawing" xmlns:w10="urn:schemas-microsoft-com:office:word" xmlns:w="http://schemas.openxmlformats.org/wordprocessingml/2006/main" xmlns:w14="http://schemas.microsoft.com/office/word/2010/wordml" xmlns:w15="http://schemas.microsoft.com/office/word/2012/wordml" xmlns:w16cex="http://schemas.microsoft.com/office/word/2018/wordml/cex" xmlns:w16cid="http://schemas.microsoft.com/office/word/2016/wordml/cid" xmlns:w16="http://schemas.microsoft.com/office/word/2018/wordml" xmlns:w16sdtdh="http://schemas.microsoft.com/office/word/2020/wordml/sdtdatahash" xmlns:w16se="http://schemas.microsoft.com/office/word/2015/wordml/symex" xmlns:wpg="http://schemas.microsoft.com/office/word/2010/wordprocessingGroup" xmlns:wpi="http://schemas.microsoft.com/office/word/2010/wordprocessingInk" xmlns:wne="http://schemas.microsoft.com/office/word/2006/wordml" xmlns:wps="http://schemas.microsoft.com/office/word/2010/wordprocessingShape" mc:Ignorable="w14 w15 w16se w16cid w16 w16cex w16sdtdh wp14">
+<w:document xmlns:wpc="http://schemas.microsoft.com/office/word/2010/wordprocessingCanvas" xmlns:cx="http://schemas.microsoft.com/office/drawing/2014/chartex" xmlns:cx1="http://schemas.microsoft.com/office/drawing/2015/9/8/chartex" xmlns:cx2="http://schemas.microsoft.com/office/drawing/2015/10/21/chartex" xmlns:cx3="http://schemas.microsoft.com/office/drawing/2016/5/9/chartex" xmlns:cx4="http://schemas.microsoft.com/office/drawing/2016/5/10/chartex" xmlns:cx5="http://schemas.microsoft.com/office/drawing/2016/5/11/chartex" xmlns:cx6="http://schemas.microsoft.com/office/drawing/2016/5/12/chartex" xmlns:cx7="http://schemas.microsoft.com/office/drawing/2016/5/13/chartex" xmlns:cx8="http://schemas.microsoft.com/office/drawing/2016/5/14/chartex" xmlns:mc="http://schemas.openxmlformats.org/markup-compatibility/2006" xmlns:aink="http://schemas.microsoft.com/office/drawing/2016/ink" xmlns:am3d="http://schemas.microsoft.com/office/drawing/2017/model3d" xmlns:o="urn:schemas-microsoft-com:office:office" xmlns:oel="http://schemas.microsoft.com/office/2019/extlst" xmlns:r="http://schemas.openxmlformats.org/officeDocument/2006/relationships" xmlns:m="http://schemas.openxmlformats.org/officeDocument/2006/math" xmlns:v="urn:schemas-microsoft-com:vml" xmlns:wp14="http://schemas.microsoft.com/office/word/2010/wordprocessingDrawing" xmlns:wp="http://schemas.openxmlformats.org/drawingml/2006/wordprocessingDrawing" xmlns:w10="urn:schemas-microsoft-com:office:word" xmlns:w="http://schemas.openxmlformats.org/wordprocessingml/2006/main" xmlns:w14="http://schemas.microsoft.com/office/word/2010/wordml" xmlns:w15="http://schemas.microsoft.com/office/word/2012/wordml" xmlns:w16cex="http://schemas.microsoft.com/office/word/2018/wordml/cex" xmlns:w16cid="http://schemas.microsoft.com/office/word/2016/wordml/cid" xmlns:w16="http://schemas.microsoft.com/office/word/2018/wordml" xmlns:w16du="http://schemas.microsoft.com/office/word/2023/wordml/word16du" xmlns:w16sdtdh="http://schemas.microsoft.com/office/word/2020/wordml/sdtdatahash" xmlns:w16se="http://schemas.microsoft.com/office/word/2015/wordml/symex" xmlns:wpg="http://schemas.microsoft.com/office/word/2010/wordprocessingGroup" xmlns:wpi="http://schemas.microsoft.com/office/word/2010/wordprocessingInk" xmlns:wne="http://schemas.microsoft.com/office/word/2006/wordml" xmlns:wps="http://schemas.microsoft.com/office/word/2010/wordprocessingShape" mc:Ignorable="w14 w15 w16se w16cid w16 w16cex w16sdtdh w16du wp14">
   <w:body>
     <w:p>
       <w:pPr>
@@ -233,7 +233,7 @@
         <w:rPr>
           <w:lang w:val="da-DK"/>
         </w:rPr>
-        <w:t>1</w:t>
+        <w:t>4</w:t>
       </w:r>
       <w:r>
         <w:rPr>
@@ -279,7 +279,7 @@
         <w:rPr>
           <w:lang w:val="da-DK"/>
         </w:rPr>
-        <w:t>29</w:t>
+        <w:t>13</w:t>
       </w:r>
       <w:r>
         <w:rPr>
@@ -297,7 +297,7 @@
         <w:rPr>
           <w:lang w:val="da-DK"/>
         </w:rPr>
-        <w:t>2</w:t>
+        <w:t>9</w:t>
       </w:r>
       <w:r>
         <w:rPr>
@@ -1938,32 +1938,15 @@
         </w:rPr>
         <w:t>Log på KOMBITs Adminisrationsmodul (</w:t>
       </w:r>
-      <w:r>
-        <w:fldChar w:fldCharType="begin"/>
-      </w:r>
-      <w:r>
-        <w:rPr>
-          <w:lang w:val="da-DK"/>
-        </w:rPr>
-        <w:instrText xml:space="preserve"> HYPERLINK "https://admin.serviceplatformen.dk" </w:instrText>
-      </w:r>
-      <w:r>
-        <w:fldChar w:fldCharType="separate"/>
-      </w:r>
-      <w:r>
-        <w:rPr>
-          <w:rStyle w:val="Hyperlink"/>
-          <w:lang w:val="da-DK"/>
-        </w:rPr>
-        <w:t>https://admin.serviceplatformen.dk</w:t>
-      </w:r>
-      <w:r>
-        <w:rPr>
-          <w:rStyle w:val="Hyperlink"/>
-          <w:lang w:val="da-DK"/>
-        </w:rPr>
-        <w:fldChar w:fldCharType="end"/>
-      </w:r>
+      <w:hyperlink r:id="rId8" w:history="1">
+        <w:r>
+          <w:rPr>
+            <w:rStyle w:val="Hyperlink"/>
+            <w:lang w:val="da-DK"/>
+          </w:rPr>
+          <w:t>https://admin.serviceplatformen.dk</w:t>
+        </w:r>
+      </w:hyperlink>
       <w:r>
         <w:rPr>
           <w:lang w:val="da-DK"/>
@@ -2146,7 +2129,7 @@
           <w:lang w:val="da-DK"/>
         </w:rPr>
         <w:drawing>
-          <wp:inline distT="0" distB="0" distL="0" distR="0" wp14:anchorId="36A55EB7" wp14:editId="4AB60A40">
+          <wp:inline distT="0" distB="0" distL="0" distR="0" wp14:anchorId="36A55EB7" wp14:editId="4425886A">
             <wp:extent cx="4978400" cy="2074419"/>
             <wp:effectExtent l="0" t="0" r="0" b="2540"/>
             <wp:docPr id="1776238322" name="Picture 1" descr="A screenshot of a computer&#10;&#10;Description automatically generated"/>
@@ -2161,7 +2144,7 @@
                     <pic:cNvPicPr/>
                   </pic:nvPicPr>
                   <pic:blipFill>
-                    <a:blip r:embed="rId8" cstate="print">
+                    <a:blip r:embed="rId9" cstate="print">
                       <a:extLst>
                         <a:ext uri="{28A0092B-C50C-407E-A947-70E740481C1C}">
                           <a14:useLocalDpi xmlns:a14="http://schemas.microsoft.com/office/drawing/2010/main" val="0"/>
@@ -2283,21 +2266,11 @@
           <w:numId w:val="8"/>
         </w:numPr>
       </w:pPr>
-      <w:proofErr w:type="spellStart"/>
-      <w:proofErr w:type="gramStart"/>
-      <w:r>
-        <w:t>Åben</w:t>
-      </w:r>
-      <w:proofErr w:type="spellEnd"/>
-      <w:r>
-        <w:t xml:space="preserve"> ”</w:t>
-      </w:r>
-      <w:r>
-        <w:t>Active</w:t>
-      </w:r>
-      <w:proofErr w:type="gramEnd"/>
-      <w:r>
-        <w:t xml:space="preserve"> Direc</w:t>
+      <w:r>
+        <w:t>Åben ”</w:t>
+      </w:r>
+      <w:r>
+        <w:t>Active Direc</w:t>
       </w:r>
       <w:r>
         <w:t>t</w:t>
@@ -2309,13 +2282,8 @@
         <w:t>ry Users and Computers”</w:t>
       </w:r>
       <w:r>
-        <w:t xml:space="preserve"> </w:t>
-      </w:r>
-      <w:proofErr w:type="spellStart"/>
-      <w:r>
-        <w:t>konsollen</w:t>
-      </w:r>
-      <w:proofErr w:type="spellEnd"/>
+        <w:t xml:space="preserve"> konsollen</w:t>
+      </w:r>
     </w:p>
     <w:p>
       <w:pPr>
@@ -2363,7 +2331,7 @@
                     <pic:cNvPicPr/>
                   </pic:nvPicPr>
                   <pic:blipFill>
-                    <a:blip r:embed="rId9">
+                    <a:blip r:embed="rId10">
                       <a:extLst>
                         <a:ext uri="{28A0092B-C50C-407E-A947-70E740481C1C}">
                           <a14:useLocalDpi xmlns:a14="http://schemas.microsoft.com/office/drawing/2010/main" val="0"/>
@@ -2508,7 +2476,7 @@
                     <pic:cNvPicPr/>
                   </pic:nvPicPr>
                   <pic:blipFill>
-                    <a:blip r:embed="rId10">
+                    <a:blip r:embed="rId11">
                       <a:extLst>
                         <a:ext uri="{28A0092B-C50C-407E-A947-70E740481C1C}">
                           <a14:useLocalDpi xmlns:a14="http://schemas.microsoft.com/office/drawing/2010/main" val="0"/>
@@ -2866,42 +2834,15 @@
         </w:rPr>
         <w:t xml:space="preserve">Dernæst skal man hente de offentlige certifikater til hhv FK Organisation og KOMBITs token service (STS’en). De publiceres på digitaliseringskataloget, men for at gøre det nemt, ligger der også en kopi på </w:t>
       </w:r>
-      <w:r>
-        <w:rPr>
-          <w:lang w:val="da-DK"/>
-        </w:rPr>
-        <w:fldChar w:fldCharType="begin"/>
-      </w:r>
-      <w:r>
-        <w:rPr>
-          <w:lang w:val="da-DK"/>
-        </w:rPr>
-        <w:instrText>HYPERLINK "http://www.os2sync.dk"</w:instrText>
-      </w:r>
-      <w:r>
-        <w:rPr>
-          <w:lang w:val="da-DK"/>
-        </w:rPr>
-      </w:r>
-      <w:r>
-        <w:rPr>
-          <w:lang w:val="da-DK"/>
-        </w:rPr>
-        <w:fldChar w:fldCharType="separate"/>
-      </w:r>
-      <w:r>
-        <w:rPr>
-          <w:rStyle w:val="Hyperlink"/>
-          <w:lang w:val="da-DK"/>
-        </w:rPr>
-        <w:t>www.os2sync.dk</w:t>
-      </w:r>
-      <w:r>
-        <w:rPr>
-          <w:lang w:val="da-DK"/>
-        </w:rPr>
-        <w:fldChar w:fldCharType="end"/>
-      </w:r>
+      <w:hyperlink r:id="rId12" w:history="1">
+        <w:r>
+          <w:rPr>
+            <w:rStyle w:val="Hyperlink"/>
+            <w:lang w:val="da-DK"/>
+          </w:rPr>
+          <w:t>www.os2sync.dk</w:t>
+        </w:r>
+      </w:hyperlink>
       <w:r>
         <w:rPr>
           <w:lang w:val="da-DK"/>
@@ -2984,27 +2925,7 @@
           <w:sz w:val="19"/>
           <w:szCs w:val="19"/>
         </w:rPr>
-        <w:t>"</w:t>
-      </w:r>
-      <w:proofErr w:type="spellStart"/>
-      <w:r>
-        <w:rPr>
-          <w:rFonts w:ascii="Cascadia Mono" w:hAnsi="Cascadia Mono" w:cs="Cascadia Mono"/>
-          <w:color w:val="2E75B6"/>
-          <w:sz w:val="19"/>
-          <w:szCs w:val="19"/>
-        </w:rPr>
-        <w:t>StsSettings</w:t>
-      </w:r>
-      <w:proofErr w:type="spellEnd"/>
-      <w:r>
-        <w:rPr>
-          <w:rFonts w:ascii="Cascadia Mono" w:hAnsi="Cascadia Mono" w:cs="Cascadia Mono"/>
-          <w:color w:val="2E75B6"/>
-          <w:sz w:val="19"/>
-          <w:szCs w:val="19"/>
-        </w:rPr>
-        <w:t>"</w:t>
+        <w:t>"StsSettings"</w:t>
       </w:r>
       <w:r>
         <w:rPr>
@@ -3045,27 +2966,7 @@
           <w:sz w:val="19"/>
           <w:szCs w:val="19"/>
         </w:rPr>
-        <w:t>"</w:t>
-      </w:r>
-      <w:proofErr w:type="spellStart"/>
-      <w:r>
-        <w:rPr>
-          <w:rFonts w:ascii="Cascadia Mono" w:hAnsi="Cascadia Mono" w:cs="Cascadia Mono"/>
-          <w:color w:val="2E75B6"/>
-          <w:sz w:val="19"/>
-          <w:szCs w:val="19"/>
-        </w:rPr>
-        <w:t>StsCertificateLocation</w:t>
-      </w:r>
-      <w:proofErr w:type="spellEnd"/>
-      <w:r>
-        <w:rPr>
-          <w:rFonts w:ascii="Cascadia Mono" w:hAnsi="Cascadia Mono" w:cs="Cascadia Mono"/>
-          <w:color w:val="2E75B6"/>
-          <w:sz w:val="19"/>
-          <w:szCs w:val="19"/>
-        </w:rPr>
-        <w:t>"</w:t>
+        <w:t>"StsCertificateLocation"</w:t>
       </w:r>
       <w:r>
         <w:rPr>
@@ -3152,27 +3053,7 @@
           <w:sz w:val="19"/>
           <w:szCs w:val="19"/>
         </w:rPr>
-        <w:t xml:space="preserve">/* point to file containing FK </w:t>
-      </w:r>
-      <w:proofErr w:type="spellStart"/>
-      <w:r>
-        <w:rPr>
-          <w:rFonts w:ascii="Cascadia Mono" w:hAnsi="Cascadia Mono" w:cs="Cascadia Mono"/>
-          <w:color w:val="008000"/>
-          <w:sz w:val="19"/>
-          <w:szCs w:val="19"/>
-        </w:rPr>
-        <w:t>Organisation</w:t>
-      </w:r>
-      <w:proofErr w:type="spellEnd"/>
-      <w:r>
-        <w:rPr>
-          <w:rFonts w:ascii="Cascadia Mono" w:hAnsi="Cascadia Mono" w:cs="Cascadia Mono"/>
-          <w:color w:val="008000"/>
-          <w:sz w:val="19"/>
-          <w:szCs w:val="19"/>
-        </w:rPr>
-        <w:t xml:space="preserve"> certificate */</w:t>
+        <w:t>/* point to file containing FK Organisation certificate */</w:t>
       </w:r>
     </w:p>
     <w:p>
@@ -3204,27 +3085,7 @@
           <w:sz w:val="19"/>
           <w:szCs w:val="19"/>
         </w:rPr>
-        <w:t>"</w:t>
-      </w:r>
-      <w:proofErr w:type="spellStart"/>
-      <w:r>
-        <w:rPr>
-          <w:rFonts w:ascii="Cascadia Mono" w:hAnsi="Cascadia Mono" w:cs="Cascadia Mono"/>
-          <w:color w:val="2E75B6"/>
-          <w:sz w:val="19"/>
-          <w:szCs w:val="19"/>
-        </w:rPr>
-        <w:t>ServiceSettings</w:t>
-      </w:r>
-      <w:proofErr w:type="spellEnd"/>
-      <w:r>
-        <w:rPr>
-          <w:rFonts w:ascii="Cascadia Mono" w:hAnsi="Cascadia Mono" w:cs="Cascadia Mono"/>
-          <w:color w:val="2E75B6"/>
-          <w:sz w:val="19"/>
-          <w:szCs w:val="19"/>
-        </w:rPr>
-        <w:t>"</w:t>
+        <w:t>"ServiceSettings"</w:t>
       </w:r>
       <w:r>
         <w:rPr>
@@ -3265,27 +3126,7 @@
           <w:sz w:val="19"/>
           <w:szCs w:val="19"/>
         </w:rPr>
-        <w:t>"</w:t>
-      </w:r>
-      <w:proofErr w:type="spellStart"/>
-      <w:r>
-        <w:rPr>
-          <w:rFonts w:ascii="Cascadia Mono" w:hAnsi="Cascadia Mono" w:cs="Cascadia Mono"/>
-          <w:color w:val="2E75B6"/>
-          <w:sz w:val="19"/>
-          <w:szCs w:val="19"/>
-        </w:rPr>
-        <w:t>WspCertificateLocation</w:t>
-      </w:r>
-      <w:proofErr w:type="spellEnd"/>
-      <w:r>
-        <w:rPr>
-          <w:rFonts w:ascii="Cascadia Mono" w:hAnsi="Cascadia Mono" w:cs="Cascadia Mono"/>
-          <w:color w:val="2E75B6"/>
-          <w:sz w:val="19"/>
-          <w:szCs w:val="19"/>
-        </w:rPr>
-        <w:t>"</w:t>
+        <w:t>"WspCertificateLocation"</w:t>
       </w:r>
       <w:r>
         <w:rPr>
@@ -3422,27 +3263,7 @@
           <w:sz w:val="19"/>
           <w:szCs w:val="19"/>
         </w:rPr>
-        <w:t>"</w:t>
-      </w:r>
-      <w:proofErr w:type="spellStart"/>
-      <w:r>
-        <w:rPr>
-          <w:rFonts w:ascii="Cascadia Mono" w:hAnsi="Cascadia Mono" w:cs="Cascadia Mono"/>
-          <w:color w:val="2E75B6"/>
-          <w:sz w:val="19"/>
-          <w:szCs w:val="19"/>
-        </w:rPr>
-        <w:t>ClientSettings</w:t>
-      </w:r>
-      <w:proofErr w:type="spellEnd"/>
-      <w:r>
-        <w:rPr>
-          <w:rFonts w:ascii="Cascadia Mono" w:hAnsi="Cascadia Mono" w:cs="Cascadia Mono"/>
-          <w:color w:val="2E75B6"/>
-          <w:sz w:val="19"/>
-          <w:szCs w:val="19"/>
-        </w:rPr>
-        <w:t>"</w:t>
+        <w:t>"ClientSettings"</w:t>
       </w:r>
       <w:r>
         <w:rPr>
@@ -3483,27 +3304,7 @@
           <w:sz w:val="19"/>
           <w:szCs w:val="19"/>
         </w:rPr>
-        <w:t>"</w:t>
-      </w:r>
-      <w:proofErr w:type="spellStart"/>
-      <w:r>
-        <w:rPr>
-          <w:rFonts w:ascii="Cascadia Mono" w:hAnsi="Cascadia Mono" w:cs="Cascadia Mono"/>
-          <w:color w:val="2E75B6"/>
-          <w:sz w:val="19"/>
-          <w:szCs w:val="19"/>
-        </w:rPr>
-        <w:t>WscKeystoreLocation</w:t>
-      </w:r>
-      <w:proofErr w:type="spellEnd"/>
-      <w:r>
-        <w:rPr>
-          <w:rFonts w:ascii="Cascadia Mono" w:hAnsi="Cascadia Mono" w:cs="Cascadia Mono"/>
-          <w:color w:val="2E75B6"/>
-          <w:sz w:val="19"/>
-          <w:szCs w:val="19"/>
-        </w:rPr>
-        <w:t>"</w:t>
+        <w:t>"WscKeystoreLocation"</w:t>
       </w:r>
       <w:r>
         <w:rPr>
@@ -3702,27 +3503,7 @@
           <w:sz w:val="19"/>
           <w:szCs w:val="19"/>
         </w:rPr>
-        <w:t>"</w:t>
-      </w:r>
-      <w:proofErr w:type="spellStart"/>
-      <w:r>
-        <w:rPr>
-          <w:rFonts w:ascii="Cascadia Mono" w:hAnsi="Cascadia Mono" w:cs="Cascadia Mono"/>
-          <w:color w:val="2E75B6"/>
-          <w:sz w:val="19"/>
-          <w:szCs w:val="19"/>
-        </w:rPr>
-        <w:t>SchedulerSettings</w:t>
-      </w:r>
-      <w:proofErr w:type="spellEnd"/>
-      <w:r>
-        <w:rPr>
-          <w:rFonts w:ascii="Cascadia Mono" w:hAnsi="Cascadia Mono" w:cs="Cascadia Mono"/>
-          <w:color w:val="2E75B6"/>
-          <w:sz w:val="19"/>
-          <w:szCs w:val="19"/>
-        </w:rPr>
-        <w:t>"</w:t>
+        <w:t>"SchedulerSettings"</w:t>
       </w:r>
       <w:r>
         <w:rPr>
@@ -3822,27 +3603,7 @@
           <w:sz w:val="19"/>
           <w:szCs w:val="19"/>
         </w:rPr>
-        <w:t>"</w:t>
-      </w:r>
-      <w:proofErr w:type="spellStart"/>
-      <w:r>
-        <w:rPr>
-          <w:rFonts w:ascii="Cascadia Mono" w:hAnsi="Cascadia Mono" w:cs="Cascadia Mono"/>
-          <w:color w:val="2E75B6"/>
-          <w:sz w:val="19"/>
-          <w:szCs w:val="19"/>
-        </w:rPr>
-        <w:t>DBConnectionString</w:t>
-      </w:r>
-      <w:proofErr w:type="spellEnd"/>
-      <w:r>
-        <w:rPr>
-          <w:rFonts w:ascii="Cascadia Mono" w:hAnsi="Cascadia Mono" w:cs="Cascadia Mono"/>
-          <w:color w:val="2E75B6"/>
-          <w:sz w:val="19"/>
-          <w:szCs w:val="19"/>
-        </w:rPr>
-        <w:t>"</w:t>
+        <w:t>"DBConnectionString"</w:t>
       </w:r>
       <w:r>
         <w:rPr>
@@ -3860,67 +3621,7 @@
           <w:sz w:val="19"/>
           <w:szCs w:val="19"/>
         </w:rPr>
-        <w:t>"server</w:t>
-      </w:r>
-      <w:proofErr w:type="gramStart"/>
-      <w:r>
-        <w:rPr>
-          <w:rFonts w:ascii="Cascadia Mono" w:hAnsi="Cascadia Mono" w:cs="Cascadia Mono"/>
-          <w:color w:val="A31515"/>
-          <w:sz w:val="19"/>
-          <w:szCs w:val="19"/>
-        </w:rPr>
-        <w:t>=.\\</w:t>
-      </w:r>
-      <w:proofErr w:type="spellStart"/>
-      <w:r>
-        <w:rPr>
-          <w:rFonts w:ascii="Cascadia Mono" w:hAnsi="Cascadia Mono" w:cs="Cascadia Mono"/>
-          <w:color w:val="A31515"/>
-          <w:sz w:val="19"/>
-          <w:szCs w:val="19"/>
-        </w:rPr>
-        <w:t>sqlexpress</w:t>
-      </w:r>
-      <w:proofErr w:type="gramEnd"/>
-      <w:r>
-        <w:rPr>
-          <w:rFonts w:ascii="Cascadia Mono" w:hAnsi="Cascadia Mono" w:cs="Cascadia Mono"/>
-          <w:color w:val="A31515"/>
-          <w:sz w:val="19"/>
-          <w:szCs w:val="19"/>
-        </w:rPr>
-        <w:t>;Integrated</w:t>
-      </w:r>
-      <w:proofErr w:type="spellEnd"/>
-      <w:r>
-        <w:rPr>
-          <w:rFonts w:ascii="Cascadia Mono" w:hAnsi="Cascadia Mono" w:cs="Cascadia Mono"/>
-          <w:color w:val="A31515"/>
-          <w:sz w:val="19"/>
-          <w:szCs w:val="19"/>
-        </w:rPr>
-        <w:t xml:space="preserve"> Security=</w:t>
-      </w:r>
-      <w:proofErr w:type="spellStart"/>
-      <w:r>
-        <w:rPr>
-          <w:rFonts w:ascii="Cascadia Mono" w:hAnsi="Cascadia Mono" w:cs="Cascadia Mono"/>
-          <w:color w:val="A31515"/>
-          <w:sz w:val="19"/>
-          <w:szCs w:val="19"/>
-        </w:rPr>
-        <w:t>true;Database</w:t>
-      </w:r>
-      <w:proofErr w:type="spellEnd"/>
-      <w:r>
-        <w:rPr>
-          <w:rFonts w:ascii="Cascadia Mono" w:hAnsi="Cascadia Mono" w:cs="Cascadia Mono"/>
-          <w:color w:val="A31515"/>
-          <w:sz w:val="19"/>
-          <w:szCs w:val="19"/>
-        </w:rPr>
-        <w:t>=os2sync"</w:t>
+        <w:t>"server=.\\sqlexpress;Integrated Security=true;Database=os2sync"</w:t>
       </w:r>
       <w:r>
         <w:rPr>
@@ -4061,27 +3762,7 @@
           <w:sz w:val="19"/>
           <w:szCs w:val="19"/>
         </w:rPr>
-        <w:t xml:space="preserve">/* weekly job that removes OUs from FK </w:t>
-      </w:r>
-      <w:proofErr w:type="spellStart"/>
-      <w:r>
-        <w:rPr>
-          <w:rFonts w:ascii="Cascadia Mono" w:hAnsi="Cascadia Mono" w:cs="Cascadia Mono"/>
-          <w:color w:val="008000"/>
-          <w:sz w:val="19"/>
-          <w:szCs w:val="19"/>
-        </w:rPr>
-        <w:t>Organisation</w:t>
-      </w:r>
-      <w:proofErr w:type="spellEnd"/>
-      <w:r>
-        <w:rPr>
-          <w:rFonts w:ascii="Cascadia Mono" w:hAnsi="Cascadia Mono" w:cs="Cascadia Mono"/>
-          <w:color w:val="008000"/>
-          <w:sz w:val="19"/>
-          <w:szCs w:val="19"/>
-        </w:rPr>
-        <w:t xml:space="preserve"> that no longer exists in Active Directory */</w:t>
+        <w:t>/* weekly job that removes OUs from FK Organisation that no longer exists in Active Directory */</w:t>
       </w:r>
     </w:p>
     <w:p>
@@ -4113,27 +3794,7 @@
           <w:sz w:val="19"/>
           <w:szCs w:val="19"/>
         </w:rPr>
-        <w:t>"</w:t>
-      </w:r>
-      <w:proofErr w:type="spellStart"/>
-      <w:r>
-        <w:rPr>
-          <w:rFonts w:ascii="Cascadia Mono" w:hAnsi="Cascadia Mono" w:cs="Cascadia Mono"/>
-          <w:color w:val="2E75B6"/>
-          <w:sz w:val="19"/>
-          <w:szCs w:val="19"/>
-        </w:rPr>
-        <w:t>CleanupOUJobEnabled</w:t>
-      </w:r>
-      <w:proofErr w:type="spellEnd"/>
-      <w:r>
-        <w:rPr>
-          <w:rFonts w:ascii="Cascadia Mono" w:hAnsi="Cascadia Mono" w:cs="Cascadia Mono"/>
-          <w:color w:val="2E75B6"/>
-          <w:sz w:val="19"/>
-          <w:szCs w:val="19"/>
-        </w:rPr>
-        <w:t>"</w:t>
+        <w:t>"CleanupOUJobEnabled"</w:t>
       </w:r>
       <w:r>
         <w:rPr>
@@ -4210,27 +3871,7 @@
           <w:sz w:val="19"/>
           <w:szCs w:val="19"/>
         </w:rPr>
-        <w:t>"</w:t>
-      </w:r>
-      <w:proofErr w:type="spellStart"/>
-      <w:r>
-        <w:rPr>
-          <w:rFonts w:ascii="Cascadia Mono" w:hAnsi="Cascadia Mono" w:cs="Cascadia Mono"/>
-          <w:color w:val="2E75B6"/>
-          <w:sz w:val="19"/>
-          <w:szCs w:val="19"/>
-        </w:rPr>
-        <w:t>CleanupOUJobDryRun</w:t>
-      </w:r>
-      <w:proofErr w:type="spellEnd"/>
-      <w:r>
-        <w:rPr>
-          <w:rFonts w:ascii="Cascadia Mono" w:hAnsi="Cascadia Mono" w:cs="Cascadia Mono"/>
-          <w:color w:val="2E75B6"/>
-          <w:sz w:val="19"/>
-          <w:szCs w:val="19"/>
-        </w:rPr>
-        <w:t>"</w:t>
+        <w:t>"CleanupOUJobDryRun"</w:t>
       </w:r>
       <w:r>
         <w:rPr>
@@ -4289,27 +3930,7 @@
           <w:sz w:val="19"/>
           <w:szCs w:val="19"/>
         </w:rPr>
-        <w:t>"</w:t>
-      </w:r>
-      <w:proofErr w:type="spellStart"/>
-      <w:r>
-        <w:rPr>
-          <w:rFonts w:ascii="Cascadia Mono" w:hAnsi="Cascadia Mono" w:cs="Cascadia Mono"/>
-          <w:color w:val="2E75B6"/>
-          <w:sz w:val="19"/>
-          <w:szCs w:val="19"/>
-        </w:rPr>
-        <w:t>CleanupOUJobCron</w:t>
-      </w:r>
-      <w:proofErr w:type="spellEnd"/>
-      <w:r>
-        <w:rPr>
-          <w:rFonts w:ascii="Cascadia Mono" w:hAnsi="Cascadia Mono" w:cs="Cascadia Mono"/>
-          <w:color w:val="2E75B6"/>
-          <w:sz w:val="19"/>
-          <w:szCs w:val="19"/>
-        </w:rPr>
-        <w:t>"</w:t>
+        <w:t>"CleanupOUJobCron"</w:t>
       </w:r>
       <w:r>
         <w:rPr>
@@ -4327,27 +3948,7 @@
           <w:sz w:val="19"/>
           <w:szCs w:val="19"/>
         </w:rPr>
-        <w:t xml:space="preserve">"0 30 </w:t>
-      </w:r>
-      <w:proofErr w:type="gramStart"/>
-      <w:r>
-        <w:rPr>
-          <w:rFonts w:ascii="Cascadia Mono" w:hAnsi="Cascadia Mono" w:cs="Cascadia Mono"/>
-          <w:color w:val="A31515"/>
-          <w:sz w:val="19"/>
-          <w:szCs w:val="19"/>
-        </w:rPr>
-        <w:t>3 ?</w:t>
-      </w:r>
-      <w:proofErr w:type="gramEnd"/>
-      <w:r>
-        <w:rPr>
-          <w:rFonts w:ascii="Cascadia Mono" w:hAnsi="Cascadia Mono" w:cs="Cascadia Mono"/>
-          <w:color w:val="A31515"/>
-          <w:sz w:val="19"/>
-          <w:szCs w:val="19"/>
-        </w:rPr>
-        <w:t xml:space="preserve"> </w:t>
+        <w:t xml:space="preserve">"0 30 3 ? </w:t>
       </w:r>
       <w:r>
         <w:rPr>
@@ -4412,27 +4013,7 @@
           <w:sz w:val="19"/>
           <w:szCs w:val="19"/>
         </w:rPr>
-        <w:t xml:space="preserve">/* OU in AD from which the </w:t>
-      </w:r>
-      <w:proofErr w:type="spellStart"/>
-      <w:r>
-        <w:rPr>
-          <w:rFonts w:ascii="Cascadia Mono" w:hAnsi="Cascadia Mono" w:cs="Cascadia Mono"/>
-          <w:color w:val="008000"/>
-          <w:sz w:val="19"/>
-          <w:szCs w:val="19"/>
-        </w:rPr>
-        <w:t>organisation</w:t>
-      </w:r>
-      <w:proofErr w:type="spellEnd"/>
-      <w:r>
-        <w:rPr>
-          <w:rFonts w:ascii="Cascadia Mono" w:hAnsi="Cascadia Mono" w:cs="Cascadia Mono"/>
-          <w:color w:val="008000"/>
-          <w:sz w:val="19"/>
-          <w:szCs w:val="19"/>
-        </w:rPr>
-        <w:t xml:space="preserve"> is synchronized */</w:t>
+        <w:t>/* OU in AD from which the organisation is synchronized */</w:t>
       </w:r>
     </w:p>
     <w:p>
@@ -4549,27 +4130,7 @@
           <w:sz w:val="19"/>
           <w:szCs w:val="19"/>
         </w:rPr>
-        <w:t xml:space="preserve">/* OU fields mapped to FK </w:t>
-      </w:r>
-      <w:proofErr w:type="spellStart"/>
-      <w:r>
-        <w:rPr>
-          <w:rFonts w:ascii="Cascadia Mono" w:hAnsi="Cascadia Mono" w:cs="Cascadia Mono"/>
-          <w:color w:val="008000"/>
-          <w:sz w:val="19"/>
-          <w:szCs w:val="19"/>
-        </w:rPr>
-        <w:t>Organisation</w:t>
-      </w:r>
-      <w:proofErr w:type="spellEnd"/>
-      <w:r>
-        <w:rPr>
-          <w:rFonts w:ascii="Cascadia Mono" w:hAnsi="Cascadia Mono" w:cs="Cascadia Mono"/>
-          <w:color w:val="008000"/>
-          <w:sz w:val="19"/>
-          <w:szCs w:val="19"/>
-        </w:rPr>
-        <w:t xml:space="preserve"> */</w:t>
+        <w:t>/* OU fields mapped to FK Organisation */</w:t>
       </w:r>
     </w:p>
     <w:p>
@@ -4601,27 +4162,7 @@
           <w:sz w:val="19"/>
           <w:szCs w:val="19"/>
         </w:rPr>
-        <w:t>"</w:t>
-      </w:r>
-      <w:proofErr w:type="spellStart"/>
-      <w:r>
-        <w:rPr>
-          <w:rFonts w:ascii="Cascadia Mono" w:hAnsi="Cascadia Mono" w:cs="Cascadia Mono"/>
-          <w:color w:val="2E75B6"/>
-          <w:sz w:val="19"/>
-          <w:szCs w:val="19"/>
-        </w:rPr>
-        <w:t>OrgUnitAttributes</w:t>
-      </w:r>
-      <w:proofErr w:type="spellEnd"/>
-      <w:r>
-        <w:rPr>
-          <w:rFonts w:ascii="Cascadia Mono" w:hAnsi="Cascadia Mono" w:cs="Cascadia Mono"/>
-          <w:color w:val="2E75B6"/>
-          <w:sz w:val="19"/>
-          <w:szCs w:val="19"/>
-        </w:rPr>
-        <w:t>"</w:t>
+        <w:t>"OrgUnitAttributes"</w:t>
       </w:r>
       <w:r>
         <w:rPr>
@@ -4680,27 +4221,7 @@
           <w:sz w:val="19"/>
           <w:szCs w:val="19"/>
         </w:rPr>
-        <w:t>"</w:t>
-      </w:r>
-      <w:proofErr w:type="spellStart"/>
-      <w:r>
-        <w:rPr>
-          <w:rFonts w:ascii="Cascadia Mono" w:hAnsi="Cascadia Mono" w:cs="Cascadia Mono"/>
-          <w:color w:val="A31515"/>
-          <w:sz w:val="19"/>
-          <w:szCs w:val="19"/>
-        </w:rPr>
-        <w:t>admindescription</w:t>
-      </w:r>
-      <w:proofErr w:type="spellEnd"/>
-      <w:r>
-        <w:rPr>
-          <w:rFonts w:ascii="Cascadia Mono" w:hAnsi="Cascadia Mono" w:cs="Cascadia Mono"/>
-          <w:color w:val="A31515"/>
-          <w:sz w:val="19"/>
-          <w:szCs w:val="19"/>
-        </w:rPr>
-        <w:t>"</w:t>
+        <w:t>"admindescription"</w:t>
       </w:r>
       <w:r>
         <w:rPr>
@@ -4859,27 +4380,7 @@
           <w:sz w:val="19"/>
           <w:szCs w:val="19"/>
         </w:rPr>
-        <w:t>"</w:t>
-      </w:r>
-      <w:proofErr w:type="spellStart"/>
-      <w:r>
-        <w:rPr>
-          <w:rFonts w:ascii="Cascadia Mono" w:hAnsi="Cascadia Mono" w:cs="Cascadia Mono"/>
-          <w:color w:val="2E75B6"/>
-          <w:sz w:val="19"/>
-          <w:szCs w:val="19"/>
-        </w:rPr>
-        <w:t>LOSShortName</w:t>
-      </w:r>
-      <w:proofErr w:type="spellEnd"/>
-      <w:r>
-        <w:rPr>
-          <w:rFonts w:ascii="Cascadia Mono" w:hAnsi="Cascadia Mono" w:cs="Cascadia Mono"/>
-          <w:color w:val="2E75B6"/>
-          <w:sz w:val="19"/>
-          <w:szCs w:val="19"/>
-        </w:rPr>
-        <w:t>"</w:t>
+        <w:t>"LOSShortName"</w:t>
       </w:r>
       <w:r>
         <w:rPr>
@@ -4997,27 +4498,7 @@
           <w:sz w:val="19"/>
           <w:szCs w:val="19"/>
         </w:rPr>
-        <w:t>"</w:t>
-      </w:r>
-      <w:proofErr w:type="spellStart"/>
-      <w:r>
-        <w:rPr>
-          <w:rFonts w:ascii="Cascadia Mono" w:hAnsi="Cascadia Mono" w:cs="Cascadia Mono"/>
-          <w:color w:val="2E75B6"/>
-          <w:sz w:val="19"/>
-          <w:szCs w:val="19"/>
-        </w:rPr>
-        <w:t>DtrId</w:t>
-      </w:r>
-      <w:proofErr w:type="spellEnd"/>
-      <w:r>
-        <w:rPr>
-          <w:rFonts w:ascii="Cascadia Mono" w:hAnsi="Cascadia Mono" w:cs="Cascadia Mono"/>
-          <w:color w:val="2E75B6"/>
-          <w:sz w:val="19"/>
-          <w:szCs w:val="19"/>
-        </w:rPr>
-        <w:t>"</w:t>
+        <w:t>"DtrId"</w:t>
       </w:r>
       <w:r>
         <w:rPr>
@@ -5076,27 +4557,7 @@
           <w:sz w:val="19"/>
           <w:szCs w:val="19"/>
         </w:rPr>
-        <w:t>"</w:t>
-      </w:r>
-      <w:proofErr w:type="spellStart"/>
-      <w:r>
-        <w:rPr>
-          <w:rFonts w:ascii="Cascadia Mono" w:hAnsi="Cascadia Mono" w:cs="Cascadia Mono"/>
-          <w:color w:val="2E75B6"/>
-          <w:sz w:val="19"/>
-          <w:szCs w:val="19"/>
-        </w:rPr>
-        <w:t>PayoutUnitUuid</w:t>
-      </w:r>
-      <w:proofErr w:type="spellEnd"/>
-      <w:r>
-        <w:rPr>
-          <w:rFonts w:ascii="Cascadia Mono" w:hAnsi="Cascadia Mono" w:cs="Cascadia Mono"/>
-          <w:color w:val="2E75B6"/>
-          <w:sz w:val="19"/>
-          <w:szCs w:val="19"/>
-        </w:rPr>
-        <w:t>"</w:t>
+        <w:t>"PayoutUnitUuid"</w:t>
       </w:r>
       <w:r>
         <w:rPr>
@@ -5173,27 +4634,7 @@
           <w:sz w:val="19"/>
           <w:szCs w:val="19"/>
         </w:rPr>
-        <w:t>"</w:t>
-      </w:r>
-      <w:proofErr w:type="spellStart"/>
-      <w:r>
-        <w:rPr>
-          <w:rFonts w:ascii="Cascadia Mono" w:hAnsi="Cascadia Mono" w:cs="Cascadia Mono"/>
-          <w:color w:val="A31515"/>
-          <w:sz w:val="19"/>
-          <w:szCs w:val="19"/>
-        </w:rPr>
-        <w:t>telephoneNumber</w:t>
-      </w:r>
-      <w:proofErr w:type="spellEnd"/>
-      <w:r>
-        <w:rPr>
-          <w:rFonts w:ascii="Cascadia Mono" w:hAnsi="Cascadia Mono" w:cs="Cascadia Mono"/>
-          <w:color w:val="A31515"/>
-          <w:sz w:val="19"/>
-          <w:szCs w:val="19"/>
-        </w:rPr>
-        <w:t>"</w:t>
+        <w:t>"telephoneNumber"</w:t>
       </w:r>
       <w:r>
         <w:rPr>
@@ -5447,17 +4888,7 @@
           <w:sz w:val="19"/>
           <w:szCs w:val="19"/>
         </w:rPr>
-        <w:t>"</w:t>
-      </w:r>
-      <w:proofErr w:type="gramStart"/>
-      <w:r>
-        <w:rPr>
-          <w:rFonts w:ascii="Cascadia Mono" w:hAnsi="Cascadia Mono" w:cs="Cascadia Mono"/>
-          <w:color w:val="A31515"/>
-          <w:sz w:val="19"/>
-          <w:szCs w:val="19"/>
-        </w:rPr>
-        <w:t>"</w:t>
+        <w:t>""</w:t>
       </w:r>
       <w:r>
         <w:rPr>
@@ -5475,17 +4906,7 @@
           <w:sz w:val="19"/>
           <w:szCs w:val="19"/>
         </w:rPr>
-        <w:t xml:space="preserve">   </w:t>
-      </w:r>
-      <w:proofErr w:type="gramEnd"/>
-      <w:r>
-        <w:rPr>
-          <w:rFonts w:ascii="Cascadia Mono" w:hAnsi="Cascadia Mono" w:cs="Cascadia Mono"/>
-          <w:color w:val="000000"/>
-          <w:sz w:val="19"/>
-          <w:szCs w:val="19"/>
-        </w:rPr>
-        <w:t xml:space="preserve">          </w:t>
+        <w:t xml:space="preserve">             </w:t>
       </w:r>
       <w:r>
         <w:rPr>
@@ -5496,7 +4917,6 @@
         </w:rPr>
         <w:t xml:space="preserve">/* </w:t>
       </w:r>
-      <w:proofErr w:type="spellStart"/>
       <w:r>
         <w:rPr>
           <w:rFonts w:ascii="Cascadia Mono" w:hAnsi="Cascadia Mono" w:cs="Cascadia Mono"/>
@@ -5506,7 +4926,6 @@
         </w:rPr>
         <w:t>Henvendelsessted</w:t>
       </w:r>
-      <w:proofErr w:type="spellEnd"/>
       <w:r>
         <w:rPr>
           <w:rFonts w:ascii="Cascadia Mono" w:hAnsi="Cascadia Mono" w:cs="Cascadia Mono"/>
@@ -5546,27 +4965,7 @@
           <w:sz w:val="19"/>
           <w:szCs w:val="19"/>
         </w:rPr>
-        <w:t>"</w:t>
-      </w:r>
-      <w:proofErr w:type="spellStart"/>
-      <w:r>
-        <w:rPr>
-          <w:rFonts w:ascii="Cascadia Mono" w:hAnsi="Cascadia Mono" w:cs="Cascadia Mono"/>
-          <w:color w:val="2E75B6"/>
-          <w:sz w:val="19"/>
-          <w:szCs w:val="19"/>
-        </w:rPr>
-        <w:t>ContactOpenHours</w:t>
-      </w:r>
-      <w:proofErr w:type="spellEnd"/>
-      <w:r>
-        <w:rPr>
-          <w:rFonts w:ascii="Cascadia Mono" w:hAnsi="Cascadia Mono" w:cs="Cascadia Mono"/>
-          <w:color w:val="2E75B6"/>
-          <w:sz w:val="19"/>
-          <w:szCs w:val="19"/>
-        </w:rPr>
-        <w:t>"</w:t>
+        <w:t>"ContactOpenHours"</w:t>
       </w:r>
       <w:r>
         <w:rPr>
@@ -5625,27 +5024,7 @@
           <w:sz w:val="19"/>
           <w:szCs w:val="19"/>
         </w:rPr>
-        <w:t>"</w:t>
-      </w:r>
-      <w:proofErr w:type="spellStart"/>
-      <w:r>
-        <w:rPr>
-          <w:rFonts w:ascii="Cascadia Mono" w:hAnsi="Cascadia Mono" w:cs="Cascadia Mono"/>
-          <w:color w:val="2E75B6"/>
-          <w:sz w:val="19"/>
-          <w:szCs w:val="19"/>
-        </w:rPr>
-        <w:t>EmailRemarks</w:t>
-      </w:r>
-      <w:proofErr w:type="spellEnd"/>
-      <w:r>
-        <w:rPr>
-          <w:rFonts w:ascii="Cascadia Mono" w:hAnsi="Cascadia Mono" w:cs="Cascadia Mono"/>
-          <w:color w:val="2E75B6"/>
-          <w:sz w:val="19"/>
-          <w:szCs w:val="19"/>
-        </w:rPr>
-        <w:t>"</w:t>
+        <w:t>"EmailRemarks"</w:t>
       </w:r>
       <w:r>
         <w:rPr>
@@ -6000,27 +5379,7 @@
           <w:sz w:val="19"/>
           <w:szCs w:val="19"/>
         </w:rPr>
-        <w:t xml:space="preserve">/* user fields mapped to FK </w:t>
-      </w:r>
-      <w:proofErr w:type="spellStart"/>
-      <w:r>
-        <w:rPr>
-          <w:rFonts w:ascii="Cascadia Mono" w:hAnsi="Cascadia Mono" w:cs="Cascadia Mono"/>
-          <w:color w:val="008000"/>
-          <w:sz w:val="19"/>
-          <w:szCs w:val="19"/>
-        </w:rPr>
-        <w:t>Organisation</w:t>
-      </w:r>
-      <w:proofErr w:type="spellEnd"/>
-      <w:r>
-        <w:rPr>
-          <w:rFonts w:ascii="Cascadia Mono" w:hAnsi="Cascadia Mono" w:cs="Cascadia Mono"/>
-          <w:color w:val="008000"/>
-          <w:sz w:val="19"/>
-          <w:szCs w:val="19"/>
-        </w:rPr>
-        <w:t xml:space="preserve"> */</w:t>
+        <w:t>/* user fields mapped to FK Organisation */</w:t>
       </w:r>
     </w:p>
     <w:p>
@@ -6211,27 +5570,7 @@
           <w:sz w:val="19"/>
           <w:szCs w:val="19"/>
         </w:rPr>
-        <w:t>"</w:t>
-      </w:r>
-      <w:proofErr w:type="spellStart"/>
-      <w:r>
-        <w:rPr>
-          <w:rFonts w:ascii="Cascadia Mono" w:hAnsi="Cascadia Mono" w:cs="Cascadia Mono"/>
-          <w:color w:val="2E75B6"/>
-          <w:sz w:val="19"/>
-          <w:szCs w:val="19"/>
-        </w:rPr>
-        <w:t>RacfId</w:t>
-      </w:r>
-      <w:proofErr w:type="spellEnd"/>
-      <w:r>
-        <w:rPr>
-          <w:rFonts w:ascii="Cascadia Mono" w:hAnsi="Cascadia Mono" w:cs="Cascadia Mono"/>
-          <w:color w:val="2E75B6"/>
-          <w:sz w:val="19"/>
-          <w:szCs w:val="19"/>
-        </w:rPr>
-        <w:t>"</w:t>
+        <w:t>"RacfId"</w:t>
       </w:r>
       <w:r>
         <w:rPr>
@@ -6290,27 +5629,7 @@
           <w:sz w:val="19"/>
           <w:szCs w:val="19"/>
         </w:rPr>
-        <w:t>"</w:t>
-      </w:r>
-      <w:proofErr w:type="spellStart"/>
-      <w:r>
-        <w:rPr>
-          <w:rFonts w:ascii="Cascadia Mono" w:hAnsi="Cascadia Mono" w:cs="Cascadia Mono"/>
-          <w:color w:val="2E75B6"/>
-          <w:sz w:val="19"/>
-          <w:szCs w:val="19"/>
-        </w:rPr>
-        <w:t>Cpr</w:t>
-      </w:r>
-      <w:proofErr w:type="spellEnd"/>
-      <w:r>
-        <w:rPr>
-          <w:rFonts w:ascii="Cascadia Mono" w:hAnsi="Cascadia Mono" w:cs="Cascadia Mono"/>
-          <w:color w:val="2E75B6"/>
-          <w:sz w:val="19"/>
-          <w:szCs w:val="19"/>
-        </w:rPr>
-        <w:t>"</w:t>
+        <w:t>"Cpr"</w:t>
       </w:r>
       <w:r>
         <w:rPr>
@@ -6328,27 +5647,7 @@
           <w:sz w:val="19"/>
           <w:szCs w:val="19"/>
         </w:rPr>
-        <w:t>"</w:t>
-      </w:r>
-      <w:proofErr w:type="spellStart"/>
-      <w:r>
-        <w:rPr>
-          <w:rFonts w:ascii="Cascadia Mono" w:hAnsi="Cascadia Mono" w:cs="Cascadia Mono"/>
-          <w:color w:val="A31515"/>
-          <w:sz w:val="19"/>
-          <w:szCs w:val="19"/>
-        </w:rPr>
-        <w:t>employeeNumber</w:t>
-      </w:r>
-      <w:proofErr w:type="spellEnd"/>
-      <w:r>
-        <w:rPr>
-          <w:rFonts w:ascii="Cascadia Mono" w:hAnsi="Cascadia Mono" w:cs="Cascadia Mono"/>
-          <w:color w:val="A31515"/>
-          <w:sz w:val="19"/>
-          <w:szCs w:val="19"/>
-        </w:rPr>
-        <w:t>"</w:t>
+        <w:t>"employeeNumber"</w:t>
       </w:r>
       <w:r>
         <w:rPr>
@@ -6466,27 +5765,7 @@
           <w:sz w:val="19"/>
           <w:szCs w:val="19"/>
         </w:rPr>
-        <w:t>"</w:t>
-      </w:r>
-      <w:proofErr w:type="spellStart"/>
-      <w:r>
-        <w:rPr>
-          <w:rFonts w:ascii="Cascadia Mono" w:hAnsi="Cascadia Mono" w:cs="Cascadia Mono"/>
-          <w:color w:val="A31515"/>
-          <w:sz w:val="19"/>
-          <w:szCs w:val="19"/>
-        </w:rPr>
-        <w:t>telephoneNumber</w:t>
-      </w:r>
-      <w:proofErr w:type="spellEnd"/>
-      <w:r>
-        <w:rPr>
-          <w:rFonts w:ascii="Cascadia Mono" w:hAnsi="Cascadia Mono" w:cs="Cascadia Mono"/>
-          <w:color w:val="A31515"/>
-          <w:sz w:val="19"/>
-          <w:szCs w:val="19"/>
-        </w:rPr>
-        <w:t>"</w:t>
+        <w:t>"telephoneNumber"</w:t>
       </w:r>
       <w:r>
         <w:rPr>
@@ -6527,27 +5806,7 @@
           <w:sz w:val="19"/>
           <w:szCs w:val="19"/>
         </w:rPr>
-        <w:t>"</w:t>
-      </w:r>
-      <w:proofErr w:type="spellStart"/>
-      <w:r>
-        <w:rPr>
-          <w:rFonts w:ascii="Cascadia Mono" w:hAnsi="Cascadia Mono" w:cs="Cascadia Mono"/>
-          <w:color w:val="2E75B6"/>
-          <w:sz w:val="19"/>
-          <w:szCs w:val="19"/>
-        </w:rPr>
-        <w:t>PositionName</w:t>
-      </w:r>
-      <w:proofErr w:type="spellEnd"/>
-      <w:r>
-        <w:rPr>
-          <w:rFonts w:ascii="Cascadia Mono" w:hAnsi="Cascadia Mono" w:cs="Cascadia Mono"/>
-          <w:color w:val="2E75B6"/>
-          <w:sz w:val="19"/>
-          <w:szCs w:val="19"/>
-        </w:rPr>
-        <w:t>"</w:t>
+        <w:t>"PositionName"</w:t>
       </w:r>
       <w:r>
         <w:rPr>
@@ -7266,14 +6525,76 @@
     </w:p>
     <w:p>
       <w:pPr>
-        <w:rPr>
-          <w:lang w:val="da-DK"/>
-        </w:rPr>
-      </w:pPr>
+        <w:pStyle w:val="Heading1"/>
+        <w:rPr>
+          <w:lang w:val="da-DK"/>
+        </w:rPr>
+      </w:pPr>
+      <w:r>
+        <w:rPr>
+          <w:lang w:val="da-DK"/>
+        </w:rPr>
+        <w:t>Opdatering fra version 4.1.x</w:t>
+      </w:r>
+    </w:p>
+    <w:p>
+      <w:pPr>
+        <w:rPr>
+          <w:lang w:val="da-DK"/>
+        </w:rPr>
+      </w:pPr>
+      <w:r>
+        <w:rPr>
+          <w:lang w:val="da-DK"/>
+        </w:rPr>
+        <w:t>I version 4.4.0 er der tilføjet en ny konfigurationsindstilling. Den er default med i konfigurationsfilen ved en ny installation, men ved en opdatering tilføjes den ikke som standard. Tilføj derfor denne konfigurationslinje</w:t>
+      </w:r>
+    </w:p>
+    <w:p>
+      <w:pPr>
+        <w:rPr>
+          <w:lang w:val="da-DK"/>
+        </w:rPr>
+      </w:pPr>
+    </w:p>
+    <w:p>
+      <w:pPr>
+        <w:rPr>
+          <w:rFonts w:ascii="Courier New" w:hAnsi="Courier New" w:cs="Courier New"/>
+          <w:lang w:val="da-DK"/>
+        </w:rPr>
+      </w:pPr>
+      <w:r>
+        <w:rPr>
+          <w:rFonts w:ascii="Courier New" w:hAnsi="Courier New" w:cs="Courier New"/>
+          <w:lang w:val="da-DK"/>
+        </w:rPr>
+        <w:t xml:space="preserve">  "PassiverAndReImportOnErrors": "false",</w:t>
+      </w:r>
+    </w:p>
+    <w:p>
+      <w:pPr>
+        <w:rPr>
+          <w:lang w:val="da-DK"/>
+        </w:rPr>
+      </w:pPr>
+    </w:p>
+    <w:p>
+      <w:pPr>
+        <w:rPr>
+          <w:lang w:val="da-DK"/>
+        </w:rPr>
+      </w:pPr>
+      <w:r>
+        <w:rPr>
+          <w:lang w:val="da-DK"/>
+        </w:rPr>
+        <w:t>Hvis man oplever at objekter i FK Organisation ikke kan opdateres, pga fejl på adresser eller andre relationer, så kan man vælge at ændre ovenstående indstilling til ”true”. Så vil OS2sync, hvis der opstår sådanne fejl, nulstille objektet helt i FK Organisation, og så lave en gen-import af dataene.</w:t>
+      </w:r>
     </w:p>
     <w:sectPr>
-      <w:headerReference w:type="default" r:id="rId11"/>
-      <w:footerReference w:type="default" r:id="rId12"/>
+      <w:headerReference w:type="default" r:id="rId13"/>
+      <w:footerReference w:type="default" r:id="rId14"/>
       <w:pgSz w:w="11906" w:h="16838"/>
       <w:pgMar w:top="1701" w:right="1134" w:bottom="1701" w:left="1134" w:header="709" w:footer="709" w:gutter="0"/>
       <w:cols w:space="708"/>
@@ -7285,7 +6606,7 @@
 </file>
 
 <file path=word/endnotes.xml><?xml version="1.0" encoding="utf-8"?>
-<w:endnotes xmlns:wpc="http://schemas.microsoft.com/office/word/2010/wordprocessingCanvas" xmlns:cx="http://schemas.microsoft.com/office/drawing/2014/chartex" xmlns:cx1="http://schemas.microsoft.com/office/drawing/2015/9/8/chartex" xmlns:cx2="http://schemas.microsoft.com/office/drawing/2015/10/21/chartex" xmlns:cx3="http://schemas.microsoft.com/office/drawing/2016/5/9/chartex" xmlns:cx4="http://schemas.microsoft.com/office/drawing/2016/5/10/chartex" xmlns:cx5="http://schemas.microsoft.com/office/drawing/2016/5/11/chartex" xmlns:cx6="http://schemas.microsoft.com/office/drawing/2016/5/12/chartex" xmlns:cx7="http://schemas.microsoft.com/office/drawing/2016/5/13/chartex" xmlns:cx8="http://schemas.microsoft.com/office/drawing/2016/5/14/chartex" xmlns:mc="http://schemas.openxmlformats.org/markup-compatibility/2006" xmlns:aink="http://schemas.microsoft.com/office/drawing/2016/ink" xmlns:am3d="http://schemas.microsoft.com/office/drawing/2017/model3d" xmlns:o="urn:schemas-microsoft-com:office:office" xmlns:oel="http://schemas.microsoft.com/office/2019/extlst" xmlns:r="http://schemas.openxmlformats.org/officeDocument/2006/relationships" xmlns:m="http://schemas.openxmlformats.org/officeDocument/2006/math" xmlns:v="urn:schemas-microsoft-com:vml" xmlns:wp14="http://schemas.microsoft.com/office/word/2010/wordprocessingDrawing" xmlns:wp="http://schemas.openxmlformats.org/drawingml/2006/wordprocessingDrawing" xmlns:w10="urn:schemas-microsoft-com:office:word" xmlns:w="http://schemas.openxmlformats.org/wordprocessingml/2006/main" xmlns:w14="http://schemas.microsoft.com/office/word/2010/wordml" xmlns:w15="http://schemas.microsoft.com/office/word/2012/wordml" xmlns:w16cex="http://schemas.microsoft.com/office/word/2018/wordml/cex" xmlns:w16cid="http://schemas.microsoft.com/office/word/2016/wordml/cid" xmlns:w16="http://schemas.microsoft.com/office/word/2018/wordml" xmlns:w16sdtdh="http://schemas.microsoft.com/office/word/2020/wordml/sdtdatahash" xmlns:w16se="http://schemas.microsoft.com/office/word/2015/wordml/symex" xmlns:wpg="http://schemas.microsoft.com/office/word/2010/wordprocessingGroup" xmlns:wpi="http://schemas.microsoft.com/office/word/2010/wordprocessingInk" xmlns:wne="http://schemas.microsoft.com/office/word/2006/wordml" xmlns:wps="http://schemas.microsoft.com/office/word/2010/wordprocessingShape" mc:Ignorable="w14 w15 w16se w16cid w16 w16cex w16sdtdh wp14">
+<w:endnotes xmlns:wpc="http://schemas.microsoft.com/office/word/2010/wordprocessingCanvas" xmlns:cx="http://schemas.microsoft.com/office/drawing/2014/chartex" xmlns:cx1="http://schemas.microsoft.com/office/drawing/2015/9/8/chartex" xmlns:cx2="http://schemas.microsoft.com/office/drawing/2015/10/21/chartex" xmlns:cx3="http://schemas.microsoft.com/office/drawing/2016/5/9/chartex" xmlns:cx4="http://schemas.microsoft.com/office/drawing/2016/5/10/chartex" xmlns:cx5="http://schemas.microsoft.com/office/drawing/2016/5/11/chartex" xmlns:cx6="http://schemas.microsoft.com/office/drawing/2016/5/12/chartex" xmlns:cx7="http://schemas.microsoft.com/office/drawing/2016/5/13/chartex" xmlns:cx8="http://schemas.microsoft.com/office/drawing/2016/5/14/chartex" xmlns:mc="http://schemas.openxmlformats.org/markup-compatibility/2006" xmlns:aink="http://schemas.microsoft.com/office/drawing/2016/ink" xmlns:am3d="http://schemas.microsoft.com/office/drawing/2017/model3d" xmlns:o="urn:schemas-microsoft-com:office:office" xmlns:oel="http://schemas.microsoft.com/office/2019/extlst" xmlns:r="http://schemas.openxmlformats.org/officeDocument/2006/relationships" xmlns:m="http://schemas.openxmlformats.org/officeDocument/2006/math" xmlns:v="urn:schemas-microsoft-com:vml" xmlns:wp14="http://schemas.microsoft.com/office/word/2010/wordprocessingDrawing" xmlns:wp="http://schemas.openxmlformats.org/drawingml/2006/wordprocessingDrawing" xmlns:w10="urn:schemas-microsoft-com:office:word" xmlns:w="http://schemas.openxmlformats.org/wordprocessingml/2006/main" xmlns:w14="http://schemas.microsoft.com/office/word/2010/wordml" xmlns:w15="http://schemas.microsoft.com/office/word/2012/wordml" xmlns:w16cex="http://schemas.microsoft.com/office/word/2018/wordml/cex" xmlns:w16cid="http://schemas.microsoft.com/office/word/2016/wordml/cid" xmlns:w16="http://schemas.microsoft.com/office/word/2018/wordml" xmlns:w16du="http://schemas.microsoft.com/office/word/2023/wordml/word16du" xmlns:w16sdtdh="http://schemas.microsoft.com/office/word/2020/wordml/sdtdatahash" xmlns:w16se="http://schemas.microsoft.com/office/word/2015/wordml/symex" xmlns:wpg="http://schemas.microsoft.com/office/word/2010/wordprocessingGroup" xmlns:wpi="http://schemas.microsoft.com/office/word/2010/wordprocessingInk" xmlns:wne="http://schemas.microsoft.com/office/word/2006/wordml" xmlns:wps="http://schemas.microsoft.com/office/word/2010/wordprocessingShape" mc:Ignorable="w14 w15 w16se w16cid w16 w16cex w16sdtdh w16du wp14">
   <w:endnote w:type="separator" w:id="-1">
     <w:p>
       <w:pPr>
@@ -7310,7 +6631,7 @@
 </file>
 
 <file path=word/footer1.xml><?xml version="1.0" encoding="utf-8"?>
-<w:ftr xmlns:wpc="http://schemas.microsoft.com/office/word/2010/wordprocessingCanvas" xmlns:cx="http://schemas.microsoft.com/office/drawing/2014/chartex" xmlns:cx1="http://schemas.microsoft.com/office/drawing/2015/9/8/chartex" xmlns:cx2="http://schemas.microsoft.com/office/drawing/2015/10/21/chartex" xmlns:cx3="http://schemas.microsoft.com/office/drawing/2016/5/9/chartex" xmlns:cx4="http://schemas.microsoft.com/office/drawing/2016/5/10/chartex" xmlns:cx5="http://schemas.microsoft.com/office/drawing/2016/5/11/chartex" xmlns:cx6="http://schemas.microsoft.com/office/drawing/2016/5/12/chartex" xmlns:cx7="http://schemas.microsoft.com/office/drawing/2016/5/13/chartex" xmlns:cx8="http://schemas.microsoft.com/office/drawing/2016/5/14/chartex" xmlns:mc="http://schemas.openxmlformats.org/markup-compatibility/2006" xmlns:aink="http://schemas.microsoft.com/office/drawing/2016/ink" xmlns:am3d="http://schemas.microsoft.com/office/drawing/2017/model3d" xmlns:o="urn:schemas-microsoft-com:office:office" xmlns:oel="http://schemas.microsoft.com/office/2019/extlst" xmlns:r="http://schemas.openxmlformats.org/officeDocument/2006/relationships" xmlns:m="http://schemas.openxmlformats.org/officeDocument/2006/math" xmlns:v="urn:schemas-microsoft-com:vml" xmlns:wp14="http://schemas.microsoft.com/office/word/2010/wordprocessingDrawing" xmlns:wp="http://schemas.openxmlformats.org/drawingml/2006/wordprocessingDrawing" xmlns:w10="urn:schemas-microsoft-com:office:word" xmlns:w="http://schemas.openxmlformats.org/wordprocessingml/2006/main" xmlns:w14="http://schemas.microsoft.com/office/word/2010/wordml" xmlns:w15="http://schemas.microsoft.com/office/word/2012/wordml" xmlns:w16cex="http://schemas.microsoft.com/office/word/2018/wordml/cex" xmlns:w16cid="http://schemas.microsoft.com/office/word/2016/wordml/cid" xmlns:w16="http://schemas.microsoft.com/office/word/2018/wordml" xmlns:w16sdtdh="http://schemas.microsoft.com/office/word/2020/wordml/sdtdatahash" xmlns:w16se="http://schemas.microsoft.com/office/word/2015/wordml/symex" xmlns:wpg="http://schemas.microsoft.com/office/word/2010/wordprocessingGroup" xmlns:wpi="http://schemas.microsoft.com/office/word/2010/wordprocessingInk" xmlns:wne="http://schemas.microsoft.com/office/word/2006/wordml" xmlns:wps="http://schemas.microsoft.com/office/word/2010/wordprocessingShape" mc:Ignorable="w14 w15 w16se w16cid w16 w16cex w16sdtdh wp14">
+<w:ftr xmlns:wpc="http://schemas.microsoft.com/office/word/2010/wordprocessingCanvas" xmlns:cx="http://schemas.microsoft.com/office/drawing/2014/chartex" xmlns:cx1="http://schemas.microsoft.com/office/drawing/2015/9/8/chartex" xmlns:cx2="http://schemas.microsoft.com/office/drawing/2015/10/21/chartex" xmlns:cx3="http://schemas.microsoft.com/office/drawing/2016/5/9/chartex" xmlns:cx4="http://schemas.microsoft.com/office/drawing/2016/5/10/chartex" xmlns:cx5="http://schemas.microsoft.com/office/drawing/2016/5/11/chartex" xmlns:cx6="http://schemas.microsoft.com/office/drawing/2016/5/12/chartex" xmlns:cx7="http://schemas.microsoft.com/office/drawing/2016/5/13/chartex" xmlns:cx8="http://schemas.microsoft.com/office/drawing/2016/5/14/chartex" xmlns:mc="http://schemas.openxmlformats.org/markup-compatibility/2006" xmlns:aink="http://schemas.microsoft.com/office/drawing/2016/ink" xmlns:am3d="http://schemas.microsoft.com/office/drawing/2017/model3d" xmlns:o="urn:schemas-microsoft-com:office:office" xmlns:oel="http://schemas.microsoft.com/office/2019/extlst" xmlns:r="http://schemas.openxmlformats.org/officeDocument/2006/relationships" xmlns:m="http://schemas.openxmlformats.org/officeDocument/2006/math" xmlns:v="urn:schemas-microsoft-com:vml" xmlns:wp14="http://schemas.microsoft.com/office/word/2010/wordprocessingDrawing" xmlns:wp="http://schemas.openxmlformats.org/drawingml/2006/wordprocessingDrawing" xmlns:w10="urn:schemas-microsoft-com:office:word" xmlns:w="http://schemas.openxmlformats.org/wordprocessingml/2006/main" xmlns:w14="http://schemas.microsoft.com/office/word/2010/wordml" xmlns:w15="http://schemas.microsoft.com/office/word/2012/wordml" xmlns:w16cex="http://schemas.microsoft.com/office/word/2018/wordml/cex" xmlns:w16cid="http://schemas.microsoft.com/office/word/2016/wordml/cid" xmlns:w16="http://schemas.microsoft.com/office/word/2018/wordml" xmlns:w16du="http://schemas.microsoft.com/office/word/2023/wordml/word16du" xmlns:w16sdtdh="http://schemas.microsoft.com/office/word/2020/wordml/sdtdatahash" xmlns:w16se="http://schemas.microsoft.com/office/word/2015/wordml/symex" xmlns:wpg="http://schemas.microsoft.com/office/word/2010/wordprocessingGroup" xmlns:wpi="http://schemas.microsoft.com/office/word/2010/wordprocessingInk" xmlns:wne="http://schemas.microsoft.com/office/word/2006/wordml" xmlns:wps="http://schemas.microsoft.com/office/word/2010/wordprocessingShape" mc:Ignorable="w14 w15 w16se w16cid w16 w16cex w16sdtdh w16du wp14">
   <w:sdt>
     <w:sdtPr>
       <w:rPr>
@@ -7491,7 +6812,7 @@
 </file>
 
 <file path=word/footnotes.xml><?xml version="1.0" encoding="utf-8"?>
-<w:footnotes xmlns:wpc="http://schemas.microsoft.com/office/word/2010/wordprocessingCanvas" xmlns:cx="http://schemas.microsoft.com/office/drawing/2014/chartex" xmlns:cx1="http://schemas.microsoft.com/office/drawing/2015/9/8/chartex" xmlns:cx2="http://schemas.microsoft.com/office/drawing/2015/10/21/chartex" xmlns:cx3="http://schemas.microsoft.com/office/drawing/2016/5/9/chartex" xmlns:cx4="http://schemas.microsoft.com/office/drawing/2016/5/10/chartex" xmlns:cx5="http://schemas.microsoft.com/office/drawing/2016/5/11/chartex" xmlns:cx6="http://schemas.microsoft.com/office/drawing/2016/5/12/chartex" xmlns:cx7="http://schemas.microsoft.com/office/drawing/2016/5/13/chartex" xmlns:cx8="http://schemas.microsoft.com/office/drawing/2016/5/14/chartex" xmlns:mc="http://schemas.openxmlformats.org/markup-compatibility/2006" xmlns:aink="http://schemas.microsoft.com/office/drawing/2016/ink" xmlns:am3d="http://schemas.microsoft.com/office/drawing/2017/model3d" xmlns:o="urn:schemas-microsoft-com:office:office" xmlns:oel="http://schemas.microsoft.com/office/2019/extlst" xmlns:r="http://schemas.openxmlformats.org/officeDocument/2006/relationships" xmlns:m="http://schemas.openxmlformats.org/officeDocument/2006/math" xmlns:v="urn:schemas-microsoft-com:vml" xmlns:wp14="http://schemas.microsoft.com/office/word/2010/wordprocessingDrawing" xmlns:wp="http://schemas.openxmlformats.org/drawingml/2006/wordprocessingDrawing" xmlns:w10="urn:schemas-microsoft-com:office:word" xmlns:w="http://schemas.openxmlformats.org/wordprocessingml/2006/main" xmlns:w14="http://schemas.microsoft.com/office/word/2010/wordml" xmlns:w15="http://schemas.microsoft.com/office/word/2012/wordml" xmlns:w16cex="http://schemas.microsoft.com/office/word/2018/wordml/cex" xmlns:w16cid="http://schemas.microsoft.com/office/word/2016/wordml/cid" xmlns:w16="http://schemas.microsoft.com/office/word/2018/wordml" xmlns:w16sdtdh="http://schemas.microsoft.com/office/word/2020/wordml/sdtdatahash" xmlns:w16se="http://schemas.microsoft.com/office/word/2015/wordml/symex" xmlns:wpg="http://schemas.microsoft.com/office/word/2010/wordprocessingGroup" xmlns:wpi="http://schemas.microsoft.com/office/word/2010/wordprocessingInk" xmlns:wne="http://schemas.microsoft.com/office/word/2006/wordml" xmlns:wps="http://schemas.microsoft.com/office/word/2010/wordprocessingShape" mc:Ignorable="w14 w15 w16se w16cid w16 w16cex w16sdtdh wp14">
+<w:footnotes xmlns:wpc="http://schemas.microsoft.com/office/word/2010/wordprocessingCanvas" xmlns:cx="http://schemas.microsoft.com/office/drawing/2014/chartex" xmlns:cx1="http://schemas.microsoft.com/office/drawing/2015/9/8/chartex" xmlns:cx2="http://schemas.microsoft.com/office/drawing/2015/10/21/chartex" xmlns:cx3="http://schemas.microsoft.com/office/drawing/2016/5/9/chartex" xmlns:cx4="http://schemas.microsoft.com/office/drawing/2016/5/10/chartex" xmlns:cx5="http://schemas.microsoft.com/office/drawing/2016/5/11/chartex" xmlns:cx6="http://schemas.microsoft.com/office/drawing/2016/5/12/chartex" xmlns:cx7="http://schemas.microsoft.com/office/drawing/2016/5/13/chartex" xmlns:cx8="http://schemas.microsoft.com/office/drawing/2016/5/14/chartex" xmlns:mc="http://schemas.openxmlformats.org/markup-compatibility/2006" xmlns:aink="http://schemas.microsoft.com/office/drawing/2016/ink" xmlns:am3d="http://schemas.microsoft.com/office/drawing/2017/model3d" xmlns:o="urn:schemas-microsoft-com:office:office" xmlns:oel="http://schemas.microsoft.com/office/2019/extlst" xmlns:r="http://schemas.openxmlformats.org/officeDocument/2006/relationships" xmlns:m="http://schemas.openxmlformats.org/officeDocument/2006/math" xmlns:v="urn:schemas-microsoft-com:vml" xmlns:wp14="http://schemas.microsoft.com/office/word/2010/wordprocessingDrawing" xmlns:wp="http://schemas.openxmlformats.org/drawingml/2006/wordprocessingDrawing" xmlns:w10="urn:schemas-microsoft-com:office:word" xmlns:w="http://schemas.openxmlformats.org/wordprocessingml/2006/main" xmlns:w14="http://schemas.microsoft.com/office/word/2010/wordml" xmlns:w15="http://schemas.microsoft.com/office/word/2012/wordml" xmlns:w16cex="http://schemas.microsoft.com/office/word/2018/wordml/cex" xmlns:w16cid="http://schemas.microsoft.com/office/word/2016/wordml/cid" xmlns:w16="http://schemas.microsoft.com/office/word/2018/wordml" xmlns:w16du="http://schemas.microsoft.com/office/word/2023/wordml/word16du" xmlns:w16sdtdh="http://schemas.microsoft.com/office/word/2020/wordml/sdtdatahash" xmlns:w16se="http://schemas.microsoft.com/office/word/2015/wordml/symex" xmlns:wpg="http://schemas.microsoft.com/office/word/2010/wordprocessingGroup" xmlns:wpi="http://schemas.microsoft.com/office/word/2010/wordprocessingInk" xmlns:wne="http://schemas.microsoft.com/office/word/2006/wordml" xmlns:wps="http://schemas.microsoft.com/office/word/2010/wordprocessingShape" mc:Ignorable="w14 w15 w16se w16cid w16 w16cex w16sdtdh w16du wp14">
   <w:footnote w:type="separator" w:id="-1">
     <w:p>
       <w:pPr>
@@ -7516,7 +6837,7 @@
 </file>
 
 <file path=word/header1.xml><?xml version="1.0" encoding="utf-8"?>
-<w:hdr xmlns:wpc="http://schemas.microsoft.com/office/word/2010/wordprocessingCanvas" xmlns:cx="http://schemas.microsoft.com/office/drawing/2014/chartex" xmlns:cx1="http://schemas.microsoft.com/office/drawing/2015/9/8/chartex" xmlns:cx2="http://schemas.microsoft.com/office/drawing/2015/10/21/chartex" xmlns:cx3="http://schemas.microsoft.com/office/drawing/2016/5/9/chartex" xmlns:cx4="http://schemas.microsoft.com/office/drawing/2016/5/10/chartex" xmlns:cx5="http://schemas.microsoft.com/office/drawing/2016/5/11/chartex" xmlns:cx6="http://schemas.microsoft.com/office/drawing/2016/5/12/chartex" xmlns:cx7="http://schemas.microsoft.com/office/drawing/2016/5/13/chartex" xmlns:cx8="http://schemas.microsoft.com/office/drawing/2016/5/14/chartex" xmlns:mc="http://schemas.openxmlformats.org/markup-compatibility/2006" xmlns:aink="http://schemas.microsoft.com/office/drawing/2016/ink" xmlns:am3d="http://schemas.microsoft.com/office/drawing/2017/model3d" xmlns:o="urn:schemas-microsoft-com:office:office" xmlns:oel="http://schemas.microsoft.com/office/2019/extlst" xmlns:r="http://schemas.openxmlformats.org/officeDocument/2006/relationships" xmlns:m="http://schemas.openxmlformats.org/officeDocument/2006/math" xmlns:v="urn:schemas-microsoft-com:vml" xmlns:wp14="http://schemas.microsoft.com/office/word/2010/wordprocessingDrawing" xmlns:wp="http://schemas.openxmlformats.org/drawingml/2006/wordprocessingDrawing" xmlns:w10="urn:schemas-microsoft-com:office:word" xmlns:w="http://schemas.openxmlformats.org/wordprocessingml/2006/main" xmlns:w14="http://schemas.microsoft.com/office/word/2010/wordml" xmlns:w15="http://schemas.microsoft.com/office/word/2012/wordml" xmlns:w16cex="http://schemas.microsoft.com/office/word/2018/wordml/cex" xmlns:w16cid="http://schemas.microsoft.com/office/word/2016/wordml/cid" xmlns:w16="http://schemas.microsoft.com/office/word/2018/wordml" xmlns:w16sdtdh="http://schemas.microsoft.com/office/word/2020/wordml/sdtdatahash" xmlns:w16se="http://schemas.microsoft.com/office/word/2015/wordml/symex" xmlns:wpg="http://schemas.microsoft.com/office/word/2010/wordprocessingGroup" xmlns:wpi="http://schemas.microsoft.com/office/word/2010/wordprocessingInk" xmlns:wne="http://schemas.microsoft.com/office/word/2006/wordml" xmlns:wps="http://schemas.microsoft.com/office/word/2010/wordprocessingShape" mc:Ignorable="w14 w15 w16se w16cid w16 w16cex w16sdtdh wp14">
+<w:hdr xmlns:wpc="http://schemas.microsoft.com/office/word/2010/wordprocessingCanvas" xmlns:cx="http://schemas.microsoft.com/office/drawing/2014/chartex" xmlns:cx1="http://schemas.microsoft.com/office/drawing/2015/9/8/chartex" xmlns:cx2="http://schemas.microsoft.com/office/drawing/2015/10/21/chartex" xmlns:cx3="http://schemas.microsoft.com/office/drawing/2016/5/9/chartex" xmlns:cx4="http://schemas.microsoft.com/office/drawing/2016/5/10/chartex" xmlns:cx5="http://schemas.microsoft.com/office/drawing/2016/5/11/chartex" xmlns:cx6="http://schemas.microsoft.com/office/drawing/2016/5/12/chartex" xmlns:cx7="http://schemas.microsoft.com/office/drawing/2016/5/13/chartex" xmlns:cx8="http://schemas.microsoft.com/office/drawing/2016/5/14/chartex" xmlns:mc="http://schemas.openxmlformats.org/markup-compatibility/2006" xmlns:aink="http://schemas.microsoft.com/office/drawing/2016/ink" xmlns:am3d="http://schemas.microsoft.com/office/drawing/2017/model3d" xmlns:o="urn:schemas-microsoft-com:office:office" xmlns:oel="http://schemas.microsoft.com/office/2019/extlst" xmlns:r="http://schemas.openxmlformats.org/officeDocument/2006/relationships" xmlns:m="http://schemas.openxmlformats.org/officeDocument/2006/math" xmlns:v="urn:schemas-microsoft-com:vml" xmlns:wp14="http://schemas.microsoft.com/office/word/2010/wordprocessingDrawing" xmlns:wp="http://schemas.openxmlformats.org/drawingml/2006/wordprocessingDrawing" xmlns:w10="urn:schemas-microsoft-com:office:word" xmlns:w="http://schemas.openxmlformats.org/wordprocessingml/2006/main" xmlns:w14="http://schemas.microsoft.com/office/word/2010/wordml" xmlns:w15="http://schemas.microsoft.com/office/word/2012/wordml" xmlns:w16cex="http://schemas.microsoft.com/office/word/2018/wordml/cex" xmlns:w16cid="http://schemas.microsoft.com/office/word/2016/wordml/cid" xmlns:w16="http://schemas.microsoft.com/office/word/2018/wordml" xmlns:w16du="http://schemas.microsoft.com/office/word/2023/wordml/word16du" xmlns:w16sdtdh="http://schemas.microsoft.com/office/word/2020/wordml/sdtdatahash" xmlns:w16se="http://schemas.microsoft.com/office/word/2015/wordml/symex" xmlns:wpg="http://schemas.microsoft.com/office/word/2010/wordprocessingGroup" xmlns:wpi="http://schemas.microsoft.com/office/word/2010/wordprocessingInk" xmlns:wne="http://schemas.microsoft.com/office/word/2006/wordml" xmlns:wps="http://schemas.microsoft.com/office/word/2010/wordprocessingShape" mc:Ignorable="w14 w15 w16se w16cid w16 w16cex w16sdtdh w16du wp14">
   <w:p>
     <w:pPr>
       <w:pStyle w:val="Header"/>
@@ -7574,7 +6895,7 @@
 </file>
 
 <file path=word/numbering.xml><?xml version="1.0" encoding="utf-8"?>
-<w:numbering xmlns:wpc="http://schemas.microsoft.com/office/word/2010/wordprocessingCanvas" xmlns:cx="http://schemas.microsoft.com/office/drawing/2014/chartex" xmlns:cx1="http://schemas.microsoft.com/office/drawing/2015/9/8/chartex" xmlns:cx2="http://schemas.microsoft.com/office/drawing/2015/10/21/chartex" xmlns:cx3="http://schemas.microsoft.com/office/drawing/2016/5/9/chartex" xmlns:cx4="http://schemas.microsoft.com/office/drawing/2016/5/10/chartex" xmlns:cx5="http://schemas.microsoft.com/office/drawing/2016/5/11/chartex" xmlns:cx6="http://schemas.microsoft.com/office/drawing/2016/5/12/chartex" xmlns:cx7="http://schemas.microsoft.com/office/drawing/2016/5/13/chartex" xmlns:cx8="http://schemas.microsoft.com/office/drawing/2016/5/14/chartex" xmlns:mc="http://schemas.openxmlformats.org/markup-compatibility/2006" xmlns:aink="http://schemas.microsoft.com/office/drawing/2016/ink" xmlns:am3d="http://schemas.microsoft.com/office/drawing/2017/model3d" xmlns:o="urn:schemas-microsoft-com:office:office" xmlns:oel="http://schemas.microsoft.com/office/2019/extlst" xmlns:r="http://schemas.openxmlformats.org/officeDocument/2006/relationships" xmlns:m="http://schemas.openxmlformats.org/officeDocument/2006/math" xmlns:v="urn:schemas-microsoft-com:vml" xmlns:wp14="http://schemas.microsoft.com/office/word/2010/wordprocessingDrawing" xmlns:wp="http://schemas.openxmlformats.org/drawingml/2006/wordprocessingDrawing" xmlns:w10="urn:schemas-microsoft-com:office:word" xmlns:w="http://schemas.openxmlformats.org/wordprocessingml/2006/main" xmlns:w14="http://schemas.microsoft.com/office/word/2010/wordml" xmlns:w15="http://schemas.microsoft.com/office/word/2012/wordml" xmlns:w16cex="http://schemas.microsoft.com/office/word/2018/wordml/cex" xmlns:w16cid="http://schemas.microsoft.com/office/word/2016/wordml/cid" xmlns:w16="http://schemas.microsoft.com/office/word/2018/wordml" xmlns:w16sdtdh="http://schemas.microsoft.com/office/word/2020/wordml/sdtdatahash" xmlns:w16se="http://schemas.microsoft.com/office/word/2015/wordml/symex" xmlns:wpg="http://schemas.microsoft.com/office/word/2010/wordprocessingGroup" xmlns:wpi="http://schemas.microsoft.com/office/word/2010/wordprocessingInk" xmlns:wne="http://schemas.microsoft.com/office/word/2006/wordml" xmlns:wps="http://schemas.microsoft.com/office/word/2010/wordprocessingShape" mc:Ignorable="w14 w15 w16se w16cid w16 w16cex w16sdtdh wp14">
+<w:numbering xmlns:wpc="http://schemas.microsoft.com/office/word/2010/wordprocessingCanvas" xmlns:cx="http://schemas.microsoft.com/office/drawing/2014/chartex" xmlns:cx1="http://schemas.microsoft.com/office/drawing/2015/9/8/chartex" xmlns:cx2="http://schemas.microsoft.com/office/drawing/2015/10/21/chartex" xmlns:cx3="http://schemas.microsoft.com/office/drawing/2016/5/9/chartex" xmlns:cx4="http://schemas.microsoft.com/office/drawing/2016/5/10/chartex" xmlns:cx5="http://schemas.microsoft.com/office/drawing/2016/5/11/chartex" xmlns:cx6="http://schemas.microsoft.com/office/drawing/2016/5/12/chartex" xmlns:cx7="http://schemas.microsoft.com/office/drawing/2016/5/13/chartex" xmlns:cx8="http://schemas.microsoft.com/office/drawing/2016/5/14/chartex" xmlns:mc="http://schemas.openxmlformats.org/markup-compatibility/2006" xmlns:aink="http://schemas.microsoft.com/office/drawing/2016/ink" xmlns:am3d="http://schemas.microsoft.com/office/drawing/2017/model3d" xmlns:o="urn:schemas-microsoft-com:office:office" xmlns:oel="http://schemas.microsoft.com/office/2019/extlst" xmlns:r="http://schemas.openxmlformats.org/officeDocument/2006/relationships" xmlns:m="http://schemas.openxmlformats.org/officeDocument/2006/math" xmlns:v="urn:schemas-microsoft-com:vml" xmlns:wp14="http://schemas.microsoft.com/office/word/2010/wordprocessingDrawing" xmlns:wp="http://schemas.openxmlformats.org/drawingml/2006/wordprocessingDrawing" xmlns:w10="urn:schemas-microsoft-com:office:word" xmlns:w="http://schemas.openxmlformats.org/wordprocessingml/2006/main" xmlns:w14="http://schemas.microsoft.com/office/word/2010/wordml" xmlns:w15="http://schemas.microsoft.com/office/word/2012/wordml" xmlns:w16cex="http://schemas.microsoft.com/office/word/2018/wordml/cex" xmlns:w16cid="http://schemas.microsoft.com/office/word/2016/wordml/cid" xmlns:w16="http://schemas.microsoft.com/office/word/2018/wordml" xmlns:w16du="http://schemas.microsoft.com/office/word/2023/wordml/word16du" xmlns:w16sdtdh="http://schemas.microsoft.com/office/word/2020/wordml/sdtdatahash" xmlns:w16se="http://schemas.microsoft.com/office/word/2015/wordml/symex" xmlns:wpg="http://schemas.microsoft.com/office/word/2010/wordprocessingGroup" xmlns:wpi="http://schemas.microsoft.com/office/word/2010/wordprocessingInk" xmlns:wne="http://schemas.microsoft.com/office/word/2006/wordml" xmlns:wps="http://schemas.microsoft.com/office/word/2010/wordprocessingShape" mc:Ignorable="w14 w15 w16se w16cid w16 w16cex w16sdtdh w16du wp14">
   <w:abstractNum w:abstractNumId="0" w15:restartNumberingAfterBreak="0">
     <w:nsid w:val="15407D50"/>
     <w:multiLevelType w:val="hybridMultilevel"/>
@@ -8514,7 +7835,7 @@
 </file>
 
 <file path=word/styles.xml><?xml version="1.0" encoding="utf-8"?>
-<w:styles xmlns:mc="http://schemas.openxmlformats.org/markup-compatibility/2006" xmlns:r="http://schemas.openxmlformats.org/officeDocument/2006/relationships" xmlns:w="http://schemas.openxmlformats.org/wordprocessingml/2006/main" xmlns:w14="http://schemas.microsoft.com/office/word/2010/wordml" xmlns:w15="http://schemas.microsoft.com/office/word/2012/wordml" xmlns:w16cex="http://schemas.microsoft.com/office/word/2018/wordml/cex" xmlns:w16cid="http://schemas.microsoft.com/office/word/2016/wordml/cid" xmlns:w16="http://schemas.microsoft.com/office/word/2018/wordml" xmlns:w16sdtdh="http://schemas.microsoft.com/office/word/2020/wordml/sdtdatahash" xmlns:w16se="http://schemas.microsoft.com/office/word/2015/wordml/symex" mc:Ignorable="w14 w15 w16se w16cid w16 w16cex w16sdtdh">
+<w:styles xmlns:mc="http://schemas.openxmlformats.org/markup-compatibility/2006" xmlns:r="http://schemas.openxmlformats.org/officeDocument/2006/relationships" xmlns:w="http://schemas.openxmlformats.org/wordprocessingml/2006/main" xmlns:w14="http://schemas.microsoft.com/office/word/2010/wordml" xmlns:w15="http://schemas.microsoft.com/office/word/2012/wordml" xmlns:w16cex="http://schemas.microsoft.com/office/word/2018/wordml/cex" xmlns:w16cid="http://schemas.microsoft.com/office/word/2016/wordml/cid" xmlns:w16="http://schemas.microsoft.com/office/word/2018/wordml" xmlns:w16du="http://schemas.microsoft.com/office/word/2023/wordml/word16du" xmlns:w16sdtdh="http://schemas.microsoft.com/office/word/2020/wordml/sdtdatahash" xmlns:w16se="http://schemas.microsoft.com/office/word/2015/wordml/symex" mc:Ignorable="w14 w15 w16se w16cid w16 w16cex w16sdtdh w16du">
   <w:docDefaults>
     <w:rPrDefault>
       <w:rPr>
@@ -9001,7 +8322,6 @@
   <w:style w:type="character" w:default="1" w:styleId="DefaultParagraphFont">
     <w:name w:val="Default Paragraph Font"/>
     <w:uiPriority w:val="1"/>
-    <w:semiHidden/>
     <w:unhideWhenUsed/>
   </w:style>
   <w:style w:type="table" w:default="1" w:styleId="TableNormal">

</xml_diff>